<commit_message>
Updating project title and specifying FIFA game data
</commit_message>
<xml_diff>
--- a/Capstone_Final_Report/capstone_project_final_report_soccer.docx
+++ b/Capstone_Final_Report/capstone_project_final_report_soccer.docx
@@ -139,7 +139,7 @@
                     <pic:cNvPicPr/>
                   </pic:nvPicPr>
                   <pic:blipFill>
-                    <a:blip r:embed="rId5">
+                    <a:blip r:embed="rId8">
                       <a:extLst>
                         <a:ext uri="{28A0092B-C50C-407E-A947-70E740481C1C}">
                           <a14:useLocalDpi xmlns:a14="http://schemas.microsoft.com/office/drawing/2010/main" val="0"/>
@@ -170,7 +170,7 @@
           <w:b/>
           <w:lang w:val="en-US"/>
         </w:rPr>
-        <w:t>Identifying Top Players and Significant Player Attributes Based on Player Position for European Football</w:t>
+        <w:t>Predicting Player Ratings by Player Position for European Football</w:t>
       </w:r>
     </w:p>
     <w:p>
@@ -310,90 +310,26 @@
           <w:i/>
           <w:lang w:val="en-US"/>
         </w:rPr>
-        <w:t xml:space="preserve">Prepared by: </w:t>
-      </w:r>
-      <w:proofErr w:type="spellStart"/>
-      <w:r>
+        <w:t>Prepared by: Ruhama Ahale (ruhama.ahale@gmail.com)</w:t>
+      </w:r>
+    </w:p>
+    <w:p>
+      <w:pPr>
+        <w:jc w:val="both"/>
         <w:rPr>
           <w:rFonts w:ascii="Times" w:hAnsi="Times"/>
           <w:i/>
           <w:lang w:val="en-US"/>
         </w:rPr>
-        <w:t>Ruhama</w:t>
-      </w:r>
-      <w:proofErr w:type="spellEnd"/>
+      </w:pPr>
       <w:r>
         <w:rPr>
           <w:rFonts w:ascii="Times" w:hAnsi="Times"/>
           <w:i/>
           <w:lang w:val="en-US"/>
         </w:rPr>
-        <w:t xml:space="preserve"> </w:t>
-      </w:r>
-      <w:proofErr w:type="spellStart"/>
-      <w:r>
-        <w:rPr>
-          <w:rFonts w:ascii="Times" w:hAnsi="Times"/>
-          <w:i/>
-          <w:lang w:val="en-US"/>
-        </w:rPr>
-        <w:t>Ahale</w:t>
-      </w:r>
-      <w:proofErr w:type="spellEnd"/>
-      <w:r>
-        <w:rPr>
-          <w:rFonts w:ascii="Times" w:hAnsi="Times"/>
-          <w:i/>
-          <w:lang w:val="en-US"/>
-        </w:rPr>
-        <w:t xml:space="preserve"> (ruhama.ahale@gmail.com)</w:t>
-      </w:r>
-    </w:p>
-    <w:p>
-      <w:pPr>
-        <w:jc w:val="both"/>
-        <w:rPr>
-          <w:rFonts w:ascii="Times" w:hAnsi="Times"/>
-          <w:i/>
-          <w:lang w:val="en-US"/>
-        </w:rPr>
-      </w:pPr>
-      <w:r>
-        <w:rPr>
-          <w:rFonts w:ascii="Times" w:hAnsi="Times"/>
-          <w:i/>
-          <w:lang w:val="en-US"/>
-        </w:rPr>
-        <w:t xml:space="preserve">Mentor: </w:t>
-      </w:r>
-      <w:proofErr w:type="spellStart"/>
-      <w:r>
-        <w:rPr>
-          <w:rFonts w:ascii="Times" w:hAnsi="Times"/>
-          <w:i/>
-          <w:lang w:val="en-US"/>
-        </w:rPr>
-        <w:t>Raghunandan</w:t>
-      </w:r>
-      <w:proofErr w:type="spellEnd"/>
-      <w:r>
-        <w:rPr>
-          <w:rFonts w:ascii="Times" w:hAnsi="Times"/>
-          <w:i/>
-          <w:lang w:val="en-US"/>
-        </w:rPr>
-        <w:t xml:space="preserve"> </w:t>
-      </w:r>
-      <w:proofErr w:type="spellStart"/>
-      <w:r>
-        <w:rPr>
-          <w:rFonts w:ascii="Times" w:hAnsi="Times"/>
-          <w:i/>
-          <w:lang w:val="en-US"/>
-        </w:rPr>
-        <w:t>Patthar</w:t>
-      </w:r>
-      <w:proofErr w:type="spellEnd"/>
+        <w:t>Mentor: Raghunandan Patthar</w:t>
+      </w:r>
     </w:p>
     <w:p>
       <w:pPr>
@@ -430,8 +366,6 @@
         </w:rPr>
         <w:t>October 2017</w:t>
       </w:r>
-      <w:bookmarkStart w:id="0" w:name="_GoBack"/>
-      <w:bookmarkEnd w:id="0"/>
     </w:p>
     <w:p>
       <w:pPr>
@@ -659,6 +593,58 @@
         </w:rPr>
       </w:pPr>
     </w:p>
+    <w:sdt>
+      <w:sdtPr>
+        <w:id w:val="1901409573"/>
+        <w:docPartObj>
+          <w:docPartGallery w:val="Table of Contents"/>
+          <w:docPartUnique/>
+        </w:docPartObj>
+      </w:sdtPr>
+      <w:sdtEndPr>
+        <w:rPr>
+          <w:rFonts w:asciiTheme="minorHAnsi" w:eastAsiaTheme="minorHAnsi" w:hAnsiTheme="minorHAnsi" w:cstheme="minorBidi"/>
+          <w:b w:val="0"/>
+          <w:bCs w:val="0"/>
+          <w:noProof/>
+          <w:color w:val="auto"/>
+          <w:sz w:val="24"/>
+          <w:szCs w:val="24"/>
+          <w:lang w:val="en-GB"/>
+        </w:rPr>
+      </w:sdtEndPr>
+      <w:sdtContent>
+        <w:p>
+          <w:pPr>
+            <w:pStyle w:val="TOCHeading"/>
+            <w:rPr>
+              <w:rFonts w:ascii="Times" w:eastAsiaTheme="minorHAnsi" w:hAnsi="Times" w:cstheme="minorBidi"/>
+              <w:bCs w:val="0"/>
+              <w:color w:val="auto"/>
+              <w:sz w:val="40"/>
+              <w:szCs w:val="24"/>
+            </w:rPr>
+          </w:pPr>
+          <w:r>
+            <w:rPr>
+              <w:rFonts w:ascii="Times" w:eastAsiaTheme="minorHAnsi" w:hAnsi="Times" w:cstheme="minorBidi"/>
+              <w:bCs w:val="0"/>
+              <w:color w:val="auto"/>
+              <w:sz w:val="40"/>
+              <w:szCs w:val="24"/>
+            </w:rPr>
+            <w:t>Table of Contents</w:t>
+          </w:r>
+        </w:p>
+        <w:p>
+          <w:pPr>
+            <w:rPr>
+              <w:lang w:val="en-US"/>
+            </w:rPr>
+          </w:pPr>
+        </w:p>
+      </w:sdtContent>
+    </w:sdt>
     <w:p>
       <w:pPr>
         <w:pStyle w:val="ListParagraph"/>
@@ -681,6 +667,87 @@
         </w:rPr>
         <w:t>INTRODUCTION</w:t>
       </w:r>
+      <w:r>
+        <w:rPr>
+          <w:rFonts w:ascii="Times" w:hAnsi="Times"/>
+          <w:sz w:val="32"/>
+          <w:lang w:val="en-US"/>
+        </w:rPr>
+        <w:tab/>
+      </w:r>
+      <w:r>
+        <w:rPr>
+          <w:rFonts w:ascii="Times" w:hAnsi="Times"/>
+          <w:sz w:val="32"/>
+          <w:lang w:val="en-US"/>
+        </w:rPr>
+        <w:tab/>
+      </w:r>
+      <w:r>
+        <w:rPr>
+          <w:rFonts w:ascii="Times" w:hAnsi="Times"/>
+          <w:sz w:val="32"/>
+          <w:lang w:val="en-US"/>
+        </w:rPr>
+        <w:tab/>
+      </w:r>
+      <w:r>
+        <w:rPr>
+          <w:rFonts w:ascii="Times" w:hAnsi="Times"/>
+          <w:sz w:val="32"/>
+          <w:lang w:val="en-US"/>
+        </w:rPr>
+        <w:tab/>
+      </w:r>
+      <w:r>
+        <w:rPr>
+          <w:rFonts w:ascii="Times" w:hAnsi="Times"/>
+          <w:sz w:val="32"/>
+          <w:lang w:val="en-US"/>
+        </w:rPr>
+        <w:tab/>
+      </w:r>
+      <w:r>
+        <w:rPr>
+          <w:rFonts w:ascii="Times" w:hAnsi="Times"/>
+          <w:sz w:val="32"/>
+          <w:lang w:val="en-US"/>
+        </w:rPr>
+        <w:tab/>
+      </w:r>
+      <w:r>
+        <w:rPr>
+          <w:rFonts w:ascii="Times" w:hAnsi="Times"/>
+          <w:sz w:val="32"/>
+          <w:lang w:val="en-US"/>
+        </w:rPr>
+        <w:tab/>
+      </w:r>
+      <w:r>
+        <w:rPr>
+          <w:rFonts w:ascii="Times" w:hAnsi="Times"/>
+          <w:sz w:val="32"/>
+          <w:lang w:val="en-US"/>
+        </w:rPr>
+        <w:tab/>
+      </w:r>
+      <w:r>
+        <w:rPr>
+          <w:rFonts w:ascii="Times" w:hAnsi="Times"/>
+          <w:sz w:val="32"/>
+          <w:lang w:val="en-US"/>
+        </w:rPr>
+        <w:tab/>
+      </w:r>
+      <w:r>
+        <w:rPr>
+          <w:rFonts w:ascii="Times" w:hAnsi="Times"/>
+          <w:sz w:val="22"/>
+          <w:szCs w:val="22"/>
+          <w:lang w:val="en-US"/>
+        </w:rPr>
+        <w:t>3</w:t>
+      </w:r>
     </w:p>
     <w:p>
       <w:pPr>
@@ -715,6 +782,55 @@
         </w:rPr>
         <w:t>DATA ACQUISITION AND CLEANING</w:t>
       </w:r>
+      <w:r>
+        <w:rPr>
+          <w:rFonts w:ascii="Times" w:hAnsi="Times"/>
+          <w:sz w:val="32"/>
+          <w:lang w:val="en-US"/>
+        </w:rPr>
+        <w:tab/>
+      </w:r>
+      <w:r>
+        <w:rPr>
+          <w:rFonts w:ascii="Times" w:hAnsi="Times"/>
+          <w:sz w:val="32"/>
+          <w:lang w:val="en-US"/>
+        </w:rPr>
+        <w:tab/>
+      </w:r>
+      <w:r>
+        <w:rPr>
+          <w:rFonts w:ascii="Times" w:hAnsi="Times"/>
+          <w:sz w:val="32"/>
+          <w:lang w:val="en-US"/>
+        </w:rPr>
+        <w:tab/>
+      </w:r>
+      <w:r>
+        <w:rPr>
+          <w:rFonts w:ascii="Times" w:hAnsi="Times"/>
+          <w:sz w:val="32"/>
+          <w:lang w:val="en-US"/>
+        </w:rPr>
+        <w:tab/>
+      </w:r>
+      <w:r>
+        <w:rPr>
+          <w:rFonts w:ascii="Times" w:hAnsi="Times"/>
+          <w:sz w:val="32"/>
+          <w:lang w:val="en-US"/>
+        </w:rPr>
+        <w:tab/>
+      </w:r>
+      <w:r>
+        <w:rPr>
+          <w:rFonts w:ascii="Times" w:hAnsi="Times"/>
+          <w:sz w:val="22"/>
+          <w:szCs w:val="22"/>
+          <w:lang w:val="en-US"/>
+        </w:rPr>
+        <w:t>3</w:t>
+      </w:r>
     </w:p>
     <w:p>
       <w:pPr>
@@ -738,7 +854,7 @@
           <w:szCs w:val="20"/>
           <w:lang w:val="en-US"/>
         </w:rPr>
-        <w:t xml:space="preserve"> </w:t>
+        <w:t xml:space="preserve"> DATA SOURCE</w:t>
       </w:r>
       <w:r>
         <w:rPr>
@@ -747,7 +863,80 @@
           <w:szCs w:val="20"/>
           <w:lang w:val="en-US"/>
         </w:rPr>
-        <w:t>DATA SOURCE</w:t>
+        <w:tab/>
+      </w:r>
+      <w:r>
+        <w:rPr>
+          <w:rFonts w:ascii="Times" w:hAnsi="Times"/>
+          <w:sz w:val="22"/>
+          <w:szCs w:val="20"/>
+          <w:lang w:val="en-US"/>
+        </w:rPr>
+        <w:tab/>
+      </w:r>
+      <w:r>
+        <w:rPr>
+          <w:rFonts w:ascii="Times" w:hAnsi="Times"/>
+          <w:sz w:val="22"/>
+          <w:szCs w:val="20"/>
+          <w:lang w:val="en-US"/>
+        </w:rPr>
+        <w:tab/>
+      </w:r>
+      <w:r>
+        <w:rPr>
+          <w:rFonts w:ascii="Times" w:hAnsi="Times"/>
+          <w:sz w:val="22"/>
+          <w:szCs w:val="20"/>
+          <w:lang w:val="en-US"/>
+        </w:rPr>
+        <w:tab/>
+      </w:r>
+      <w:r>
+        <w:rPr>
+          <w:rFonts w:ascii="Times" w:hAnsi="Times"/>
+          <w:sz w:val="22"/>
+          <w:szCs w:val="20"/>
+          <w:lang w:val="en-US"/>
+        </w:rPr>
+        <w:tab/>
+      </w:r>
+      <w:r>
+        <w:rPr>
+          <w:rFonts w:ascii="Times" w:hAnsi="Times"/>
+          <w:sz w:val="22"/>
+          <w:szCs w:val="20"/>
+          <w:lang w:val="en-US"/>
+        </w:rPr>
+        <w:tab/>
+      </w:r>
+      <w:r>
+        <w:rPr>
+          <w:rFonts w:ascii="Times" w:hAnsi="Times"/>
+          <w:sz w:val="22"/>
+          <w:szCs w:val="20"/>
+          <w:lang w:val="en-US"/>
+        </w:rPr>
+        <w:tab/>
+      </w:r>
+      <w:r>
+        <w:rPr>
+          <w:rFonts w:ascii="Times" w:hAnsi="Times"/>
+          <w:sz w:val="22"/>
+          <w:szCs w:val="20"/>
+          <w:lang w:val="en-US"/>
+        </w:rPr>
+        <w:tab/>
+      </w:r>
+      <w:r>
+        <w:rPr>
+          <w:rFonts w:ascii="Times" w:hAnsi="Times"/>
+          <w:sz w:val="22"/>
+          <w:szCs w:val="20"/>
+          <w:lang w:val="en-US"/>
+        </w:rPr>
+        <w:tab/>
+        <w:t>3</w:t>
       </w:r>
     </w:p>
     <w:p>
@@ -774,6 +963,70 @@
         </w:rPr>
         <w:t xml:space="preserve"> HANDLING MISSING VALUES</w:t>
       </w:r>
+      <w:r>
+        <w:rPr>
+          <w:rFonts w:ascii="Times" w:hAnsi="Times"/>
+          <w:sz w:val="22"/>
+          <w:szCs w:val="20"/>
+          <w:lang w:val="en-US"/>
+        </w:rPr>
+        <w:tab/>
+      </w:r>
+      <w:r>
+        <w:rPr>
+          <w:rFonts w:ascii="Times" w:hAnsi="Times"/>
+          <w:sz w:val="22"/>
+          <w:szCs w:val="20"/>
+          <w:lang w:val="en-US"/>
+        </w:rPr>
+        <w:tab/>
+      </w:r>
+      <w:r>
+        <w:rPr>
+          <w:rFonts w:ascii="Times" w:hAnsi="Times"/>
+          <w:sz w:val="22"/>
+          <w:szCs w:val="20"/>
+          <w:lang w:val="en-US"/>
+        </w:rPr>
+        <w:tab/>
+      </w:r>
+      <w:r>
+        <w:rPr>
+          <w:rFonts w:ascii="Times" w:hAnsi="Times"/>
+          <w:sz w:val="22"/>
+          <w:szCs w:val="20"/>
+          <w:lang w:val="en-US"/>
+        </w:rPr>
+        <w:tab/>
+      </w:r>
+      <w:r>
+        <w:rPr>
+          <w:rFonts w:ascii="Times" w:hAnsi="Times"/>
+          <w:sz w:val="22"/>
+          <w:szCs w:val="20"/>
+          <w:lang w:val="en-US"/>
+        </w:rPr>
+        <w:tab/>
+      </w:r>
+      <w:r>
+        <w:rPr>
+          <w:rFonts w:ascii="Times" w:hAnsi="Times"/>
+          <w:sz w:val="22"/>
+          <w:szCs w:val="20"/>
+          <w:lang w:val="en-US"/>
+        </w:rPr>
+        <w:tab/>
+      </w:r>
+      <w:r>
+        <w:rPr>
+          <w:rFonts w:ascii="Times" w:hAnsi="Times"/>
+          <w:sz w:val="22"/>
+          <w:szCs w:val="20"/>
+          <w:lang w:val="en-US"/>
+        </w:rPr>
+        <w:tab/>
+        <w:t>4</w:t>
+      </w:r>
     </w:p>
     <w:p>
       <w:pPr>
@@ -798,17 +1051,99 @@
         <w:jc w:val="both"/>
         <w:rPr>
           <w:rFonts w:ascii="Times" w:hAnsi="Times"/>
+          <w:sz w:val="22"/>
+          <w:szCs w:val="22"/>
+          <w:lang w:val="en-US"/>
+        </w:rPr>
+      </w:pPr>
+      <w:r>
+        <w:rPr>
+          <w:rFonts w:ascii="Times" w:hAnsi="Times"/>
           <w:sz w:val="32"/>
           <w:lang w:val="en-US"/>
         </w:rPr>
-      </w:pPr>
+        <w:t>METHODOLOGY</w:t>
+      </w:r>
       <w:r>
         <w:rPr>
           <w:rFonts w:ascii="Times" w:hAnsi="Times"/>
           <w:sz w:val="32"/>
           <w:lang w:val="en-US"/>
         </w:rPr>
-        <w:t>METHODOLOGY</w:t>
+        <w:tab/>
+      </w:r>
+      <w:r>
+        <w:rPr>
+          <w:rFonts w:ascii="Times" w:hAnsi="Times"/>
+          <w:sz w:val="32"/>
+          <w:lang w:val="en-US"/>
+        </w:rPr>
+        <w:tab/>
+      </w:r>
+      <w:r>
+        <w:rPr>
+          <w:rFonts w:ascii="Times" w:hAnsi="Times"/>
+          <w:sz w:val="32"/>
+          <w:lang w:val="en-US"/>
+        </w:rPr>
+        <w:tab/>
+      </w:r>
+      <w:r>
+        <w:rPr>
+          <w:rFonts w:ascii="Times" w:hAnsi="Times"/>
+          <w:sz w:val="32"/>
+          <w:lang w:val="en-US"/>
+        </w:rPr>
+        <w:tab/>
+      </w:r>
+      <w:r>
+        <w:rPr>
+          <w:rFonts w:ascii="Times" w:hAnsi="Times"/>
+          <w:sz w:val="32"/>
+          <w:lang w:val="en-US"/>
+        </w:rPr>
+        <w:tab/>
+      </w:r>
+      <w:r>
+        <w:rPr>
+          <w:rFonts w:ascii="Times" w:hAnsi="Times"/>
+          <w:sz w:val="32"/>
+          <w:lang w:val="en-US"/>
+        </w:rPr>
+        <w:tab/>
+      </w:r>
+      <w:r>
+        <w:rPr>
+          <w:rFonts w:ascii="Times" w:hAnsi="Times"/>
+          <w:sz w:val="32"/>
+          <w:lang w:val="en-US"/>
+        </w:rPr>
+        <w:tab/>
+      </w:r>
+      <w:r>
+        <w:rPr>
+          <w:rFonts w:ascii="Times" w:hAnsi="Times"/>
+          <w:sz w:val="32"/>
+          <w:lang w:val="en-US"/>
+        </w:rPr>
+        <w:tab/>
+      </w:r>
+      <w:r>
+        <w:rPr>
+          <w:rFonts w:ascii="Times" w:hAnsi="Times"/>
+          <w:sz w:val="32"/>
+          <w:lang w:val="en-US"/>
+        </w:rPr>
+        <w:tab/>
+      </w:r>
+      <w:r>
+        <w:rPr>
+          <w:rFonts w:ascii="Times" w:hAnsi="Times"/>
+          <w:sz w:val="22"/>
+          <w:szCs w:val="22"/>
+          <w:lang w:val="en-US"/>
+        </w:rPr>
+        <w:t>4</w:t>
       </w:r>
     </w:p>
     <w:p>
@@ -835,6 +1170,79 @@
         </w:rPr>
         <w:t xml:space="preserve"> DATA PREPARATION</w:t>
       </w:r>
+      <w:r>
+        <w:rPr>
+          <w:rFonts w:ascii="Times" w:hAnsi="Times"/>
+          <w:sz w:val="22"/>
+          <w:szCs w:val="20"/>
+          <w:lang w:val="en-US"/>
+        </w:rPr>
+        <w:tab/>
+      </w:r>
+      <w:r>
+        <w:rPr>
+          <w:rFonts w:ascii="Times" w:hAnsi="Times"/>
+          <w:sz w:val="22"/>
+          <w:szCs w:val="20"/>
+          <w:lang w:val="en-US"/>
+        </w:rPr>
+        <w:tab/>
+      </w:r>
+      <w:r>
+        <w:rPr>
+          <w:rFonts w:ascii="Times" w:hAnsi="Times"/>
+          <w:sz w:val="22"/>
+          <w:szCs w:val="20"/>
+          <w:lang w:val="en-US"/>
+        </w:rPr>
+        <w:tab/>
+      </w:r>
+      <w:r>
+        <w:rPr>
+          <w:rFonts w:ascii="Times" w:hAnsi="Times"/>
+          <w:sz w:val="22"/>
+          <w:szCs w:val="20"/>
+          <w:lang w:val="en-US"/>
+        </w:rPr>
+        <w:tab/>
+      </w:r>
+      <w:r>
+        <w:rPr>
+          <w:rFonts w:ascii="Times" w:hAnsi="Times"/>
+          <w:sz w:val="22"/>
+          <w:szCs w:val="20"/>
+          <w:lang w:val="en-US"/>
+        </w:rPr>
+        <w:tab/>
+      </w:r>
+      <w:r>
+        <w:rPr>
+          <w:rFonts w:ascii="Times" w:hAnsi="Times"/>
+          <w:sz w:val="22"/>
+          <w:szCs w:val="20"/>
+          <w:lang w:val="en-US"/>
+        </w:rPr>
+        <w:tab/>
+      </w:r>
+      <w:r>
+        <w:rPr>
+          <w:rFonts w:ascii="Times" w:hAnsi="Times"/>
+          <w:sz w:val="22"/>
+          <w:szCs w:val="20"/>
+          <w:lang w:val="en-US"/>
+        </w:rPr>
+        <w:tab/>
+      </w:r>
+      <w:r>
+        <w:rPr>
+          <w:rFonts w:ascii="Times" w:hAnsi="Times"/>
+          <w:sz w:val="22"/>
+          <w:szCs w:val="20"/>
+          <w:lang w:val="en-US"/>
+        </w:rPr>
+        <w:tab/>
+        <w:t>5</w:t>
+      </w:r>
     </w:p>
     <w:p>
       <w:pPr>
@@ -858,7 +1266,7 @@
           <w:szCs w:val="20"/>
           <w:lang w:val="en-US"/>
         </w:rPr>
-        <w:t xml:space="preserve"> </w:t>
+        <w:t xml:space="preserve"> DATA EXPLORATION</w:t>
       </w:r>
       <w:r>
         <w:rPr>
@@ -867,7 +1275,7 @@
           <w:szCs w:val="20"/>
           <w:lang w:val="en-US"/>
         </w:rPr>
-        <w:t>DATA</w:t>
+        <w:tab/>
       </w:r>
       <w:r>
         <w:rPr>
@@ -876,7 +1284,7 @@
           <w:szCs w:val="20"/>
           <w:lang w:val="en-US"/>
         </w:rPr>
-        <w:t xml:space="preserve"> </w:t>
+        <w:tab/>
       </w:r>
       <w:r>
         <w:rPr>
@@ -885,7 +1293,53 @@
           <w:szCs w:val="20"/>
           <w:lang w:val="en-US"/>
         </w:rPr>
-        <w:t>EXPLORATION</w:t>
+        <w:tab/>
+      </w:r>
+      <w:r>
+        <w:rPr>
+          <w:rFonts w:ascii="Times" w:hAnsi="Times"/>
+          <w:sz w:val="22"/>
+          <w:szCs w:val="20"/>
+          <w:lang w:val="en-US"/>
+        </w:rPr>
+        <w:tab/>
+      </w:r>
+      <w:r>
+        <w:rPr>
+          <w:rFonts w:ascii="Times" w:hAnsi="Times"/>
+          <w:sz w:val="22"/>
+          <w:szCs w:val="20"/>
+          <w:lang w:val="en-US"/>
+        </w:rPr>
+        <w:tab/>
+      </w:r>
+      <w:r>
+        <w:rPr>
+          <w:rFonts w:ascii="Times" w:hAnsi="Times"/>
+          <w:sz w:val="22"/>
+          <w:szCs w:val="20"/>
+          <w:lang w:val="en-US"/>
+        </w:rPr>
+        <w:tab/>
+      </w:r>
+      <w:r>
+        <w:rPr>
+          <w:rFonts w:ascii="Times" w:hAnsi="Times"/>
+          <w:sz w:val="22"/>
+          <w:szCs w:val="20"/>
+          <w:lang w:val="en-US"/>
+        </w:rPr>
+        <w:tab/>
+      </w:r>
+      <w:r>
+        <w:rPr>
+          <w:rFonts w:ascii="Times" w:hAnsi="Times"/>
+          <w:sz w:val="22"/>
+          <w:szCs w:val="20"/>
+          <w:lang w:val="en-US"/>
+        </w:rPr>
+        <w:tab/>
+        <w:t>5</w:t>
       </w:r>
     </w:p>
     <w:p>
@@ -910,7 +1364,7 @@
           <w:szCs w:val="20"/>
           <w:lang w:val="en-US"/>
         </w:rPr>
-        <w:t xml:space="preserve"> </w:t>
+        <w:t xml:space="preserve"> MODELING TECHNIQUES</w:t>
       </w:r>
       <w:r>
         <w:rPr>
@@ -919,7 +1373,71 @@
           <w:szCs w:val="20"/>
           <w:lang w:val="en-US"/>
         </w:rPr>
-        <w:t>MODELING TECHNIQUES</w:t>
+        <w:tab/>
+      </w:r>
+      <w:r>
+        <w:rPr>
+          <w:rFonts w:ascii="Times" w:hAnsi="Times"/>
+          <w:sz w:val="22"/>
+          <w:szCs w:val="20"/>
+          <w:lang w:val="en-US"/>
+        </w:rPr>
+        <w:tab/>
+      </w:r>
+      <w:r>
+        <w:rPr>
+          <w:rFonts w:ascii="Times" w:hAnsi="Times"/>
+          <w:sz w:val="22"/>
+          <w:szCs w:val="20"/>
+          <w:lang w:val="en-US"/>
+        </w:rPr>
+        <w:tab/>
+      </w:r>
+      <w:r>
+        <w:rPr>
+          <w:rFonts w:ascii="Times" w:hAnsi="Times"/>
+          <w:sz w:val="22"/>
+          <w:szCs w:val="20"/>
+          <w:lang w:val="en-US"/>
+        </w:rPr>
+        <w:tab/>
+      </w:r>
+      <w:r>
+        <w:rPr>
+          <w:rFonts w:ascii="Times" w:hAnsi="Times"/>
+          <w:sz w:val="22"/>
+          <w:szCs w:val="20"/>
+          <w:lang w:val="en-US"/>
+        </w:rPr>
+        <w:tab/>
+      </w:r>
+      <w:r>
+        <w:rPr>
+          <w:rFonts w:ascii="Times" w:hAnsi="Times"/>
+          <w:sz w:val="22"/>
+          <w:szCs w:val="20"/>
+          <w:lang w:val="en-US"/>
+        </w:rPr>
+        <w:tab/>
+      </w:r>
+      <w:r>
+        <w:rPr>
+          <w:rFonts w:ascii="Times" w:hAnsi="Times"/>
+          <w:sz w:val="22"/>
+          <w:szCs w:val="20"/>
+          <w:lang w:val="en-US"/>
+        </w:rPr>
+        <w:tab/>
+      </w:r>
+      <w:r>
+        <w:rPr>
+          <w:rFonts w:ascii="Times" w:hAnsi="Times"/>
+          <w:sz w:val="22"/>
+          <w:szCs w:val="20"/>
+          <w:lang w:val="en-US"/>
+        </w:rPr>
+        <w:tab/>
+        <w:t>8</w:t>
       </w:r>
     </w:p>
     <w:p>
@@ -957,6 +1475,63 @@
         </w:rPr>
         <w:t>POSITIONAL DATA INSIGHTS</w:t>
       </w:r>
+      <w:r>
+        <w:rPr>
+          <w:rFonts w:ascii="Times" w:hAnsi="Times"/>
+          <w:sz w:val="32"/>
+          <w:lang w:val="en-US"/>
+        </w:rPr>
+        <w:tab/>
+      </w:r>
+      <w:r>
+        <w:rPr>
+          <w:rFonts w:ascii="Times" w:hAnsi="Times"/>
+          <w:sz w:val="32"/>
+          <w:lang w:val="en-US"/>
+        </w:rPr>
+        <w:tab/>
+      </w:r>
+      <w:r>
+        <w:rPr>
+          <w:rFonts w:ascii="Times" w:hAnsi="Times"/>
+          <w:sz w:val="32"/>
+          <w:lang w:val="en-US"/>
+        </w:rPr>
+        <w:tab/>
+      </w:r>
+      <w:r>
+        <w:rPr>
+          <w:rFonts w:ascii="Times" w:hAnsi="Times"/>
+          <w:sz w:val="32"/>
+          <w:lang w:val="en-US"/>
+        </w:rPr>
+        <w:tab/>
+      </w:r>
+      <w:r>
+        <w:rPr>
+          <w:rFonts w:ascii="Times" w:hAnsi="Times"/>
+          <w:sz w:val="32"/>
+          <w:lang w:val="en-US"/>
+        </w:rPr>
+        <w:tab/>
+      </w:r>
+      <w:r>
+        <w:rPr>
+          <w:rFonts w:ascii="Times" w:hAnsi="Times"/>
+          <w:sz w:val="32"/>
+          <w:lang w:val="en-US"/>
+        </w:rPr>
+        <w:tab/>
+      </w:r>
+      <w:r>
+        <w:rPr>
+          <w:rFonts w:ascii="Times" w:hAnsi="Times"/>
+          <w:sz w:val="22"/>
+          <w:szCs w:val="22"/>
+          <w:lang w:val="en-US"/>
+        </w:rPr>
+        <w:t>9</w:t>
+      </w:r>
     </w:p>
     <w:p>
       <w:pPr>
@@ -990,6 +1565,79 @@
         </w:rPr>
         <w:t>FEATURE SELECTION</w:t>
       </w:r>
+      <w:r>
+        <w:rPr>
+          <w:rFonts w:ascii="Times" w:hAnsi="Times"/>
+          <w:sz w:val="22"/>
+          <w:szCs w:val="20"/>
+          <w:lang w:val="en-US"/>
+        </w:rPr>
+        <w:tab/>
+      </w:r>
+      <w:r>
+        <w:rPr>
+          <w:rFonts w:ascii="Times" w:hAnsi="Times"/>
+          <w:sz w:val="22"/>
+          <w:szCs w:val="20"/>
+          <w:lang w:val="en-US"/>
+        </w:rPr>
+        <w:tab/>
+      </w:r>
+      <w:r>
+        <w:rPr>
+          <w:rFonts w:ascii="Times" w:hAnsi="Times"/>
+          <w:sz w:val="22"/>
+          <w:szCs w:val="20"/>
+          <w:lang w:val="en-US"/>
+        </w:rPr>
+        <w:tab/>
+      </w:r>
+      <w:r>
+        <w:rPr>
+          <w:rFonts w:ascii="Times" w:hAnsi="Times"/>
+          <w:sz w:val="22"/>
+          <w:szCs w:val="20"/>
+          <w:lang w:val="en-US"/>
+        </w:rPr>
+        <w:tab/>
+      </w:r>
+      <w:r>
+        <w:rPr>
+          <w:rFonts w:ascii="Times" w:hAnsi="Times"/>
+          <w:sz w:val="22"/>
+          <w:szCs w:val="20"/>
+          <w:lang w:val="en-US"/>
+        </w:rPr>
+        <w:tab/>
+      </w:r>
+      <w:r>
+        <w:rPr>
+          <w:rFonts w:ascii="Times" w:hAnsi="Times"/>
+          <w:sz w:val="22"/>
+          <w:szCs w:val="20"/>
+          <w:lang w:val="en-US"/>
+        </w:rPr>
+        <w:tab/>
+      </w:r>
+      <w:r>
+        <w:rPr>
+          <w:rFonts w:ascii="Times" w:hAnsi="Times"/>
+          <w:sz w:val="22"/>
+          <w:szCs w:val="20"/>
+          <w:lang w:val="en-US"/>
+        </w:rPr>
+        <w:tab/>
+      </w:r>
+      <w:r>
+        <w:rPr>
+          <w:rFonts w:ascii="Times" w:hAnsi="Times"/>
+          <w:sz w:val="22"/>
+          <w:szCs w:val="20"/>
+          <w:lang w:val="en-US"/>
+        </w:rPr>
+        <w:tab/>
+        <w:t>9</w:t>
+      </w:r>
     </w:p>
     <w:p>
       <w:pPr>
@@ -1015,6 +1663,79 @@
         </w:rPr>
         <w:t xml:space="preserve"> DATA PREPARATION</w:t>
       </w:r>
+      <w:r>
+        <w:rPr>
+          <w:rFonts w:ascii="Times" w:hAnsi="Times"/>
+          <w:sz w:val="22"/>
+          <w:szCs w:val="20"/>
+          <w:lang w:val="en-US"/>
+        </w:rPr>
+        <w:tab/>
+      </w:r>
+      <w:r>
+        <w:rPr>
+          <w:rFonts w:ascii="Times" w:hAnsi="Times"/>
+          <w:sz w:val="22"/>
+          <w:szCs w:val="20"/>
+          <w:lang w:val="en-US"/>
+        </w:rPr>
+        <w:tab/>
+      </w:r>
+      <w:r>
+        <w:rPr>
+          <w:rFonts w:ascii="Times" w:hAnsi="Times"/>
+          <w:sz w:val="22"/>
+          <w:szCs w:val="20"/>
+          <w:lang w:val="en-US"/>
+        </w:rPr>
+        <w:tab/>
+      </w:r>
+      <w:r>
+        <w:rPr>
+          <w:rFonts w:ascii="Times" w:hAnsi="Times"/>
+          <w:sz w:val="22"/>
+          <w:szCs w:val="20"/>
+          <w:lang w:val="en-US"/>
+        </w:rPr>
+        <w:tab/>
+      </w:r>
+      <w:r>
+        <w:rPr>
+          <w:rFonts w:ascii="Times" w:hAnsi="Times"/>
+          <w:sz w:val="22"/>
+          <w:szCs w:val="20"/>
+          <w:lang w:val="en-US"/>
+        </w:rPr>
+        <w:tab/>
+      </w:r>
+      <w:r>
+        <w:rPr>
+          <w:rFonts w:ascii="Times" w:hAnsi="Times"/>
+          <w:sz w:val="22"/>
+          <w:szCs w:val="20"/>
+          <w:lang w:val="en-US"/>
+        </w:rPr>
+        <w:tab/>
+      </w:r>
+      <w:r>
+        <w:rPr>
+          <w:rFonts w:ascii="Times" w:hAnsi="Times"/>
+          <w:sz w:val="22"/>
+          <w:szCs w:val="20"/>
+          <w:lang w:val="en-US"/>
+        </w:rPr>
+        <w:tab/>
+      </w:r>
+      <w:r>
+        <w:rPr>
+          <w:rFonts w:ascii="Times" w:hAnsi="Times"/>
+          <w:sz w:val="22"/>
+          <w:szCs w:val="20"/>
+          <w:lang w:val="en-US"/>
+        </w:rPr>
+        <w:tab/>
+        <w:t>10</w:t>
+      </w:r>
     </w:p>
     <w:p>
       <w:pPr>
@@ -1040,6 +1761,79 @@
         </w:rPr>
         <w:t xml:space="preserve"> FEATURE REDUCTION</w:t>
       </w:r>
+      <w:r>
+        <w:rPr>
+          <w:rFonts w:ascii="Times" w:hAnsi="Times"/>
+          <w:sz w:val="22"/>
+          <w:szCs w:val="20"/>
+          <w:lang w:val="en-US"/>
+        </w:rPr>
+        <w:tab/>
+      </w:r>
+      <w:r>
+        <w:rPr>
+          <w:rFonts w:ascii="Times" w:hAnsi="Times"/>
+          <w:sz w:val="22"/>
+          <w:szCs w:val="20"/>
+          <w:lang w:val="en-US"/>
+        </w:rPr>
+        <w:tab/>
+      </w:r>
+      <w:r>
+        <w:rPr>
+          <w:rFonts w:ascii="Times" w:hAnsi="Times"/>
+          <w:sz w:val="22"/>
+          <w:szCs w:val="20"/>
+          <w:lang w:val="en-US"/>
+        </w:rPr>
+        <w:tab/>
+      </w:r>
+      <w:r>
+        <w:rPr>
+          <w:rFonts w:ascii="Times" w:hAnsi="Times"/>
+          <w:sz w:val="22"/>
+          <w:szCs w:val="20"/>
+          <w:lang w:val="en-US"/>
+        </w:rPr>
+        <w:tab/>
+      </w:r>
+      <w:r>
+        <w:rPr>
+          <w:rFonts w:ascii="Times" w:hAnsi="Times"/>
+          <w:sz w:val="22"/>
+          <w:szCs w:val="20"/>
+          <w:lang w:val="en-US"/>
+        </w:rPr>
+        <w:tab/>
+      </w:r>
+      <w:r>
+        <w:rPr>
+          <w:rFonts w:ascii="Times" w:hAnsi="Times"/>
+          <w:sz w:val="22"/>
+          <w:szCs w:val="20"/>
+          <w:lang w:val="en-US"/>
+        </w:rPr>
+        <w:tab/>
+      </w:r>
+      <w:r>
+        <w:rPr>
+          <w:rFonts w:ascii="Times" w:hAnsi="Times"/>
+          <w:sz w:val="22"/>
+          <w:szCs w:val="20"/>
+          <w:lang w:val="en-US"/>
+        </w:rPr>
+        <w:tab/>
+      </w:r>
+      <w:r>
+        <w:rPr>
+          <w:rFonts w:ascii="Times" w:hAnsi="Times"/>
+          <w:sz w:val="22"/>
+          <w:szCs w:val="20"/>
+          <w:lang w:val="en-US"/>
+        </w:rPr>
+        <w:tab/>
+        <w:t>10</w:t>
+      </w:r>
     </w:p>
     <w:p>
       <w:pPr>
@@ -1065,6 +1859,88 @@
         </w:rPr>
         <w:t xml:space="preserve"> DATA MODELING</w:t>
       </w:r>
+      <w:r>
+        <w:rPr>
+          <w:rFonts w:ascii="Times" w:hAnsi="Times"/>
+          <w:sz w:val="22"/>
+          <w:szCs w:val="20"/>
+          <w:lang w:val="en-US"/>
+        </w:rPr>
+        <w:tab/>
+      </w:r>
+      <w:r>
+        <w:rPr>
+          <w:rFonts w:ascii="Times" w:hAnsi="Times"/>
+          <w:sz w:val="22"/>
+          <w:szCs w:val="20"/>
+          <w:lang w:val="en-US"/>
+        </w:rPr>
+        <w:tab/>
+      </w:r>
+      <w:r>
+        <w:rPr>
+          <w:rFonts w:ascii="Times" w:hAnsi="Times"/>
+          <w:sz w:val="22"/>
+          <w:szCs w:val="20"/>
+          <w:lang w:val="en-US"/>
+        </w:rPr>
+        <w:tab/>
+      </w:r>
+      <w:r>
+        <w:rPr>
+          <w:rFonts w:ascii="Times" w:hAnsi="Times"/>
+          <w:sz w:val="22"/>
+          <w:szCs w:val="20"/>
+          <w:lang w:val="en-US"/>
+        </w:rPr>
+        <w:tab/>
+      </w:r>
+      <w:r>
+        <w:rPr>
+          <w:rFonts w:ascii="Times" w:hAnsi="Times"/>
+          <w:sz w:val="22"/>
+          <w:szCs w:val="20"/>
+          <w:lang w:val="en-US"/>
+        </w:rPr>
+        <w:tab/>
+      </w:r>
+      <w:r>
+        <w:rPr>
+          <w:rFonts w:ascii="Times" w:hAnsi="Times"/>
+          <w:sz w:val="22"/>
+          <w:szCs w:val="20"/>
+          <w:lang w:val="en-US"/>
+        </w:rPr>
+        <w:tab/>
+      </w:r>
+      <w:r>
+        <w:rPr>
+          <w:rFonts w:ascii="Times" w:hAnsi="Times"/>
+          <w:sz w:val="22"/>
+          <w:szCs w:val="20"/>
+          <w:lang w:val="en-US"/>
+        </w:rPr>
+        <w:tab/>
+      </w:r>
+      <w:r>
+        <w:rPr>
+          <w:rFonts w:ascii="Times" w:hAnsi="Times"/>
+          <w:sz w:val="22"/>
+          <w:szCs w:val="20"/>
+          <w:lang w:val="en-US"/>
+        </w:rPr>
+        <w:tab/>
+      </w:r>
+      <w:r>
+        <w:rPr>
+          <w:rFonts w:ascii="Times" w:hAnsi="Times"/>
+          <w:sz w:val="22"/>
+          <w:szCs w:val="20"/>
+          <w:lang w:val="en-US"/>
+        </w:rPr>
+        <w:tab/>
+        <w:t>11</w:t>
+      </w:r>
     </w:p>
     <w:p>
       <w:pPr>
@@ -1090,6 +1966,79 @@
         </w:rPr>
         <w:t xml:space="preserve"> MODEL COMPARISON</w:t>
       </w:r>
+      <w:r>
+        <w:rPr>
+          <w:rFonts w:ascii="Times" w:hAnsi="Times"/>
+          <w:sz w:val="22"/>
+          <w:szCs w:val="20"/>
+          <w:lang w:val="en-US"/>
+        </w:rPr>
+        <w:tab/>
+      </w:r>
+      <w:r>
+        <w:rPr>
+          <w:rFonts w:ascii="Times" w:hAnsi="Times"/>
+          <w:sz w:val="22"/>
+          <w:szCs w:val="20"/>
+          <w:lang w:val="en-US"/>
+        </w:rPr>
+        <w:tab/>
+      </w:r>
+      <w:r>
+        <w:rPr>
+          <w:rFonts w:ascii="Times" w:hAnsi="Times"/>
+          <w:sz w:val="22"/>
+          <w:szCs w:val="20"/>
+          <w:lang w:val="en-US"/>
+        </w:rPr>
+        <w:tab/>
+      </w:r>
+      <w:r>
+        <w:rPr>
+          <w:rFonts w:ascii="Times" w:hAnsi="Times"/>
+          <w:sz w:val="22"/>
+          <w:szCs w:val="20"/>
+          <w:lang w:val="en-US"/>
+        </w:rPr>
+        <w:tab/>
+      </w:r>
+      <w:r>
+        <w:rPr>
+          <w:rFonts w:ascii="Times" w:hAnsi="Times"/>
+          <w:sz w:val="22"/>
+          <w:szCs w:val="20"/>
+          <w:lang w:val="en-US"/>
+        </w:rPr>
+        <w:tab/>
+      </w:r>
+      <w:r>
+        <w:rPr>
+          <w:rFonts w:ascii="Times" w:hAnsi="Times"/>
+          <w:sz w:val="22"/>
+          <w:szCs w:val="20"/>
+          <w:lang w:val="en-US"/>
+        </w:rPr>
+        <w:tab/>
+      </w:r>
+      <w:r>
+        <w:rPr>
+          <w:rFonts w:ascii="Times" w:hAnsi="Times"/>
+          <w:sz w:val="22"/>
+          <w:szCs w:val="20"/>
+          <w:lang w:val="en-US"/>
+        </w:rPr>
+        <w:tab/>
+      </w:r>
+      <w:r>
+        <w:rPr>
+          <w:rFonts w:ascii="Times" w:hAnsi="Times"/>
+          <w:sz w:val="22"/>
+          <w:szCs w:val="20"/>
+          <w:lang w:val="en-US"/>
+        </w:rPr>
+        <w:tab/>
+        <w:t>11</w:t>
+      </w:r>
     </w:p>
     <w:p>
       <w:pPr>
@@ -1115,6 +2064,97 @@
         </w:rPr>
         <w:t xml:space="preserve"> PREDICTION</w:t>
       </w:r>
+      <w:r>
+        <w:rPr>
+          <w:rFonts w:ascii="Times" w:hAnsi="Times"/>
+          <w:sz w:val="22"/>
+          <w:szCs w:val="20"/>
+          <w:lang w:val="en-US"/>
+        </w:rPr>
+        <w:tab/>
+      </w:r>
+      <w:r>
+        <w:rPr>
+          <w:rFonts w:ascii="Times" w:hAnsi="Times"/>
+          <w:sz w:val="22"/>
+          <w:szCs w:val="20"/>
+          <w:lang w:val="en-US"/>
+        </w:rPr>
+        <w:tab/>
+      </w:r>
+      <w:r>
+        <w:rPr>
+          <w:rFonts w:ascii="Times" w:hAnsi="Times"/>
+          <w:sz w:val="22"/>
+          <w:szCs w:val="20"/>
+          <w:lang w:val="en-US"/>
+        </w:rPr>
+        <w:tab/>
+      </w:r>
+      <w:r>
+        <w:rPr>
+          <w:rFonts w:ascii="Times" w:hAnsi="Times"/>
+          <w:sz w:val="22"/>
+          <w:szCs w:val="20"/>
+          <w:lang w:val="en-US"/>
+        </w:rPr>
+        <w:tab/>
+      </w:r>
+      <w:r>
+        <w:rPr>
+          <w:rFonts w:ascii="Times" w:hAnsi="Times"/>
+          <w:sz w:val="22"/>
+          <w:szCs w:val="20"/>
+          <w:lang w:val="en-US"/>
+        </w:rPr>
+        <w:tab/>
+      </w:r>
+      <w:r>
+        <w:rPr>
+          <w:rFonts w:ascii="Times" w:hAnsi="Times"/>
+          <w:sz w:val="22"/>
+          <w:szCs w:val="20"/>
+          <w:lang w:val="en-US"/>
+        </w:rPr>
+        <w:tab/>
+      </w:r>
+      <w:r>
+        <w:rPr>
+          <w:rFonts w:ascii="Times" w:hAnsi="Times"/>
+          <w:sz w:val="22"/>
+          <w:szCs w:val="20"/>
+          <w:lang w:val="en-US"/>
+        </w:rPr>
+        <w:tab/>
+      </w:r>
+      <w:r>
+        <w:rPr>
+          <w:rFonts w:ascii="Times" w:hAnsi="Times"/>
+          <w:sz w:val="22"/>
+          <w:szCs w:val="20"/>
+          <w:lang w:val="en-US"/>
+        </w:rPr>
+        <w:tab/>
+      </w:r>
+      <w:r>
+        <w:rPr>
+          <w:rFonts w:ascii="Times" w:hAnsi="Times"/>
+          <w:sz w:val="22"/>
+          <w:szCs w:val="20"/>
+          <w:lang w:val="en-US"/>
+        </w:rPr>
+        <w:tab/>
+      </w:r>
+      <w:r>
+        <w:rPr>
+          <w:rFonts w:ascii="Times" w:hAnsi="Times"/>
+          <w:sz w:val="22"/>
+          <w:szCs w:val="20"/>
+          <w:lang w:val="en-US"/>
+        </w:rPr>
+        <w:tab/>
+        <w:t>11</w:t>
+      </w:r>
     </w:p>
     <w:p>
       <w:pPr>
@@ -1151,6 +2191,112 @@
         </w:rPr>
         <w:t>RESULTS</w:t>
       </w:r>
+      <w:r>
+        <w:rPr>
+          <w:rFonts w:ascii="Times" w:hAnsi="Times"/>
+          <w:sz w:val="32"/>
+          <w:lang w:val="en-US"/>
+        </w:rPr>
+        <w:tab/>
+      </w:r>
+      <w:r>
+        <w:rPr>
+          <w:rFonts w:ascii="Times" w:hAnsi="Times"/>
+          <w:sz w:val="32"/>
+          <w:lang w:val="en-US"/>
+        </w:rPr>
+        <w:tab/>
+      </w:r>
+      <w:r>
+        <w:rPr>
+          <w:rFonts w:ascii="Times" w:hAnsi="Times"/>
+          <w:sz w:val="32"/>
+          <w:lang w:val="en-US"/>
+        </w:rPr>
+        <w:tab/>
+      </w:r>
+      <w:r>
+        <w:rPr>
+          <w:rFonts w:ascii="Times" w:hAnsi="Times"/>
+          <w:sz w:val="32"/>
+          <w:lang w:val="en-US"/>
+        </w:rPr>
+        <w:tab/>
+      </w:r>
+      <w:r>
+        <w:rPr>
+          <w:rFonts w:ascii="Times" w:hAnsi="Times"/>
+          <w:sz w:val="32"/>
+          <w:lang w:val="en-US"/>
+        </w:rPr>
+        <w:tab/>
+      </w:r>
+      <w:r>
+        <w:rPr>
+          <w:rFonts w:ascii="Times" w:hAnsi="Times"/>
+          <w:sz w:val="32"/>
+          <w:lang w:val="en-US"/>
+        </w:rPr>
+        <w:tab/>
+      </w:r>
+      <w:r>
+        <w:rPr>
+          <w:rFonts w:ascii="Times" w:hAnsi="Times"/>
+          <w:sz w:val="32"/>
+          <w:lang w:val="en-US"/>
+        </w:rPr>
+        <w:tab/>
+      </w:r>
+      <w:r>
+        <w:rPr>
+          <w:rFonts w:ascii="Times" w:hAnsi="Times"/>
+          <w:sz w:val="32"/>
+          <w:lang w:val="en-US"/>
+        </w:rPr>
+        <w:tab/>
+      </w:r>
+      <w:r>
+        <w:rPr>
+          <w:rFonts w:ascii="Times" w:hAnsi="Times"/>
+          <w:sz w:val="32"/>
+          <w:lang w:val="en-US"/>
+        </w:rPr>
+        <w:tab/>
+      </w:r>
+      <w:r>
+        <w:rPr>
+          <w:rFonts w:ascii="Times" w:hAnsi="Times"/>
+          <w:sz w:val="32"/>
+          <w:lang w:val="en-US"/>
+        </w:rPr>
+        <w:tab/>
+      </w:r>
+      <w:r>
+        <w:rPr>
+          <w:rFonts w:ascii="Times" w:hAnsi="Times"/>
+          <w:sz w:val="32"/>
+          <w:lang w:val="en-US"/>
+        </w:rPr>
+        <w:tab/>
+      </w:r>
+      <w:r>
+        <w:rPr>
+          <w:rFonts w:ascii="Times" w:hAnsi="Times"/>
+          <w:sz w:val="22"/>
+          <w:szCs w:val="22"/>
+          <w:lang w:val="en-US"/>
+        </w:rPr>
+        <w:t>1</w:t>
+      </w:r>
+      <w:r>
+        <w:rPr>
+          <w:rFonts w:ascii="Times" w:hAnsi="Times"/>
+          <w:sz w:val="22"/>
+          <w:szCs w:val="22"/>
+          <w:lang w:val="en-US"/>
+        </w:rPr>
+        <w:t>2</w:t>
+      </w:r>
     </w:p>
     <w:p>
       <w:pPr>
@@ -1185,6 +2331,104 @@
         </w:rPr>
         <w:t>LIMITATIONS</w:t>
       </w:r>
+      <w:r>
+        <w:rPr>
+          <w:rFonts w:ascii="Times" w:hAnsi="Times"/>
+          <w:sz w:val="32"/>
+          <w:lang w:val="en-US"/>
+        </w:rPr>
+        <w:tab/>
+      </w:r>
+      <w:r>
+        <w:rPr>
+          <w:rFonts w:ascii="Times" w:hAnsi="Times"/>
+          <w:sz w:val="32"/>
+          <w:lang w:val="en-US"/>
+        </w:rPr>
+        <w:tab/>
+      </w:r>
+      <w:r>
+        <w:rPr>
+          <w:rFonts w:ascii="Times" w:hAnsi="Times"/>
+          <w:sz w:val="32"/>
+          <w:lang w:val="en-US"/>
+        </w:rPr>
+        <w:tab/>
+      </w:r>
+      <w:r>
+        <w:rPr>
+          <w:rFonts w:ascii="Times" w:hAnsi="Times"/>
+          <w:sz w:val="32"/>
+          <w:lang w:val="en-US"/>
+        </w:rPr>
+        <w:tab/>
+      </w:r>
+      <w:r>
+        <w:rPr>
+          <w:rFonts w:ascii="Times" w:hAnsi="Times"/>
+          <w:sz w:val="32"/>
+          <w:lang w:val="en-US"/>
+        </w:rPr>
+        <w:tab/>
+      </w:r>
+      <w:r>
+        <w:rPr>
+          <w:rFonts w:ascii="Times" w:hAnsi="Times"/>
+          <w:sz w:val="32"/>
+          <w:lang w:val="en-US"/>
+        </w:rPr>
+        <w:tab/>
+      </w:r>
+      <w:r>
+        <w:rPr>
+          <w:rFonts w:ascii="Times" w:hAnsi="Times"/>
+          <w:sz w:val="32"/>
+          <w:lang w:val="en-US"/>
+        </w:rPr>
+        <w:tab/>
+      </w:r>
+      <w:r>
+        <w:rPr>
+          <w:rFonts w:ascii="Times" w:hAnsi="Times"/>
+          <w:sz w:val="32"/>
+          <w:lang w:val="en-US"/>
+        </w:rPr>
+        <w:tab/>
+      </w:r>
+      <w:r>
+        <w:rPr>
+          <w:rFonts w:ascii="Times" w:hAnsi="Times"/>
+          <w:sz w:val="32"/>
+          <w:lang w:val="en-US"/>
+        </w:rPr>
+        <w:tab/>
+      </w:r>
+      <w:r>
+        <w:rPr>
+          <w:rFonts w:ascii="Times" w:hAnsi="Times"/>
+          <w:sz w:val="32"/>
+          <w:lang w:val="en-US"/>
+        </w:rPr>
+        <w:tab/>
+      </w:r>
+      <w:r>
+        <w:rPr>
+          <w:rFonts w:ascii="Times" w:hAnsi="Times"/>
+          <w:sz w:val="22"/>
+          <w:szCs w:val="22"/>
+          <w:lang w:val="en-US"/>
+        </w:rPr>
+        <w:t>1</w:t>
+      </w:r>
+      <w:r>
+        <w:rPr>
+          <w:rFonts w:ascii="Times" w:hAnsi="Times"/>
+          <w:sz w:val="22"/>
+          <w:szCs w:val="22"/>
+          <w:lang w:val="en-US"/>
+        </w:rPr>
+        <w:t>4</w:t>
+      </w:r>
     </w:p>
     <w:p>
       <w:pPr>
@@ -1218,6 +2462,88 @@
         </w:rPr>
         <w:t>RECOMMENDATIONS</w:t>
       </w:r>
+      <w:r>
+        <w:rPr>
+          <w:rFonts w:ascii="Times" w:hAnsi="Times"/>
+          <w:sz w:val="32"/>
+          <w:lang w:val="en-US"/>
+        </w:rPr>
+        <w:tab/>
+      </w:r>
+      <w:r>
+        <w:rPr>
+          <w:rFonts w:ascii="Times" w:hAnsi="Times"/>
+          <w:sz w:val="32"/>
+          <w:lang w:val="en-US"/>
+        </w:rPr>
+        <w:tab/>
+      </w:r>
+      <w:r>
+        <w:rPr>
+          <w:rFonts w:ascii="Times" w:hAnsi="Times"/>
+          <w:sz w:val="32"/>
+          <w:lang w:val="en-US"/>
+        </w:rPr>
+        <w:tab/>
+      </w:r>
+      <w:r>
+        <w:rPr>
+          <w:rFonts w:ascii="Times" w:hAnsi="Times"/>
+          <w:sz w:val="32"/>
+          <w:lang w:val="en-US"/>
+        </w:rPr>
+        <w:tab/>
+      </w:r>
+      <w:r>
+        <w:rPr>
+          <w:rFonts w:ascii="Times" w:hAnsi="Times"/>
+          <w:sz w:val="32"/>
+          <w:lang w:val="en-US"/>
+        </w:rPr>
+        <w:tab/>
+      </w:r>
+      <w:r>
+        <w:rPr>
+          <w:rFonts w:ascii="Times" w:hAnsi="Times"/>
+          <w:sz w:val="32"/>
+          <w:lang w:val="en-US"/>
+        </w:rPr>
+        <w:tab/>
+      </w:r>
+      <w:r>
+        <w:rPr>
+          <w:rFonts w:ascii="Times" w:hAnsi="Times"/>
+          <w:sz w:val="32"/>
+          <w:lang w:val="en-US"/>
+        </w:rPr>
+        <w:tab/>
+      </w:r>
+      <w:r>
+        <w:rPr>
+          <w:rFonts w:ascii="Times" w:hAnsi="Times"/>
+          <w:sz w:val="32"/>
+          <w:lang w:val="en-US"/>
+        </w:rPr>
+        <w:tab/>
+      </w:r>
+      <w:r>
+        <w:rPr>
+          <w:rFonts w:ascii="Times" w:hAnsi="Times"/>
+          <w:sz w:val="22"/>
+          <w:szCs w:val="22"/>
+          <w:lang w:val="en-US"/>
+        </w:rPr>
+        <w:t>1</w:t>
+      </w:r>
+      <w:r>
+        <w:rPr>
+          <w:rFonts w:ascii="Times" w:hAnsi="Times"/>
+          <w:sz w:val="22"/>
+          <w:szCs w:val="22"/>
+          <w:lang w:val="en-US"/>
+        </w:rPr>
+        <w:t>4</w:t>
+      </w:r>
     </w:p>
     <w:p>
       <w:pPr>
@@ -1251,160 +2577,365 @@
         </w:rPr>
         <w:t>FUTURE WORK</w:t>
       </w:r>
-    </w:p>
-    <w:p>
-      <w:pPr>
-        <w:jc w:val="both"/>
+      <w:r>
         <w:rPr>
           <w:rFonts w:ascii="Times" w:hAnsi="Times"/>
           <w:sz w:val="32"/>
           <w:lang w:val="en-US"/>
         </w:rPr>
-      </w:pPr>
-    </w:p>
-    <w:p>
-      <w:pPr>
-        <w:jc w:val="both"/>
+        <w:tab/>
+      </w:r>
+      <w:r>
         <w:rPr>
           <w:rFonts w:ascii="Times" w:hAnsi="Times"/>
           <w:sz w:val="32"/>
           <w:lang w:val="en-US"/>
         </w:rPr>
-      </w:pPr>
-    </w:p>
-    <w:p>
-      <w:pPr>
-        <w:jc w:val="both"/>
+        <w:tab/>
+      </w:r>
+      <w:r>
         <w:rPr>
           <w:rFonts w:ascii="Times" w:hAnsi="Times"/>
           <w:sz w:val="32"/>
           <w:lang w:val="en-US"/>
         </w:rPr>
-      </w:pPr>
-    </w:p>
-    <w:p>
-      <w:pPr>
-        <w:jc w:val="both"/>
-        <w:rPr>
-          <w:rFonts w:ascii="Times" w:hAnsi="Times"/>
-          <w:lang w:val="en-US"/>
-        </w:rPr>
-      </w:pPr>
-    </w:p>
-    <w:p>
-      <w:pPr>
-        <w:jc w:val="both"/>
-        <w:rPr>
-          <w:rFonts w:ascii="Times" w:hAnsi="Times"/>
-          <w:lang w:val="en-US"/>
-        </w:rPr>
-      </w:pPr>
-    </w:p>
-    <w:p>
-      <w:pPr>
-        <w:jc w:val="both"/>
-        <w:rPr>
-          <w:rFonts w:ascii="Times" w:hAnsi="Times"/>
-          <w:lang w:val="en-US"/>
-        </w:rPr>
-      </w:pPr>
-    </w:p>
-    <w:p>
-      <w:pPr>
-        <w:jc w:val="both"/>
-        <w:rPr>
-          <w:rFonts w:ascii="Times" w:hAnsi="Times"/>
-          <w:lang w:val="en-US"/>
-        </w:rPr>
-      </w:pPr>
-    </w:p>
-    <w:p>
-      <w:pPr>
-        <w:jc w:val="both"/>
-        <w:rPr>
-          <w:rFonts w:ascii="Times" w:hAnsi="Times"/>
-          <w:lang w:val="en-US"/>
-        </w:rPr>
-      </w:pPr>
-    </w:p>
-    <w:p>
-      <w:pPr>
-        <w:jc w:val="both"/>
-        <w:rPr>
-          <w:rFonts w:ascii="Times" w:hAnsi="Times"/>
-          <w:lang w:val="en-US"/>
-        </w:rPr>
-      </w:pPr>
-    </w:p>
-    <w:p>
-      <w:pPr>
-        <w:jc w:val="both"/>
-        <w:rPr>
-          <w:rFonts w:ascii="Times" w:hAnsi="Times"/>
-          <w:lang w:val="en-US"/>
-        </w:rPr>
-      </w:pPr>
-    </w:p>
-    <w:p>
-      <w:pPr>
-        <w:jc w:val="both"/>
-        <w:rPr>
-          <w:rFonts w:ascii="Times" w:hAnsi="Times"/>
-          <w:lang w:val="en-US"/>
-        </w:rPr>
-      </w:pPr>
-    </w:p>
-    <w:p>
-      <w:pPr>
-        <w:jc w:val="both"/>
-        <w:rPr>
-          <w:rFonts w:ascii="Times" w:hAnsi="Times"/>
-          <w:lang w:val="en-US"/>
-        </w:rPr>
-      </w:pPr>
-    </w:p>
-    <w:p>
-      <w:pPr>
-        <w:jc w:val="both"/>
-        <w:rPr>
-          <w:rFonts w:ascii="Times" w:hAnsi="Times"/>
-          <w:lang w:val="en-US"/>
-        </w:rPr>
-      </w:pPr>
-    </w:p>
-    <w:p>
-      <w:pPr>
-        <w:jc w:val="both"/>
-        <w:rPr>
-          <w:rFonts w:ascii="Times" w:hAnsi="Times"/>
-          <w:lang w:val="en-US"/>
-        </w:rPr>
-      </w:pPr>
-    </w:p>
-    <w:p>
-      <w:pPr>
-        <w:jc w:val="both"/>
-        <w:rPr>
-          <w:rFonts w:ascii="Times" w:hAnsi="Times"/>
-          <w:lang w:val="en-US"/>
-        </w:rPr>
-      </w:pPr>
-    </w:p>
-    <w:p>
-      <w:pPr>
-        <w:jc w:val="both"/>
-        <w:rPr>
-          <w:rFonts w:ascii="Times" w:hAnsi="Times"/>
-          <w:lang w:val="en-US"/>
-        </w:rPr>
-      </w:pPr>
-      <w:r>
-        <w:rPr>
-          <w:rFonts w:ascii="Times" w:hAnsi="Times"/>
-          <w:lang w:val="en-US"/>
-        </w:rPr>
-        <w:br w:type="page"/>
-      </w:r>
+        <w:tab/>
+      </w:r>
+      <w:r>
+        <w:rPr>
+          <w:rFonts w:ascii="Times" w:hAnsi="Times"/>
+          <w:sz w:val="32"/>
+          <w:lang w:val="en-US"/>
+        </w:rPr>
+        <w:tab/>
+      </w:r>
+      <w:r>
+        <w:rPr>
+          <w:rFonts w:ascii="Times" w:hAnsi="Times"/>
+          <w:sz w:val="32"/>
+          <w:lang w:val="en-US"/>
+        </w:rPr>
+        <w:tab/>
+      </w:r>
+      <w:r>
+        <w:rPr>
+          <w:rFonts w:ascii="Times" w:hAnsi="Times"/>
+          <w:sz w:val="32"/>
+          <w:lang w:val="en-US"/>
+        </w:rPr>
+        <w:tab/>
+      </w:r>
+      <w:r>
+        <w:rPr>
+          <w:rFonts w:ascii="Times" w:hAnsi="Times"/>
+          <w:sz w:val="32"/>
+          <w:lang w:val="en-US"/>
+        </w:rPr>
+        <w:tab/>
+      </w:r>
+      <w:r>
+        <w:rPr>
+          <w:rFonts w:ascii="Times" w:hAnsi="Times"/>
+          <w:sz w:val="32"/>
+          <w:lang w:val="en-US"/>
+        </w:rPr>
+        <w:tab/>
+      </w:r>
+      <w:r>
+        <w:rPr>
+          <w:rFonts w:ascii="Times" w:hAnsi="Times"/>
+          <w:sz w:val="32"/>
+          <w:lang w:val="en-US"/>
+        </w:rPr>
+        <w:tab/>
+      </w:r>
+      <w:r>
+        <w:rPr>
+          <w:rFonts w:ascii="Times" w:hAnsi="Times"/>
+          <w:sz w:val="22"/>
+          <w:szCs w:val="22"/>
+          <w:lang w:val="en-US"/>
+        </w:rPr>
+        <w:t>1</w:t>
+      </w:r>
+      <w:r>
+        <w:rPr>
+          <w:rFonts w:ascii="Times" w:hAnsi="Times"/>
+          <w:sz w:val="22"/>
+          <w:szCs w:val="22"/>
+          <w:lang w:val="en-US"/>
+        </w:rPr>
+        <w:t>5</w:t>
+      </w:r>
+    </w:p>
+    <w:p>
+      <w:pPr>
+        <w:jc w:val="both"/>
+        <w:rPr>
+          <w:rFonts w:ascii="Times" w:hAnsi="Times"/>
+          <w:sz w:val="32"/>
+          <w:lang w:val="en-US"/>
+        </w:rPr>
+      </w:pPr>
+    </w:p>
+    <w:p>
+      <w:pPr>
+        <w:ind w:left="360"/>
+        <w:jc w:val="both"/>
+        <w:rPr>
+          <w:rFonts w:ascii="Times" w:hAnsi="Times"/>
+          <w:sz w:val="32"/>
+          <w:lang w:val="en-US"/>
+        </w:rPr>
+      </w:pPr>
+      <w:r>
+        <w:rPr>
+          <w:rFonts w:ascii="Times" w:hAnsi="Times"/>
+          <w:sz w:val="32"/>
+          <w:lang w:val="en-US"/>
+        </w:rPr>
+        <w:t>APPENDIX</w:t>
+      </w:r>
+      <w:r>
+        <w:rPr>
+          <w:rFonts w:ascii="Times" w:hAnsi="Times"/>
+          <w:sz w:val="32"/>
+          <w:lang w:val="en-US"/>
+        </w:rPr>
+        <w:tab/>
+      </w:r>
+      <w:r>
+        <w:rPr>
+          <w:rFonts w:ascii="Times" w:hAnsi="Times"/>
+          <w:sz w:val="32"/>
+          <w:lang w:val="en-US"/>
+        </w:rPr>
+        <w:tab/>
+      </w:r>
+      <w:r>
+        <w:rPr>
+          <w:rFonts w:ascii="Times" w:hAnsi="Times"/>
+          <w:sz w:val="32"/>
+          <w:lang w:val="en-US"/>
+        </w:rPr>
+        <w:tab/>
+      </w:r>
+      <w:r>
+        <w:rPr>
+          <w:rFonts w:ascii="Times" w:hAnsi="Times"/>
+          <w:sz w:val="32"/>
+          <w:lang w:val="en-US"/>
+        </w:rPr>
+        <w:tab/>
+      </w:r>
+      <w:r>
+        <w:rPr>
+          <w:rFonts w:ascii="Times" w:hAnsi="Times"/>
+          <w:sz w:val="32"/>
+          <w:lang w:val="en-US"/>
+        </w:rPr>
+        <w:tab/>
+      </w:r>
+      <w:r>
+        <w:rPr>
+          <w:rFonts w:ascii="Times" w:hAnsi="Times"/>
+          <w:sz w:val="32"/>
+          <w:lang w:val="en-US"/>
+        </w:rPr>
+        <w:tab/>
+      </w:r>
+      <w:r>
+        <w:rPr>
+          <w:rFonts w:ascii="Times" w:hAnsi="Times"/>
+          <w:sz w:val="32"/>
+          <w:lang w:val="en-US"/>
+        </w:rPr>
+        <w:tab/>
+      </w:r>
+      <w:r>
+        <w:rPr>
+          <w:rFonts w:ascii="Times" w:hAnsi="Times"/>
+          <w:sz w:val="32"/>
+          <w:lang w:val="en-US"/>
+        </w:rPr>
+        <w:tab/>
+      </w:r>
+      <w:r>
+        <w:rPr>
+          <w:rFonts w:ascii="Times" w:hAnsi="Times"/>
+          <w:sz w:val="32"/>
+          <w:lang w:val="en-US"/>
+        </w:rPr>
+        <w:tab/>
+      </w:r>
+      <w:r>
+        <w:rPr>
+          <w:rFonts w:ascii="Times" w:hAnsi="Times"/>
+          <w:sz w:val="32"/>
+          <w:lang w:val="en-US"/>
+        </w:rPr>
+        <w:tab/>
+      </w:r>
+      <w:r>
+        <w:rPr>
+          <w:rFonts w:ascii="Times" w:hAnsi="Times"/>
+          <w:sz w:val="32"/>
+          <w:lang w:val="en-US"/>
+        </w:rPr>
+        <w:tab/>
+      </w:r>
+      <w:r>
+        <w:rPr>
+          <w:rFonts w:ascii="Times" w:hAnsi="Times"/>
+          <w:sz w:val="22"/>
+          <w:szCs w:val="22"/>
+          <w:lang w:val="en-US"/>
+        </w:rPr>
+        <w:t>1</w:t>
+      </w:r>
+      <w:r>
+        <w:rPr>
+          <w:rFonts w:ascii="Times" w:hAnsi="Times"/>
+          <w:sz w:val="22"/>
+          <w:szCs w:val="22"/>
+          <w:lang w:val="en-US"/>
+        </w:rPr>
+        <w:t>6</w:t>
+      </w:r>
+      <w:bookmarkStart w:id="0" w:name="_GoBack"/>
+      <w:bookmarkEnd w:id="0"/>
+    </w:p>
+    <w:p>
+      <w:pPr>
+        <w:jc w:val="both"/>
+        <w:rPr>
+          <w:rFonts w:ascii="Times" w:hAnsi="Times"/>
+          <w:sz w:val="32"/>
+          <w:lang w:val="en-US"/>
+        </w:rPr>
+      </w:pPr>
+    </w:p>
+    <w:p>
+      <w:pPr>
+        <w:pStyle w:val="ListParagraph"/>
+        <w:jc w:val="both"/>
+        <w:rPr>
+          <w:rFonts w:ascii="Times" w:hAnsi="Times"/>
+          <w:sz w:val="32"/>
+          <w:lang w:val="en-US"/>
+        </w:rPr>
+      </w:pPr>
+    </w:p>
+    <w:p>
+      <w:pPr>
+        <w:jc w:val="both"/>
+        <w:rPr>
+          <w:rFonts w:ascii="Times" w:hAnsi="Times"/>
+          <w:sz w:val="32"/>
+          <w:lang w:val="en-US"/>
+        </w:rPr>
+      </w:pPr>
+    </w:p>
+    <w:p>
+      <w:pPr>
+        <w:jc w:val="both"/>
+        <w:rPr>
+          <w:rFonts w:ascii="Times" w:hAnsi="Times"/>
+          <w:sz w:val="32"/>
+          <w:lang w:val="en-US"/>
+        </w:rPr>
+      </w:pPr>
+    </w:p>
+    <w:p>
+      <w:pPr>
+        <w:jc w:val="both"/>
+        <w:rPr>
+          <w:rFonts w:ascii="Times" w:hAnsi="Times"/>
+          <w:sz w:val="32"/>
+          <w:lang w:val="en-US"/>
+        </w:rPr>
+      </w:pPr>
+    </w:p>
+    <w:p>
+      <w:pPr>
+        <w:jc w:val="both"/>
+        <w:rPr>
+          <w:rFonts w:ascii="Times" w:hAnsi="Times"/>
+          <w:lang w:val="en-US"/>
+        </w:rPr>
+      </w:pPr>
+    </w:p>
+    <w:p>
+      <w:pPr>
+        <w:jc w:val="both"/>
+        <w:rPr>
+          <w:rFonts w:ascii="Times" w:hAnsi="Times"/>
+          <w:lang w:val="en-US"/>
+        </w:rPr>
+      </w:pPr>
+    </w:p>
+    <w:p>
+      <w:pPr>
+        <w:jc w:val="both"/>
+        <w:rPr>
+          <w:rFonts w:ascii="Times" w:hAnsi="Times"/>
+          <w:lang w:val="en-US"/>
+        </w:rPr>
+      </w:pPr>
+    </w:p>
+    <w:p>
+      <w:pPr>
+        <w:jc w:val="both"/>
+        <w:rPr>
+          <w:rFonts w:ascii="Times" w:hAnsi="Times"/>
+          <w:lang w:val="en-US"/>
+        </w:rPr>
+      </w:pPr>
+    </w:p>
+    <w:p>
+      <w:pPr>
+        <w:jc w:val="both"/>
+        <w:rPr>
+          <w:rFonts w:ascii="Times" w:hAnsi="Times"/>
+          <w:lang w:val="en-US"/>
+        </w:rPr>
+      </w:pPr>
+    </w:p>
+    <w:p>
+      <w:pPr>
+        <w:jc w:val="both"/>
+        <w:rPr>
+          <w:rFonts w:ascii="Times" w:hAnsi="Times"/>
+          <w:lang w:val="en-US"/>
+        </w:rPr>
+      </w:pPr>
+    </w:p>
+    <w:p>
+      <w:pPr>
+        <w:jc w:val="both"/>
+        <w:rPr>
+          <w:rFonts w:ascii="Times" w:hAnsi="Times"/>
+          <w:lang w:val="en-US"/>
+        </w:rPr>
+      </w:pPr>
+    </w:p>
+    <w:p>
+      <w:pPr>
+        <w:jc w:val="both"/>
+        <w:rPr>
+          <w:rFonts w:ascii="Times" w:hAnsi="Times"/>
+          <w:lang w:val="en-US"/>
+        </w:rPr>
+      </w:pPr>
+    </w:p>
+    <w:p>
+      <w:pPr>
+        <w:jc w:val="both"/>
+        <w:rPr>
+          <w:rFonts w:ascii="Times" w:hAnsi="Times"/>
+          <w:lang w:val="en-US"/>
+        </w:rPr>
+      </w:pPr>
     </w:p>
     <w:p>
       <w:pPr>
@@ -1530,23 +3061,7 @@
           <w:rFonts w:ascii="Times" w:hAnsi="Times"/>
           <w:lang w:val="en-US"/>
         </w:rPr>
-        <w:t>Based on an interview with Mueller-</w:t>
-      </w:r>
-      <w:proofErr w:type="spellStart"/>
-      <w:r>
-        <w:rPr>
-          <w:rFonts w:ascii="Times" w:hAnsi="Times"/>
-          <w:lang w:val="en-US"/>
-        </w:rPr>
-        <w:t>Moehring</w:t>
-      </w:r>
-      <w:proofErr w:type="spellEnd"/>
-      <w:r>
-        <w:rPr>
-          <w:rFonts w:ascii="Times" w:hAnsi="Times"/>
-          <w:lang w:val="en-US"/>
-        </w:rPr>
-        <w:t xml:space="preserve"> who is responsible for rating pla</w:t>
+        <w:t>Based on an interview with Mueller-Moehring who is responsible for rating pla</w:t>
       </w:r>
       <w:r>
         <w:rPr>
@@ -1562,7 +3077,7 @@
         </w:rPr>
         <w:t>[</w:t>
       </w:r>
-      <w:hyperlink r:id="rId6" w:history="1">
+      <w:hyperlink r:id="rId9" w:history="1">
         <w:r>
           <w:rPr>
             <w:rStyle w:val="Hyperlink"/>
@@ -1592,252 +3107,6 @@
           <w:lang w:val="en-US"/>
         </w:rPr>
         <w:t>The code used for this study is available [</w:t>
-      </w:r>
-      <w:hyperlink r:id="rId7" w:history="1">
-        <w:r>
-          <w:rPr>
-            <w:rStyle w:val="Hyperlink"/>
-            <w:rFonts w:ascii="Times" w:hAnsi="Times"/>
-            <w:lang w:val="en-US"/>
-          </w:rPr>
-          <w:t>here</w:t>
-        </w:r>
-      </w:hyperlink>
-      <w:r>
-        <w:rPr>
-          <w:rFonts w:ascii="Times" w:hAnsi="Times"/>
-          <w:lang w:val="en-US"/>
-        </w:rPr>
-        <w:t>]</w:t>
-      </w:r>
-    </w:p>
-    <w:p>
-      <w:pPr>
-        <w:pStyle w:val="ListParagraph"/>
-        <w:jc w:val="both"/>
-        <w:rPr>
-          <w:rFonts w:ascii="Times" w:hAnsi="Times"/>
-          <w:lang w:val="en-US"/>
-        </w:rPr>
-      </w:pPr>
-    </w:p>
-    <w:p>
-      <w:pPr>
-        <w:pStyle w:val="ListParagraph"/>
-        <w:jc w:val="both"/>
-        <w:rPr>
-          <w:rFonts w:ascii="Times" w:hAnsi="Times"/>
-          <w:lang w:val="en-US"/>
-        </w:rPr>
-      </w:pPr>
-      <w:r>
-        <w:rPr>
-          <w:rFonts w:ascii="Times" w:hAnsi="Times"/>
-          <w:lang w:val="en-US"/>
-        </w:rPr>
-        <w:t>Our goal is to fit a model that predicts the overall rating using only the player attributes available to us in the data source.</w:t>
-      </w:r>
-    </w:p>
-    <w:p>
-      <w:pPr>
-        <w:pStyle w:val="ListParagraph"/>
-        <w:jc w:val="both"/>
-        <w:rPr>
-          <w:rFonts w:ascii="Times" w:hAnsi="Times"/>
-          <w:lang w:val="en-US"/>
-        </w:rPr>
-      </w:pPr>
-    </w:p>
-    <w:p>
-      <w:pPr>
-        <w:pStyle w:val="ListParagraph"/>
-        <w:numPr>
-          <w:ilvl w:val="0"/>
-          <w:numId w:val="14"/>
-        </w:numPr>
-        <w:jc w:val="both"/>
-        <w:rPr>
-          <w:rFonts w:ascii="Times" w:hAnsi="Times"/>
-          <w:b/>
-          <w:sz w:val="28"/>
-          <w:lang w:val="en-US"/>
-        </w:rPr>
-      </w:pPr>
-      <w:r>
-        <w:rPr>
-          <w:rFonts w:ascii="Times" w:hAnsi="Times"/>
-          <w:b/>
-          <w:sz w:val="28"/>
-          <w:lang w:val="en-US"/>
-        </w:rPr>
-        <w:t>DATA ACQUISITION AND CLEANING</w:t>
-      </w:r>
-    </w:p>
-    <w:p>
-      <w:pPr>
-        <w:pStyle w:val="ListParagraph"/>
-        <w:jc w:val="both"/>
-        <w:rPr>
-          <w:rFonts w:ascii="Times" w:hAnsi="Times"/>
-          <w:lang w:val="en-US"/>
-        </w:rPr>
-      </w:pPr>
-    </w:p>
-    <w:p>
-      <w:pPr>
-        <w:pStyle w:val="ListParagraph"/>
-        <w:jc w:val="both"/>
-        <w:rPr>
-          <w:rFonts w:ascii="Times" w:hAnsi="Times"/>
-          <w:sz w:val="22"/>
-          <w:u w:val="single"/>
-          <w:lang w:val="en-US"/>
-        </w:rPr>
-      </w:pPr>
-      <w:r>
-        <w:rPr>
-          <w:rFonts w:ascii="Times" w:hAnsi="Times"/>
-          <w:sz w:val="22"/>
-          <w:u w:val="single"/>
-          <w:lang w:val="en-US"/>
-        </w:rPr>
-        <w:t xml:space="preserve">2.1 </w:t>
-      </w:r>
-      <w:r>
-        <w:rPr>
-          <w:rFonts w:ascii="Times" w:hAnsi="Times"/>
-          <w:sz w:val="22"/>
-          <w:u w:val="single"/>
-          <w:lang w:val="en-US"/>
-        </w:rPr>
-        <w:t>DATA SOURCE:</w:t>
-      </w:r>
-    </w:p>
-    <w:p>
-      <w:pPr>
-        <w:pStyle w:val="ListParagraph"/>
-        <w:jc w:val="both"/>
-        <w:rPr>
-          <w:rFonts w:ascii="Times" w:hAnsi="Times"/>
-          <w:lang w:val="en-US"/>
-        </w:rPr>
-      </w:pPr>
-    </w:p>
-    <w:p>
-      <w:pPr>
-        <w:pStyle w:val="ListParagraph"/>
-        <w:jc w:val="both"/>
-        <w:rPr>
-          <w:rFonts w:ascii="Times" w:hAnsi="Times"/>
-          <w:lang w:val="en-US"/>
-        </w:rPr>
-      </w:pPr>
-      <w:r>
-        <w:rPr>
-          <w:rFonts w:ascii="Times" w:hAnsi="Times"/>
-          <w:lang w:val="en-US"/>
-        </w:rPr>
-        <w:t xml:space="preserve">The data we will use for this problem is sourced from several websites such as </w:t>
-      </w:r>
-    </w:p>
-    <w:p>
-      <w:pPr>
-        <w:pStyle w:val="ListParagraph"/>
-        <w:jc w:val="both"/>
-        <w:rPr>
-          <w:rFonts w:ascii="Times" w:hAnsi="Times"/>
-          <w:lang w:val="en-US"/>
-        </w:rPr>
-      </w:pPr>
-      <w:hyperlink r:id="rId8" w:history="1">
-        <w:r>
-          <w:rPr>
-            <w:rStyle w:val="Hyperlink"/>
-            <w:rFonts w:ascii="Times" w:hAnsi="Times"/>
-            <w:lang w:val="en-US"/>
-          </w:rPr>
-          <w:t>Football-Data-MX-API</w:t>
-        </w:r>
-      </w:hyperlink>
-      <w:r>
-        <w:rPr>
-          <w:rFonts w:ascii="Times" w:hAnsi="Times"/>
-          <w:lang w:val="en-US"/>
-        </w:rPr>
-        <w:t>: scores, lineup, team formation and events</w:t>
-      </w:r>
-      <w:r>
-        <w:rPr>
-          <w:rFonts w:ascii="Times" w:hAnsi="Times"/>
-          <w:lang w:val="en-US"/>
-        </w:rPr>
-        <w:t xml:space="preserve"> </w:t>
-      </w:r>
-    </w:p>
-    <w:p>
-      <w:pPr>
-        <w:pStyle w:val="ListParagraph"/>
-        <w:jc w:val="both"/>
-        <w:rPr>
-          <w:rFonts w:ascii="Times" w:hAnsi="Times"/>
-          <w:lang w:val="en-US"/>
-        </w:rPr>
-      </w:pPr>
-      <w:hyperlink r:id="rId9" w:history="1">
-        <w:proofErr w:type="spellStart"/>
-        <w:r>
-          <w:rPr>
-            <w:rStyle w:val="Hyperlink"/>
-            <w:rFonts w:ascii="Times" w:hAnsi="Times"/>
-            <w:lang w:val="en-US"/>
-          </w:rPr>
-          <w:t>Sofifa</w:t>
-        </w:r>
-        <w:proofErr w:type="spellEnd"/>
-      </w:hyperlink>
-      <w:r>
-        <w:rPr>
-          <w:rFonts w:ascii="Times" w:hAnsi="Times"/>
-          <w:lang w:val="en-US"/>
-        </w:rPr>
-        <w:t xml:space="preserve">: </w:t>
-      </w:r>
-      <w:r>
-        <w:rPr>
-          <w:rFonts w:ascii="Times" w:hAnsi="Times"/>
-          <w:lang w:val="en-US"/>
-        </w:rPr>
-        <w:t xml:space="preserve">players and </w:t>
-      </w:r>
-      <w:proofErr w:type="gramStart"/>
-      <w:r>
-        <w:rPr>
-          <w:rFonts w:ascii="Times" w:hAnsi="Times"/>
-          <w:lang w:val="en-US"/>
-        </w:rPr>
-        <w:t>teams</w:t>
-      </w:r>
-      <w:proofErr w:type="gramEnd"/>
-      <w:r>
-        <w:rPr>
-          <w:rFonts w:ascii="Times" w:hAnsi="Times"/>
-          <w:lang w:val="en-US"/>
-        </w:rPr>
-        <w:t xml:space="preserve"> attributes from EA Sports FIFA games, FIFA series and all FIFA assets property of EA Sports;</w:t>
-      </w:r>
-      <w:r>
-        <w:rPr>
-          <w:rFonts w:ascii="Times" w:hAnsi="Times"/>
-          <w:lang w:val="en-US"/>
-        </w:rPr>
-        <w:t xml:space="preserve"> </w:t>
-      </w:r>
-      <w:r>
-        <w:rPr>
-          <w:rFonts w:ascii="Times" w:hAnsi="Times"/>
-          <w:lang w:val="en-US"/>
-        </w:rPr>
-        <w:t>It is curated by Hugomathien and made available on Kaggle [</w:t>
       </w:r>
       <w:hyperlink r:id="rId10" w:history="1">
         <w:r>
@@ -1881,6 +3150,234 @@
           <w:rFonts w:ascii="Times" w:hAnsi="Times"/>
           <w:lang w:val="en-US"/>
         </w:rPr>
+        <w:t>Our goal is to fit a model that predicts the overall rating using only the player attributes available to us in the data source.</w:t>
+      </w:r>
+    </w:p>
+    <w:p>
+      <w:pPr>
+        <w:pStyle w:val="ListParagraph"/>
+        <w:jc w:val="both"/>
+        <w:rPr>
+          <w:rFonts w:ascii="Times" w:hAnsi="Times"/>
+          <w:lang w:val="en-US"/>
+        </w:rPr>
+      </w:pPr>
+    </w:p>
+    <w:p>
+      <w:pPr>
+        <w:pStyle w:val="ListParagraph"/>
+        <w:numPr>
+          <w:ilvl w:val="0"/>
+          <w:numId w:val="14"/>
+        </w:numPr>
+        <w:jc w:val="both"/>
+        <w:rPr>
+          <w:rFonts w:ascii="Times" w:hAnsi="Times"/>
+          <w:b/>
+          <w:sz w:val="28"/>
+          <w:lang w:val="en-US"/>
+        </w:rPr>
+      </w:pPr>
+      <w:r>
+        <w:rPr>
+          <w:rFonts w:ascii="Times" w:hAnsi="Times"/>
+          <w:b/>
+          <w:sz w:val="28"/>
+          <w:lang w:val="en-US"/>
+        </w:rPr>
+        <w:t>DATA ACQUISITION AND CLEANING</w:t>
+      </w:r>
+    </w:p>
+    <w:p>
+      <w:pPr>
+        <w:pStyle w:val="ListParagraph"/>
+        <w:jc w:val="both"/>
+        <w:rPr>
+          <w:rFonts w:ascii="Times" w:hAnsi="Times"/>
+          <w:lang w:val="en-US"/>
+        </w:rPr>
+      </w:pPr>
+    </w:p>
+    <w:p>
+      <w:pPr>
+        <w:pStyle w:val="ListParagraph"/>
+        <w:jc w:val="both"/>
+        <w:rPr>
+          <w:rFonts w:ascii="Times" w:hAnsi="Times"/>
+          <w:sz w:val="22"/>
+          <w:u w:val="single"/>
+          <w:lang w:val="en-US"/>
+        </w:rPr>
+      </w:pPr>
+      <w:r>
+        <w:rPr>
+          <w:rFonts w:ascii="Times" w:hAnsi="Times"/>
+          <w:sz w:val="22"/>
+          <w:u w:val="single"/>
+          <w:lang w:val="en-US"/>
+        </w:rPr>
+        <w:t xml:space="preserve">2.1 </w:t>
+      </w:r>
+      <w:r>
+        <w:rPr>
+          <w:rFonts w:ascii="Times" w:hAnsi="Times"/>
+          <w:sz w:val="22"/>
+          <w:u w:val="single"/>
+          <w:lang w:val="en-US"/>
+        </w:rPr>
+        <w:t>DATA SOURCE:</w:t>
+      </w:r>
+    </w:p>
+    <w:p>
+      <w:pPr>
+        <w:pStyle w:val="ListParagraph"/>
+        <w:jc w:val="both"/>
+        <w:rPr>
+          <w:rFonts w:ascii="Times" w:hAnsi="Times"/>
+          <w:lang w:val="en-US"/>
+        </w:rPr>
+      </w:pPr>
+    </w:p>
+    <w:p>
+      <w:pPr>
+        <w:pStyle w:val="ListParagraph"/>
+        <w:jc w:val="both"/>
+        <w:rPr>
+          <w:rFonts w:ascii="Times" w:hAnsi="Times"/>
+          <w:lang w:val="en-US"/>
+        </w:rPr>
+      </w:pPr>
+      <w:r>
+        <w:rPr>
+          <w:rFonts w:ascii="Times" w:hAnsi="Times"/>
+          <w:lang w:val="en-US"/>
+        </w:rPr>
+        <w:t xml:space="preserve">The data we will use for this problem is sourced from several websites such as </w:t>
+      </w:r>
+    </w:p>
+    <w:p>
+      <w:pPr>
+        <w:pStyle w:val="ListParagraph"/>
+        <w:jc w:val="both"/>
+        <w:rPr>
+          <w:rFonts w:ascii="Times" w:hAnsi="Times"/>
+          <w:lang w:val="en-US"/>
+        </w:rPr>
+      </w:pPr>
+      <w:hyperlink r:id="rId11" w:history="1">
+        <w:r>
+          <w:rPr>
+            <w:rStyle w:val="Hyperlink"/>
+            <w:rFonts w:ascii="Times" w:hAnsi="Times"/>
+            <w:lang w:val="en-US"/>
+          </w:rPr>
+          <w:t>Football-Data-MX-API</w:t>
+        </w:r>
+      </w:hyperlink>
+      <w:r>
+        <w:rPr>
+          <w:rFonts w:ascii="Times" w:hAnsi="Times"/>
+          <w:lang w:val="en-US"/>
+        </w:rPr>
+        <w:t>: scores, lineup, team formation and events</w:t>
+      </w:r>
+      <w:r>
+        <w:rPr>
+          <w:rFonts w:ascii="Times" w:hAnsi="Times"/>
+          <w:lang w:val="en-US"/>
+        </w:rPr>
+        <w:t xml:space="preserve"> </w:t>
+      </w:r>
+    </w:p>
+    <w:p>
+      <w:pPr>
+        <w:pStyle w:val="ListParagraph"/>
+        <w:jc w:val="both"/>
+        <w:rPr>
+          <w:rFonts w:ascii="Times" w:hAnsi="Times"/>
+          <w:lang w:val="en-US"/>
+        </w:rPr>
+      </w:pPr>
+      <w:hyperlink r:id="rId12" w:history="1">
+        <w:r>
+          <w:rPr>
+            <w:rStyle w:val="Hyperlink"/>
+            <w:rFonts w:ascii="Times" w:hAnsi="Times"/>
+            <w:lang w:val="en-US"/>
+          </w:rPr>
+          <w:t>Sofifa</w:t>
+        </w:r>
+      </w:hyperlink>
+      <w:r>
+        <w:rPr>
+          <w:rFonts w:ascii="Times" w:hAnsi="Times"/>
+          <w:lang w:val="en-US"/>
+        </w:rPr>
+        <w:t xml:space="preserve">: </w:t>
+      </w:r>
+      <w:r>
+        <w:rPr>
+          <w:rFonts w:ascii="Times" w:hAnsi="Times"/>
+          <w:lang w:val="en-US"/>
+        </w:rPr>
+        <w:t>players and teams attributes from EA Sports FIFA games, FIFA series and all FIFA assets property of EA Sports;</w:t>
+      </w:r>
+      <w:r>
+        <w:rPr>
+          <w:rFonts w:ascii="Times" w:hAnsi="Times"/>
+          <w:lang w:val="en-US"/>
+        </w:rPr>
+        <w:t xml:space="preserve"> </w:t>
+      </w:r>
+      <w:r>
+        <w:rPr>
+          <w:rFonts w:ascii="Times" w:hAnsi="Times"/>
+          <w:lang w:val="en-US"/>
+        </w:rPr>
+        <w:t>It is curated by Hugomathien and made available on Kaggle [</w:t>
+      </w:r>
+      <w:hyperlink r:id="rId13" w:history="1">
+        <w:r>
+          <w:rPr>
+            <w:rStyle w:val="Hyperlink"/>
+            <w:rFonts w:ascii="Times" w:hAnsi="Times"/>
+            <w:lang w:val="en-US"/>
+          </w:rPr>
+          <w:t>here</w:t>
+        </w:r>
+      </w:hyperlink>
+      <w:r>
+        <w:rPr>
+          <w:rFonts w:ascii="Times" w:hAnsi="Times"/>
+          <w:lang w:val="en-US"/>
+        </w:rPr>
+        <w:t>]</w:t>
+      </w:r>
+    </w:p>
+    <w:p>
+      <w:pPr>
+        <w:pStyle w:val="ListParagraph"/>
+        <w:jc w:val="both"/>
+        <w:rPr>
+          <w:rFonts w:ascii="Times" w:hAnsi="Times"/>
+          <w:lang w:val="en-US"/>
+        </w:rPr>
+      </w:pPr>
+    </w:p>
+    <w:p>
+      <w:pPr>
+        <w:pStyle w:val="ListParagraph"/>
+        <w:jc w:val="both"/>
+        <w:rPr>
+          <w:rFonts w:ascii="Times" w:hAnsi="Times"/>
+          <w:lang w:val="en-US"/>
+        </w:rPr>
+      </w:pPr>
+      <w:r>
+        <w:rPr>
+          <w:rFonts w:ascii="Times" w:hAnsi="Times"/>
+          <w:lang w:val="en-US"/>
+        </w:rPr>
         <w:t xml:space="preserve">We want to identify top players playing at each of the four positions - Forward, Defender, Midfielder and Goalkeeper from the dataset of players playing for different clubs in European Football since 2008 up to 2016. </w:t>
       </w:r>
     </w:p>
@@ -1967,334 +3464,76 @@
           <w:rFonts w:ascii="Times" w:hAnsi="Times"/>
           <w:lang w:val="en-US"/>
         </w:rPr>
-        <w:t xml:space="preserve"> Match data with each row having -  </w:t>
-      </w:r>
-      <w:proofErr w:type="spellStart"/>
-      <w:r>
-        <w:rPr>
-          <w:rFonts w:ascii="Times" w:hAnsi="Times"/>
-          <w:lang w:val="en-US"/>
-        </w:rPr>
-        <w:t>match_date</w:t>
-      </w:r>
-      <w:proofErr w:type="spellEnd"/>
-      <w:r>
-        <w:rPr>
-          <w:rFonts w:ascii="Times" w:hAnsi="Times"/>
-          <w:lang w:val="en-US"/>
-        </w:rPr>
-        <w:t xml:space="preserve">, </w:t>
-      </w:r>
-      <w:proofErr w:type="spellStart"/>
-      <w:r>
-        <w:rPr>
-          <w:rFonts w:ascii="Times" w:hAnsi="Times"/>
-          <w:lang w:val="en-US"/>
-        </w:rPr>
-        <w:t>home_team</w:t>
-      </w:r>
-      <w:proofErr w:type="spellEnd"/>
-      <w:r>
-        <w:rPr>
-          <w:rFonts w:ascii="Times" w:hAnsi="Times"/>
-          <w:lang w:val="en-US"/>
-        </w:rPr>
-        <w:t xml:space="preserve">, </w:t>
-      </w:r>
-      <w:proofErr w:type="spellStart"/>
-      <w:r>
-        <w:rPr>
-          <w:rFonts w:ascii="Times" w:hAnsi="Times"/>
-          <w:lang w:val="en-US"/>
-        </w:rPr>
-        <w:t>opponent_team</w:t>
-      </w:r>
-      <w:proofErr w:type="spellEnd"/>
-      <w:r>
-        <w:rPr>
-          <w:rFonts w:ascii="Times" w:hAnsi="Times"/>
-          <w:lang w:val="en-US"/>
-        </w:rPr>
-        <w:t xml:space="preserve">, </w:t>
-      </w:r>
-      <w:proofErr w:type="spellStart"/>
-      <w:r>
-        <w:rPr>
-          <w:rFonts w:ascii="Times" w:hAnsi="Times"/>
-          <w:lang w:val="en-US"/>
-        </w:rPr>
-        <w:t>player_ids</w:t>
-      </w:r>
-      <w:proofErr w:type="spellEnd"/>
-      <w:r>
-        <w:rPr>
-          <w:rFonts w:ascii="Times" w:hAnsi="Times"/>
-          <w:lang w:val="en-US"/>
-        </w:rPr>
-        <w:t xml:space="preserve"> of players playing in the match, </w:t>
-      </w:r>
-      <w:proofErr w:type="spellStart"/>
-      <w:r>
-        <w:rPr>
-          <w:rFonts w:ascii="Times" w:hAnsi="Times"/>
-          <w:lang w:val="en-US"/>
-        </w:rPr>
-        <w:t>player_id</w:t>
-      </w:r>
-      <w:proofErr w:type="spellEnd"/>
-      <w:r>
-        <w:rPr>
-          <w:rFonts w:ascii="Times" w:hAnsi="Times"/>
-          <w:lang w:val="en-US"/>
-        </w:rPr>
-        <w:t xml:space="preserve"> at each playing coordinate</w:t>
-      </w:r>
-    </w:p>
-    <w:p>
-      <w:pPr>
-        <w:pStyle w:val="ListParagraph"/>
-        <w:jc w:val="both"/>
-        <w:rPr>
-          <w:rFonts w:ascii="Times" w:hAnsi="Times"/>
-          <w:lang w:val="en-US"/>
-        </w:rPr>
-      </w:pPr>
-      <w:r>
-        <w:rPr>
-          <w:rFonts w:ascii="Times" w:hAnsi="Times"/>
-          <w:lang w:val="en-US"/>
-        </w:rPr>
-        <w:t xml:space="preserve">2. Player: Player details- </w:t>
-      </w:r>
-      <w:proofErr w:type="spellStart"/>
-      <w:r>
-        <w:rPr>
-          <w:rFonts w:ascii="Times" w:hAnsi="Times"/>
-          <w:lang w:val="en-US"/>
-        </w:rPr>
-        <w:t>player_id</w:t>
-      </w:r>
-      <w:proofErr w:type="spellEnd"/>
-      <w:r>
-        <w:rPr>
-          <w:rFonts w:ascii="Times" w:hAnsi="Times"/>
-          <w:lang w:val="en-US"/>
-        </w:rPr>
-        <w:t xml:space="preserve">, </w:t>
-      </w:r>
-      <w:proofErr w:type="spellStart"/>
-      <w:r>
-        <w:rPr>
-          <w:rFonts w:ascii="Times" w:hAnsi="Times"/>
-          <w:lang w:val="en-US"/>
-        </w:rPr>
-        <w:t>player_name</w:t>
-      </w:r>
-      <w:proofErr w:type="spellEnd"/>
-      <w:r>
-        <w:rPr>
-          <w:rFonts w:ascii="Times" w:hAnsi="Times"/>
-          <w:lang w:val="en-US"/>
-        </w:rPr>
-        <w:t>, birthdate, height, weight</w:t>
-      </w:r>
-    </w:p>
-    <w:p>
-      <w:pPr>
-        <w:pStyle w:val="ListParagraph"/>
-        <w:jc w:val="both"/>
-        <w:rPr>
-          <w:rFonts w:ascii="Times" w:hAnsi="Times"/>
-          <w:lang w:val="en-US"/>
-        </w:rPr>
-      </w:pPr>
-      <w:r>
-        <w:rPr>
-          <w:rFonts w:ascii="Times" w:hAnsi="Times"/>
-          <w:lang w:val="en-US"/>
-        </w:rPr>
-        <w:t xml:space="preserve">3. Player_Attributes: Attributes sourced from several sources for each match player has played - </w:t>
-      </w:r>
-      <w:proofErr w:type="spellStart"/>
-      <w:r>
-        <w:rPr>
-          <w:rFonts w:ascii="Times" w:hAnsi="Times"/>
-          <w:lang w:val="en-US"/>
-        </w:rPr>
-        <w:t>player_id</w:t>
-      </w:r>
-      <w:proofErr w:type="spellEnd"/>
-      <w:r>
-        <w:rPr>
-          <w:rFonts w:ascii="Times" w:hAnsi="Times"/>
-          <w:lang w:val="en-US"/>
-        </w:rPr>
-        <w:t xml:space="preserve">, </w:t>
-      </w:r>
-      <w:proofErr w:type="spellStart"/>
-      <w:r>
-        <w:rPr>
-          <w:rFonts w:ascii="Times" w:hAnsi="Times"/>
-          <w:lang w:val="en-US"/>
-        </w:rPr>
-        <w:t>preferred_foot</w:t>
-      </w:r>
-      <w:proofErr w:type="spellEnd"/>
-      <w:r>
-        <w:rPr>
-          <w:rFonts w:ascii="Times" w:hAnsi="Times"/>
-          <w:lang w:val="en-US"/>
-        </w:rPr>
-        <w:t xml:space="preserve">, </w:t>
-      </w:r>
-      <w:proofErr w:type="spellStart"/>
-      <w:r>
-        <w:rPr>
-          <w:rFonts w:ascii="Times" w:hAnsi="Times"/>
-          <w:lang w:val="en-US"/>
-        </w:rPr>
-        <w:t>attacking_work_rate</w:t>
-      </w:r>
-      <w:proofErr w:type="spellEnd"/>
-      <w:r>
-        <w:rPr>
-          <w:rFonts w:ascii="Times" w:hAnsi="Times"/>
-          <w:lang w:val="en-US"/>
-        </w:rPr>
-        <w:t xml:space="preserve">, </w:t>
-      </w:r>
-      <w:proofErr w:type="spellStart"/>
-      <w:r>
-        <w:rPr>
-          <w:rFonts w:ascii="Times" w:hAnsi="Times"/>
-          <w:lang w:val="en-US"/>
-        </w:rPr>
-        <w:t>overall_rating</w:t>
-      </w:r>
-      <w:proofErr w:type="spellEnd"/>
-      <w:r>
-        <w:rPr>
-          <w:rFonts w:ascii="Times" w:hAnsi="Times"/>
-          <w:lang w:val="en-US"/>
-        </w:rPr>
-        <w:t xml:space="preserve">, crossing, finishing, </w:t>
-      </w:r>
-      <w:proofErr w:type="spellStart"/>
-      <w:r>
-        <w:rPr>
-          <w:rFonts w:ascii="Times" w:hAnsi="Times"/>
-          <w:lang w:val="en-US"/>
-        </w:rPr>
-        <w:t>heading_accuracy</w:t>
-      </w:r>
-      <w:proofErr w:type="spellEnd"/>
-      <w:r>
-        <w:rPr>
-          <w:rFonts w:ascii="Times" w:hAnsi="Times"/>
-          <w:lang w:val="en-US"/>
-        </w:rPr>
-        <w:t xml:space="preserve">, </w:t>
-      </w:r>
-      <w:proofErr w:type="spellStart"/>
-      <w:r>
-        <w:rPr>
-          <w:rFonts w:ascii="Times" w:hAnsi="Times"/>
-          <w:lang w:val="en-US"/>
-        </w:rPr>
-        <w:t>short_passing</w:t>
-      </w:r>
-      <w:proofErr w:type="spellEnd"/>
-      <w:r>
-        <w:rPr>
-          <w:rFonts w:ascii="Times" w:hAnsi="Times"/>
-          <w:lang w:val="en-US"/>
-        </w:rPr>
-        <w:t xml:space="preserve"> etc.</w:t>
-      </w:r>
-    </w:p>
-    <w:p>
-      <w:pPr>
-        <w:pStyle w:val="ListParagraph"/>
-        <w:jc w:val="both"/>
-        <w:rPr>
-          <w:rFonts w:ascii="Times" w:hAnsi="Times"/>
-          <w:lang w:val="en-US"/>
-        </w:rPr>
-      </w:pPr>
-      <w:r>
-        <w:rPr>
-          <w:rFonts w:ascii="Times" w:hAnsi="Times"/>
-          <w:lang w:val="en-US"/>
-        </w:rPr>
-        <w:t xml:space="preserve">4. Country: </w:t>
-      </w:r>
-      <w:proofErr w:type="spellStart"/>
-      <w:r>
-        <w:rPr>
-          <w:rFonts w:ascii="Times" w:hAnsi="Times"/>
-          <w:lang w:val="en-US"/>
-        </w:rPr>
-        <w:t>country_id</w:t>
-      </w:r>
-      <w:proofErr w:type="spellEnd"/>
-      <w:r>
-        <w:rPr>
-          <w:rFonts w:ascii="Times" w:hAnsi="Times"/>
-          <w:lang w:val="en-US"/>
-        </w:rPr>
-        <w:t xml:space="preserve">, </w:t>
-      </w:r>
-      <w:proofErr w:type="spellStart"/>
-      <w:r>
-        <w:rPr>
-          <w:rFonts w:ascii="Times" w:hAnsi="Times"/>
-          <w:lang w:val="en-US"/>
-        </w:rPr>
-        <w:t>country_name</w:t>
-      </w:r>
-      <w:proofErr w:type="spellEnd"/>
-    </w:p>
-    <w:p>
-      <w:pPr>
-        <w:pStyle w:val="ListParagraph"/>
-        <w:jc w:val="both"/>
-        <w:rPr>
-          <w:rFonts w:ascii="Times" w:hAnsi="Times"/>
-          <w:lang w:val="en-US"/>
-        </w:rPr>
-      </w:pPr>
-      <w:r>
-        <w:rPr>
-          <w:rFonts w:ascii="Times" w:hAnsi="Times"/>
-          <w:lang w:val="en-US"/>
-        </w:rPr>
-        <w:t xml:space="preserve">5. League: id, </w:t>
-      </w:r>
-      <w:proofErr w:type="spellStart"/>
-      <w:r>
-        <w:rPr>
-          <w:rFonts w:ascii="Times" w:hAnsi="Times"/>
-          <w:lang w:val="en-US"/>
-        </w:rPr>
-        <w:t>country_id</w:t>
-      </w:r>
-      <w:proofErr w:type="spellEnd"/>
-      <w:r>
-        <w:rPr>
-          <w:rFonts w:ascii="Times" w:hAnsi="Times"/>
-          <w:lang w:val="en-US"/>
-        </w:rPr>
-        <w:t xml:space="preserve">, </w:t>
-      </w:r>
-      <w:proofErr w:type="spellStart"/>
-      <w:r>
-        <w:rPr>
-          <w:rFonts w:ascii="Times" w:hAnsi="Times"/>
-          <w:lang w:val="en-US"/>
-        </w:rPr>
-        <w:t>league_name</w:t>
-      </w:r>
-      <w:proofErr w:type="spellEnd"/>
+        <w:t xml:space="preserve"> Match data with each row having -  match_date, home_team, opponent_team, player_ids of players playing in the match, player_id at each playing coordinate</w:t>
+      </w:r>
+    </w:p>
+    <w:p>
+      <w:pPr>
+        <w:pStyle w:val="ListParagraph"/>
+        <w:jc w:val="both"/>
+        <w:rPr>
+          <w:rFonts w:ascii="Times" w:hAnsi="Times"/>
+          <w:lang w:val="en-US"/>
+        </w:rPr>
+      </w:pPr>
+      <w:r>
+        <w:rPr>
+          <w:rFonts w:ascii="Times" w:hAnsi="Times"/>
+          <w:lang w:val="en-US"/>
+        </w:rPr>
+        <w:t>2. Player: Player details- player_id, player_name, birthdate, height, weight</w:t>
+      </w:r>
+    </w:p>
+    <w:p>
+      <w:pPr>
+        <w:pStyle w:val="ListParagraph"/>
+        <w:jc w:val="both"/>
+        <w:rPr>
+          <w:rFonts w:ascii="Times" w:hAnsi="Times"/>
+          <w:lang w:val="en-US"/>
+        </w:rPr>
+      </w:pPr>
+      <w:r>
+        <w:rPr>
+          <w:rFonts w:ascii="Times" w:hAnsi="Times"/>
+          <w:lang w:val="en-US"/>
+        </w:rPr>
+        <w:t>3. Player_Attributes: Attributes sourced from several sources for each match player has played - player_id, preferred_foot, attacking_work_rate, overall_rating, crossing, finishing, heading_accuracy, short_passing etc.</w:t>
+      </w:r>
+    </w:p>
+    <w:p>
+      <w:pPr>
+        <w:pStyle w:val="ListParagraph"/>
+        <w:jc w:val="both"/>
+        <w:rPr>
+          <w:rFonts w:ascii="Times" w:hAnsi="Times"/>
+          <w:lang w:val="en-US"/>
+        </w:rPr>
+      </w:pPr>
+      <w:r>
+        <w:rPr>
+          <w:rFonts w:ascii="Times" w:hAnsi="Times"/>
+          <w:lang w:val="en-US"/>
+        </w:rPr>
+        <w:t>4. Country: country_id, country_name</w:t>
+      </w:r>
+    </w:p>
+    <w:p>
+      <w:pPr>
+        <w:pStyle w:val="ListParagraph"/>
+        <w:jc w:val="both"/>
+        <w:rPr>
+          <w:rFonts w:ascii="Times" w:hAnsi="Times"/>
+          <w:lang w:val="en-US"/>
+        </w:rPr>
+      </w:pPr>
+      <w:r>
+        <w:rPr>
+          <w:rFonts w:ascii="Times" w:hAnsi="Times"/>
+          <w:lang w:val="en-US"/>
+        </w:rPr>
+        <w:t>5. League: id, country_id, league_name</w:t>
+      </w:r>
     </w:p>
     <w:p>
       <w:pPr>
@@ -2392,7 +3631,7 @@
         </w:rPr>
         <w:t>. [</w:t>
       </w:r>
-      <w:hyperlink r:id="rId11" w:history="1">
+      <w:hyperlink r:id="rId14" w:history="1">
         <w:r>
           <w:rPr>
             <w:rStyle w:val="Hyperlink"/>
@@ -2414,23 +3653,7 @@
           <w:rFonts w:ascii="Times" w:hAnsi="Times"/>
           <w:lang w:val="en-US"/>
         </w:rPr>
-        <w:t xml:space="preserve"> is the link to the </w:t>
-      </w:r>
-      <w:proofErr w:type="spellStart"/>
-      <w:r>
-        <w:rPr>
-          <w:rFonts w:ascii="Times" w:hAnsi="Times"/>
-          <w:lang w:val="en-US"/>
-        </w:rPr>
-        <w:t>ipynb</w:t>
-      </w:r>
-      <w:proofErr w:type="spellEnd"/>
-      <w:r>
-        <w:rPr>
-          <w:rFonts w:ascii="Times" w:hAnsi="Times"/>
-          <w:lang w:val="en-US"/>
-        </w:rPr>
-        <w:t xml:space="preserve"> </w:t>
+        <w:t xml:space="preserve"> is the link to the ipynb </w:t>
       </w:r>
       <w:r>
         <w:rPr>
@@ -2493,7 +3716,7 @@
                     <pic:cNvPicPr/>
                   </pic:nvPicPr>
                   <pic:blipFill>
-                    <a:blip r:embed="rId12">
+                    <a:blip r:embed="rId15">
                       <a:extLst>
                         <a:ext uri="{28A0092B-C50C-407E-A947-70E740481C1C}">
                           <a14:useLocalDpi xmlns:a14="http://schemas.microsoft.com/office/drawing/2010/main" val="0"/>
@@ -2853,7 +4076,7 @@
             <wp:cNvGraphicFramePr/>
             <a:graphic xmlns:a="http://schemas.openxmlformats.org/drawingml/2006/main">
               <a:graphicData uri="http://schemas.openxmlformats.org/drawingml/2006/diagram">
-                <dgm:relIds xmlns:dgm="http://schemas.openxmlformats.org/drawingml/2006/diagram" xmlns:r="http://schemas.openxmlformats.org/officeDocument/2006/relationships" r:dm="rId13" r:lo="rId14" r:qs="rId15" r:cs="rId16"/>
+                <dgm:relIds xmlns:dgm="http://schemas.openxmlformats.org/drawingml/2006/diagram" xmlns:r="http://schemas.openxmlformats.org/officeDocument/2006/relationships" r:dm="rId16" r:lo="rId17" r:qs="rId18" r:cs="rId19"/>
               </a:graphicData>
             </a:graphic>
           </wp:inline>
@@ -3039,7 +4262,7 @@
                     <pic:cNvPicPr/>
                   </pic:nvPicPr>
                   <pic:blipFill>
-                    <a:blip r:embed="rId18">
+                    <a:blip r:embed="rId21">
                       <a:extLst>
                         <a:ext uri="{28A0092B-C50C-407E-A947-70E740481C1C}">
                           <a14:useLocalDpi xmlns:a14="http://schemas.microsoft.com/office/drawing/2010/main" val="0"/>
@@ -3237,7 +4460,7 @@
                     <pic:cNvPicPr/>
                   </pic:nvPicPr>
                   <pic:blipFill>
-                    <a:blip r:embed="rId19">
+                    <a:blip r:embed="rId22">
                       <a:extLst>
                         <a:ext uri="{28A0092B-C50C-407E-A947-70E740481C1C}">
                           <a14:useLocalDpi xmlns:a14="http://schemas.microsoft.com/office/drawing/2010/main" val="0"/>
@@ -3491,7 +4714,7 @@
                     <pic:cNvPicPr/>
                   </pic:nvPicPr>
                   <pic:blipFill>
-                    <a:blip r:embed="rId20">
+                    <a:blip r:embed="rId23">
                       <a:extLst>
                         <a:ext uri="{28A0092B-C50C-407E-A947-70E740481C1C}">
                           <a14:useLocalDpi xmlns:a14="http://schemas.microsoft.com/office/drawing/2010/main" val="0"/>
@@ -3800,55 +5023,7 @@
           <w:rFonts w:ascii="Times" w:hAnsi="Times"/>
           <w:lang w:val="en-US"/>
         </w:rPr>
-        <w:t xml:space="preserve">We test the difference between the means using one way </w:t>
-      </w:r>
-      <w:proofErr w:type="spellStart"/>
-      <w:r>
-        <w:rPr>
-          <w:rFonts w:ascii="Times" w:hAnsi="Times"/>
-          <w:lang w:val="en-US"/>
-        </w:rPr>
-        <w:t>anova</w:t>
-      </w:r>
-      <w:proofErr w:type="spellEnd"/>
-      <w:r>
-        <w:rPr>
-          <w:rFonts w:ascii="Times" w:hAnsi="Times"/>
-          <w:lang w:val="en-US"/>
-        </w:rPr>
-        <w:t xml:space="preserve"> and at 5% </w:t>
-      </w:r>
-      <w:proofErr w:type="spellStart"/>
-      <w:r>
-        <w:rPr>
-          <w:rFonts w:ascii="Times" w:hAnsi="Times"/>
-          <w:lang w:val="en-US"/>
-        </w:rPr>
-        <w:t>l.o.s</w:t>
-      </w:r>
-      <w:proofErr w:type="spellEnd"/>
-      <w:r>
-        <w:rPr>
-          <w:rFonts w:ascii="Times" w:hAnsi="Times"/>
-          <w:lang w:val="en-US"/>
-        </w:rPr>
-        <w:t xml:space="preserve"> we reject the null hypotheses for the alternate. Check Fig 3.2.3, p-value = 6.67</w:t>
-      </w:r>
-      <w:proofErr w:type="gramStart"/>
-      <w:r>
-        <w:rPr>
-          <w:rFonts w:ascii="Times" w:hAnsi="Times"/>
-          <w:lang w:val="en-US"/>
-        </w:rPr>
-        <w:t>….e</w:t>
-      </w:r>
-      <w:proofErr w:type="gramEnd"/>
-      <w:r>
-        <w:rPr>
-          <w:rFonts w:ascii="Times" w:hAnsi="Times"/>
-          <w:lang w:val="en-US"/>
-        </w:rPr>
-        <w:t>-54</w:t>
+        <w:t>We test the difference between the means using one way anova and at 5% l.o.s we reject the null hypotheses for the alternate. Check Fig 3.2.3, p-value = 6.67….e-54</w:t>
       </w:r>
     </w:p>
     <w:p>
@@ -3875,9 +5050,9 @@
           <w:lang w:eastAsia="en-GB"/>
         </w:rPr>
         <w:drawing>
-          <wp:inline distT="0" distB="0" distL="0" distR="0" wp14:anchorId="2AFD1CBA" wp14:editId="472BBDC3">
-            <wp:extent cx="4585335" cy="3538948"/>
-            <wp:effectExtent l="0" t="0" r="12065" b="0"/>
+          <wp:inline distT="0" distB="0" distL="0" distR="0" wp14:anchorId="2AFD1CBA" wp14:editId="5DA5C16E">
+            <wp:extent cx="4143342" cy="3197819"/>
+            <wp:effectExtent l="0" t="0" r="0" b="3175"/>
             <wp:docPr id="5" name="Picture 5"/>
             <wp:cNvGraphicFramePr>
               <a:graphicFrameLocks xmlns:a="http://schemas.openxmlformats.org/drawingml/2006/main" noChangeAspect="1"/>
@@ -3890,7 +5065,7 @@
                     <pic:cNvPicPr/>
                   </pic:nvPicPr>
                   <pic:blipFill>
-                    <a:blip r:embed="rId21">
+                    <a:blip r:embed="rId24">
                       <a:extLst>
                         <a:ext uri="{28A0092B-C50C-407E-A947-70E740481C1C}">
                           <a14:useLocalDpi xmlns:a14="http://schemas.microsoft.com/office/drawing/2010/main" val="0"/>
@@ -3904,7 +5079,7 @@
                   <pic:spPr>
                     <a:xfrm>
                       <a:off x="0" y="0"/>
-                      <a:ext cx="4626066" cy="3570384"/>
+                      <a:ext cx="4202585" cy="3243542"/>
                     </a:xfrm>
                     <a:prstGeom prst="rect">
                       <a:avLst/>
@@ -3985,55 +5160,7 @@
           <w:rFonts w:ascii="Times" w:hAnsi="Times"/>
           <w:lang w:val="en-US"/>
         </w:rPr>
-        <w:t xml:space="preserve">e carry out Tukey's test using the </w:t>
-      </w:r>
-      <w:proofErr w:type="spellStart"/>
-      <w:r>
-        <w:rPr>
-          <w:rFonts w:ascii="Times" w:hAnsi="Times"/>
-          <w:lang w:val="en-US"/>
-        </w:rPr>
-        <w:t>pairwise_</w:t>
-      </w:r>
-      <w:proofErr w:type="gramStart"/>
-      <w:r>
-        <w:rPr>
-          <w:rFonts w:ascii="Times" w:hAnsi="Times"/>
-          <w:lang w:val="en-US"/>
-        </w:rPr>
-        <w:t>tukeyhsd</w:t>
-      </w:r>
-      <w:proofErr w:type="spellEnd"/>
-      <w:r>
-        <w:rPr>
-          <w:rFonts w:ascii="Times" w:hAnsi="Times"/>
-          <w:lang w:val="en-US"/>
-        </w:rPr>
-        <w:t>(</w:t>
-      </w:r>
-      <w:proofErr w:type="gramEnd"/>
-      <w:r>
-        <w:rPr>
-          <w:rFonts w:ascii="Times" w:hAnsi="Times"/>
-          <w:lang w:val="en-US"/>
-        </w:rPr>
-        <w:t xml:space="preserve">) function in the </w:t>
-      </w:r>
-      <w:proofErr w:type="spellStart"/>
-      <w:r>
-        <w:rPr>
-          <w:rFonts w:ascii="Times" w:hAnsi="Times"/>
-          <w:lang w:val="en-US"/>
-        </w:rPr>
-        <w:t>statsmodels.stats.multicomp</w:t>
-      </w:r>
-      <w:proofErr w:type="spellEnd"/>
-      <w:r>
-        <w:rPr>
-          <w:rFonts w:ascii="Times" w:hAnsi="Times"/>
-          <w:lang w:val="en-US"/>
-        </w:rPr>
-        <w:t xml:space="preserve"> library:</w:t>
+        <w:t>e carry out Tukey's test using the pairwise_tukeyhsd() function in the statsmodels.stats.multicomp library:</w:t>
       </w:r>
     </w:p>
     <w:p>
@@ -4087,7 +5214,7 @@
                     <pic:cNvPicPr/>
                   </pic:nvPicPr>
                   <pic:blipFill>
-                    <a:blip r:embed="rId22">
+                    <a:blip r:embed="rId25">
                       <a:extLst>
                         <a:ext uri="{28A0092B-C50C-407E-A947-70E740481C1C}">
                           <a14:useLocalDpi xmlns:a14="http://schemas.microsoft.com/office/drawing/2010/main" val="0"/>
@@ -4177,7 +5304,7 @@
                     <pic:cNvPicPr/>
                   </pic:nvPicPr>
                   <pic:blipFill>
-                    <a:blip r:embed="rId23">
+                    <a:blip r:embed="rId26">
                       <a:extLst>
                         <a:ext uri="{28A0092B-C50C-407E-A947-70E740481C1C}">
                           <a14:useLocalDpi xmlns:a14="http://schemas.microsoft.com/office/drawing/2010/main" val="0"/>
@@ -4242,6 +5369,24 @@
           <w:lang w:val="en-US"/>
         </w:rPr>
       </w:pPr>
+    </w:p>
+    <w:p>
+      <w:pPr>
+        <w:ind w:left="720"/>
+        <w:rPr>
+          <w:rFonts w:ascii="Times" w:hAnsi="Times"/>
+          <w:lang w:val="en-US"/>
+        </w:rPr>
+      </w:pPr>
+    </w:p>
+    <w:p>
+      <w:pPr>
+        <w:ind w:left="720"/>
+        <w:rPr>
+          <w:rFonts w:ascii="Times" w:hAnsi="Times"/>
+          <w:lang w:val="en-US"/>
+        </w:rPr>
+      </w:pPr>
       <w:r>
         <w:rPr>
           <w:rFonts w:ascii="Times" w:hAnsi="Times"/>
@@ -4334,48 +5479,7 @@
           <w:rFonts w:ascii="Times" w:hAnsi="Times"/>
           <w:lang w:val="en-US"/>
         </w:rPr>
-        <w:t xml:space="preserve"> tested the data for checking distribution of available features and using the </w:t>
-      </w:r>
-      <w:proofErr w:type="spellStart"/>
-      <w:proofErr w:type="gramStart"/>
-      <w:r>
-        <w:rPr>
-          <w:rFonts w:ascii="Times" w:hAnsi="Times"/>
-          <w:lang w:val="en-US"/>
-        </w:rPr>
-        <w:t>normaltest</w:t>
-      </w:r>
-      <w:proofErr w:type="spellEnd"/>
-      <w:r>
-        <w:rPr>
-          <w:rFonts w:ascii="Times" w:hAnsi="Times"/>
-          <w:lang w:val="en-US"/>
-        </w:rPr>
-        <w:t>(</w:t>
-      </w:r>
-      <w:proofErr w:type="gramEnd"/>
-      <w:r>
-        <w:rPr>
-          <w:rFonts w:ascii="Times" w:hAnsi="Times"/>
-          <w:lang w:val="en-US"/>
-        </w:rPr>
-        <w:t xml:space="preserve">) function from the </w:t>
-      </w:r>
-      <w:proofErr w:type="spellStart"/>
-      <w:r>
-        <w:rPr>
-          <w:rFonts w:ascii="Times" w:hAnsi="Times"/>
-          <w:lang w:val="en-US"/>
-        </w:rPr>
-        <w:t>scipy.stats.mstats</w:t>
-      </w:r>
-      <w:proofErr w:type="spellEnd"/>
-      <w:r>
-        <w:rPr>
-          <w:rFonts w:ascii="Times" w:hAnsi="Times"/>
-          <w:lang w:val="en-US"/>
-        </w:rPr>
-        <w:t xml:space="preserve"> library we concluded that m</w:t>
+        <w:t xml:space="preserve"> tested the data for checking distribution of available features and using the normaltest() function from the scipy.stats.mstats library we concluded that m</w:t>
       </w:r>
       <w:r>
         <w:rPr>
@@ -4436,23 +5540,7 @@
           <w:rFonts w:ascii="Times" w:hAnsi="Times"/>
           <w:lang w:val="en-US"/>
         </w:rPr>
-        <w:t>for linear relationship between each of the attributes and the dependent variable ‘</w:t>
-      </w:r>
-      <w:proofErr w:type="spellStart"/>
-      <w:r>
-        <w:rPr>
-          <w:rFonts w:ascii="Times" w:hAnsi="Times"/>
-          <w:lang w:val="en-US"/>
-        </w:rPr>
-        <w:t>overall_rating</w:t>
-      </w:r>
-      <w:proofErr w:type="spellEnd"/>
-      <w:r>
-        <w:rPr>
-          <w:rFonts w:ascii="Times" w:hAnsi="Times"/>
-          <w:lang w:val="en-US"/>
-        </w:rPr>
-        <w:t>’</w:t>
+        <w:t>for linear relationship between each of the attributes and the dependent variable ‘overall_rating’</w:t>
       </w:r>
       <w:r>
         <w:rPr>
@@ -4611,7 +5699,7 @@
                     <pic:cNvPicPr/>
                   </pic:nvPicPr>
                   <pic:blipFill>
-                    <a:blip r:embed="rId24">
+                    <a:blip r:embed="rId27">
                       <a:extLst>
                         <a:ext uri="{28A0092B-C50C-407E-A947-70E740481C1C}">
                           <a14:useLocalDpi xmlns:a14="http://schemas.microsoft.com/office/drawing/2010/main" val="0"/>
@@ -5400,23 +6488,7 @@
           <w:rFonts w:ascii="Times" w:hAnsi="Times"/>
           <w:lang w:val="en-US"/>
         </w:rPr>
-        <w:t>, p-value for measuring the relationship of each independent feature with the dependent variable '</w:t>
-      </w:r>
-      <w:proofErr w:type="spellStart"/>
-      <w:r>
-        <w:rPr>
-          <w:rFonts w:ascii="Times" w:hAnsi="Times"/>
-          <w:lang w:val="en-US"/>
-        </w:rPr>
-        <w:t>overall_rating</w:t>
-      </w:r>
-      <w:proofErr w:type="spellEnd"/>
-      <w:r>
-        <w:rPr>
-          <w:rFonts w:ascii="Times" w:hAnsi="Times"/>
-          <w:lang w:val="en-US"/>
-        </w:rPr>
-        <w:t>'. The Null Hypothesis is</w:t>
+        <w:t>, p-value for measuring the relationship of each independent feature with the dependent variable 'overall_rating'. The Null Hypothesis is</w:t>
       </w:r>
     </w:p>
     <w:p>
@@ -5470,23 +6542,7 @@
           <w:rFonts w:ascii="Times" w:hAnsi="Times"/>
           <w:lang w:val="en-US"/>
         </w:rPr>
-        <w:t xml:space="preserve">We test this hypothesis at </w:t>
-      </w:r>
-      <w:proofErr w:type="spellStart"/>
-      <w:r>
-        <w:rPr>
-          <w:rFonts w:ascii="Times" w:hAnsi="Times"/>
-          <w:lang w:val="en-US"/>
-        </w:rPr>
-        <w:t>l.o.s</w:t>
-      </w:r>
-      <w:proofErr w:type="spellEnd"/>
-      <w:r>
-        <w:rPr>
-          <w:rFonts w:ascii="Times" w:hAnsi="Times"/>
-          <w:lang w:val="en-US"/>
-        </w:rPr>
-        <w:t>. 1% and use only the significant features for model building</w:t>
+        <w:t>We test this hypothesis at l.o.s. 1% and use only the significant features for model building</w:t>
       </w:r>
     </w:p>
     <w:p>
@@ -5594,7 +6650,7 @@
                     <pic:cNvPicPr/>
                   </pic:nvPicPr>
                   <pic:blipFill>
-                    <a:blip r:embed="rId25">
+                    <a:blip r:embed="rId28">
                       <a:extLst>
                         <a:ext uri="{28A0092B-C50C-407E-A947-70E740481C1C}">
                           <a14:useLocalDpi xmlns:a14="http://schemas.microsoft.com/office/drawing/2010/main" val="0"/>
@@ -5761,8 +6817,6 @@
         </w:rPr>
         <w:t xml:space="preserve"> The x datasets are then scaled using </w:t>
       </w:r>
-      <w:proofErr w:type="spellStart"/>
-      <w:proofErr w:type="gramStart"/>
       <w:r>
         <w:rPr>
           <w:rFonts w:ascii="Times" w:hAnsi="Times"/>
@@ -5770,21 +6824,12 @@
         </w:rPr>
         <w:t>StandardScaler</w:t>
       </w:r>
-      <w:proofErr w:type="spellEnd"/>
-      <w:r>
-        <w:rPr>
-          <w:rFonts w:ascii="Times" w:hAnsi="Times"/>
-          <w:lang w:val="en-US"/>
-        </w:rPr>
-        <w:t>(</w:t>
-      </w:r>
-      <w:proofErr w:type="gramEnd"/>
-      <w:r>
-        <w:rPr>
-          <w:rFonts w:ascii="Times" w:hAnsi="Times"/>
-          <w:lang w:val="en-US"/>
-        </w:rPr>
-        <w:t>) function from the preprocessing library.</w:t>
+      <w:r>
+        <w:rPr>
+          <w:rFonts w:ascii="Times" w:hAnsi="Times"/>
+          <w:lang w:val="en-US"/>
+        </w:rPr>
+        <w:t>() function from the preprocessing library.</w:t>
       </w:r>
     </w:p>
     <w:p>
@@ -5892,7 +6937,7 @@
                     <pic:cNvPicPr/>
                   </pic:nvPicPr>
                   <pic:blipFill>
-                    <a:blip r:embed="rId26">
+                    <a:blip r:embed="rId29">
                       <a:extLst>
                         <a:ext uri="{28A0092B-C50C-407E-A947-70E740481C1C}">
                           <a14:useLocalDpi xmlns:a14="http://schemas.microsoft.com/office/drawing/2010/main" val="0"/>
@@ -6241,7 +7286,7 @@
                     <pic:cNvPicPr/>
                   </pic:nvPicPr>
                   <pic:blipFill>
-                    <a:blip r:embed="rId27">
+                    <a:blip r:embed="rId30">
                       <a:extLst>
                         <a:ext uri="{28A0092B-C50C-407E-A947-70E740481C1C}">
                           <a14:useLocalDpi xmlns:a14="http://schemas.microsoft.com/office/drawing/2010/main" val="0"/>
@@ -6422,7 +7467,7 @@
                     <pic:cNvPicPr/>
                   </pic:nvPicPr>
                   <pic:blipFill>
-                    <a:blip r:embed="rId28">
+                    <a:blip r:embed="rId31">
                       <a:extLst>
                         <a:ext uri="{28A0092B-C50C-407E-A947-70E740481C1C}">
                           <a14:useLocalDpi xmlns:a14="http://schemas.microsoft.com/office/drawing/2010/main" val="0"/>
@@ -6889,7 +7934,7 @@
                     <pic:cNvPicPr/>
                   </pic:nvPicPr>
                   <pic:blipFill>
-                    <a:blip r:embed="rId29">
+                    <a:blip r:embed="rId32">
                       <a:extLst>
                         <a:ext uri="{28A0092B-C50C-407E-A947-70E740481C1C}">
                           <a14:useLocalDpi xmlns:a14="http://schemas.microsoft.com/office/drawing/2010/main" val="0"/>
@@ -7069,7 +8114,7 @@
                     <pic:cNvPicPr/>
                   </pic:nvPicPr>
                   <pic:blipFill>
-                    <a:blip r:embed="rId30">
+                    <a:blip r:embed="rId33">
                       <a:extLst>
                         <a:ext uri="{28A0092B-C50C-407E-A947-70E740481C1C}">
                           <a14:useLocalDpi xmlns:a14="http://schemas.microsoft.com/office/drawing/2010/main" val="0"/>
@@ -7266,7 +8311,7 @@
                     <pic:cNvPicPr/>
                   </pic:nvPicPr>
                   <pic:blipFill>
-                    <a:blip r:embed="rId31">
+                    <a:blip r:embed="rId34">
                       <a:extLst>
                         <a:ext uri="{28A0092B-C50C-407E-A947-70E740481C1C}">
                           <a14:useLocalDpi xmlns:a14="http://schemas.microsoft.com/office/drawing/2010/main" val="0"/>
@@ -7365,35 +8410,7 @@
           <w:rFonts w:ascii="Times" w:hAnsi="Times"/>
           <w:lang w:val="en-US"/>
         </w:rPr>
-        <w:t xml:space="preserve">Ball </w:t>
-      </w:r>
-      <w:r>
-        <w:rPr>
-          <w:rFonts w:ascii="Times" w:hAnsi="Times"/>
-          <w:lang w:val="en-US"/>
-        </w:rPr>
-        <w:t>control, reactions, vision</w:t>
-      </w:r>
-      <w:r>
-        <w:rPr>
-          <w:rFonts w:ascii="Times" w:hAnsi="Times"/>
-          <w:lang w:val="en-US"/>
-        </w:rPr>
-        <w:t xml:space="preserve">, </w:t>
-      </w:r>
-      <w:r>
-        <w:rPr>
-          <w:rFonts w:ascii="Times" w:hAnsi="Times"/>
-          <w:lang w:val="en-US"/>
-        </w:rPr>
-        <w:t xml:space="preserve">and </w:t>
-      </w:r>
-      <w:r>
-        <w:rPr>
-          <w:rFonts w:ascii="Times" w:hAnsi="Times"/>
-          <w:lang w:val="en-US"/>
-        </w:rPr>
-        <w:t>short passing</w:t>
+        <w:t>Ball control, reactions, vision, and short passing</w:t>
       </w:r>
     </w:p>
     <w:p>
@@ -7481,7 +8498,7 @@
                     <pic:cNvPicPr/>
                   </pic:nvPicPr>
                   <pic:blipFill>
-                    <a:blip r:embed="rId32">
+                    <a:blip r:embed="rId35">
                       <a:extLst>
                         <a:ext uri="{28A0092B-C50C-407E-A947-70E740481C1C}">
                           <a14:useLocalDpi xmlns:a14="http://schemas.microsoft.com/office/drawing/2010/main" val="0"/>
@@ -8019,7 +9036,28 @@
           <w:rFonts w:ascii="Times" w:hAnsi="Times"/>
           <w:lang w:val="en-US"/>
         </w:rPr>
-        <w:t xml:space="preserve">The FIFA 2017 data is now available, we can add that data to enhance and update the player ranking based on current data. With availability of more future data we can identify patterns in attributes of top players to then identify similar patterns in new players. This will help in scoping out up and coming players, this will help the client to make decisions related to player transfers as they could look at signing younger players with higher potentials at a lower cost. </w:t>
+        <w:t xml:space="preserve">The FIFA </w:t>
+      </w:r>
+      <w:r>
+        <w:rPr>
+          <w:rFonts w:ascii="Times" w:hAnsi="Times"/>
+          <w:lang w:val="en-US"/>
+        </w:rPr>
+        <w:t xml:space="preserve">17 </w:t>
+      </w:r>
+      <w:r>
+        <w:rPr>
+          <w:rFonts w:ascii="Times" w:hAnsi="Times"/>
+          <w:lang w:val="en-US"/>
+        </w:rPr>
+        <w:t xml:space="preserve">game </w:t>
+      </w:r>
+      <w:r>
+        <w:rPr>
+          <w:rFonts w:ascii="Times" w:hAnsi="Times"/>
+          <w:lang w:val="en-US"/>
+        </w:rPr>
+        <w:t xml:space="preserve">data is now available, we can add that data to enhance and update the player ranking based on current data. With availability of more future data we can identify patterns in attributes of top players to then identify similar patterns in new players. This will help in scoping out up and coming players, this will help the client to make decisions related to player transfers as they could look at signing younger players with higher potentials at a lower cost. </w:t>
       </w:r>
     </w:p>
     <w:p>
@@ -8048,15 +9086,13 @@
         </w:rPr>
         <w:t xml:space="preserve">We could also do additional exploratory analysis on effect of player nationality or age on </w:t>
       </w:r>
-      <w:proofErr w:type="gramStart"/>
-      <w:r>
-        <w:rPr>
-          <w:rFonts w:ascii="Times" w:hAnsi="Times"/>
-          <w:lang w:val="en-US"/>
-        </w:rPr>
-        <w:t>players</w:t>
-      </w:r>
-      <w:proofErr w:type="gramEnd"/>
+      <w:r>
+        <w:rPr>
+          <w:rFonts w:ascii="Times" w:hAnsi="Times"/>
+          <w:lang w:val="en-US"/>
+        </w:rPr>
+        <w:t>players’</w:t>
+      </w:r>
       <w:r>
         <w:rPr>
           <w:rFonts w:ascii="Times" w:hAnsi="Times"/>
@@ -8536,117 +9572,6 @@
           <w:lang w:val="en-US"/>
         </w:rPr>
         <w:t xml:space="preserve">NCSS Ridge Regression: </w:t>
-      </w:r>
-      <w:hyperlink r:id="rId33" w:history="1">
-        <w:r>
-          <w:rPr>
-            <w:rStyle w:val="Hyperlink"/>
-            <w:rFonts w:ascii="Times" w:hAnsi="Times"/>
-            <w:sz w:val="20"/>
-            <w:szCs w:val="20"/>
-            <w:lang w:val="en-US"/>
-          </w:rPr>
-          <w:t>Link</w:t>
-        </w:r>
-      </w:hyperlink>
-    </w:p>
-    <w:p>
-      <w:pPr>
-        <w:pStyle w:val="ListParagraph"/>
-        <w:numPr>
-          <w:ilvl w:val="0"/>
-          <w:numId w:val="23"/>
-        </w:numPr>
-        <w:jc w:val="both"/>
-        <w:rPr>
-          <w:rFonts w:ascii="Times" w:hAnsi="Times"/>
-          <w:sz w:val="20"/>
-          <w:szCs w:val="20"/>
-          <w:lang w:val="en-US"/>
-        </w:rPr>
-      </w:pPr>
-      <w:r>
-        <w:rPr>
-          <w:rFonts w:ascii="Times" w:hAnsi="Times"/>
-          <w:sz w:val="20"/>
-          <w:szCs w:val="20"/>
-          <w:lang w:val="en-US"/>
-        </w:rPr>
-        <w:t xml:space="preserve">Statistics solutions- Assumptions of Multiple Linear Regression </w:t>
-      </w:r>
-      <w:hyperlink r:id="rId34" w:history="1">
-        <w:r>
-          <w:rPr>
-            <w:rStyle w:val="Hyperlink"/>
-            <w:rFonts w:ascii="Times" w:hAnsi="Times"/>
-            <w:sz w:val="20"/>
-            <w:szCs w:val="20"/>
-            <w:lang w:val="en-US"/>
-          </w:rPr>
-          <w:t>Link</w:t>
-        </w:r>
-      </w:hyperlink>
-    </w:p>
-    <w:p>
-      <w:pPr>
-        <w:pStyle w:val="ListParagraph"/>
-        <w:numPr>
-          <w:ilvl w:val="0"/>
-          <w:numId w:val="23"/>
-        </w:numPr>
-        <w:jc w:val="both"/>
-        <w:rPr>
-          <w:rFonts w:ascii="Times" w:hAnsi="Times"/>
-          <w:sz w:val="20"/>
-          <w:szCs w:val="20"/>
-          <w:lang w:val="en-US"/>
-        </w:rPr>
-      </w:pPr>
-      <w:r>
-        <w:rPr>
-          <w:rFonts w:ascii="Times" w:hAnsi="Times"/>
-          <w:sz w:val="20"/>
-          <w:szCs w:val="20"/>
-          <w:lang w:val="en-US"/>
-        </w:rPr>
-        <w:t xml:space="preserve">Hamelg Blogspot – Python for data analysis ANOVA </w:t>
-      </w:r>
-      <w:hyperlink r:id="rId35" w:history="1">
-        <w:r>
-          <w:rPr>
-            <w:rStyle w:val="Hyperlink"/>
-            <w:rFonts w:ascii="Times" w:hAnsi="Times"/>
-            <w:sz w:val="20"/>
-            <w:szCs w:val="20"/>
-            <w:lang w:val="en-US"/>
-          </w:rPr>
-          <w:t>Link</w:t>
-        </w:r>
-      </w:hyperlink>
-    </w:p>
-    <w:p>
-      <w:pPr>
-        <w:pStyle w:val="ListParagraph"/>
-        <w:numPr>
-          <w:ilvl w:val="0"/>
-          <w:numId w:val="23"/>
-        </w:numPr>
-        <w:jc w:val="both"/>
-        <w:rPr>
-          <w:rFonts w:ascii="Times" w:hAnsi="Times"/>
-          <w:sz w:val="20"/>
-          <w:szCs w:val="20"/>
-          <w:lang w:val="en-US"/>
-        </w:rPr>
-      </w:pPr>
-      <w:r>
-        <w:rPr>
-          <w:rFonts w:ascii="Times" w:hAnsi="Times"/>
-          <w:sz w:val="20"/>
-          <w:szCs w:val="20"/>
-          <w:lang w:val="en-US"/>
-        </w:rPr>
-        <w:t xml:space="preserve">VG 24/7 Article </w:t>
       </w:r>
       <w:hyperlink r:id="rId36" w:history="1">
         <w:r>
@@ -8683,7 +9608,7 @@
           <w:szCs w:val="20"/>
           <w:lang w:val="en-US"/>
         </w:rPr>
-        <w:t xml:space="preserve">Kernel SVM tripod </w:t>
+        <w:t xml:space="preserve">Statistics solutions- Assumptions of Multiple Linear Regression </w:t>
       </w:r>
       <w:hyperlink r:id="rId37" w:history="1">
         <w:r>
@@ -8720,6 +9645,117 @@
           <w:szCs w:val="20"/>
           <w:lang w:val="en-US"/>
         </w:rPr>
+        <w:t xml:space="preserve">Hamelg Blogspot – Python for data analysis ANOVA </w:t>
+      </w:r>
+      <w:hyperlink r:id="rId38" w:history="1">
+        <w:r>
+          <w:rPr>
+            <w:rStyle w:val="Hyperlink"/>
+            <w:rFonts w:ascii="Times" w:hAnsi="Times"/>
+            <w:sz w:val="20"/>
+            <w:szCs w:val="20"/>
+            <w:lang w:val="en-US"/>
+          </w:rPr>
+          <w:t>Link</w:t>
+        </w:r>
+      </w:hyperlink>
+    </w:p>
+    <w:p>
+      <w:pPr>
+        <w:pStyle w:val="ListParagraph"/>
+        <w:numPr>
+          <w:ilvl w:val="0"/>
+          <w:numId w:val="23"/>
+        </w:numPr>
+        <w:jc w:val="both"/>
+        <w:rPr>
+          <w:rFonts w:ascii="Times" w:hAnsi="Times"/>
+          <w:sz w:val="20"/>
+          <w:szCs w:val="20"/>
+          <w:lang w:val="en-US"/>
+        </w:rPr>
+      </w:pPr>
+      <w:r>
+        <w:rPr>
+          <w:rFonts w:ascii="Times" w:hAnsi="Times"/>
+          <w:sz w:val="20"/>
+          <w:szCs w:val="20"/>
+          <w:lang w:val="en-US"/>
+        </w:rPr>
+        <w:t xml:space="preserve">VG 24/7 Article </w:t>
+      </w:r>
+      <w:hyperlink r:id="rId39" w:history="1">
+        <w:r>
+          <w:rPr>
+            <w:rStyle w:val="Hyperlink"/>
+            <w:rFonts w:ascii="Times" w:hAnsi="Times"/>
+            <w:sz w:val="20"/>
+            <w:szCs w:val="20"/>
+            <w:lang w:val="en-US"/>
+          </w:rPr>
+          <w:t>Link</w:t>
+        </w:r>
+      </w:hyperlink>
+    </w:p>
+    <w:p>
+      <w:pPr>
+        <w:pStyle w:val="ListParagraph"/>
+        <w:numPr>
+          <w:ilvl w:val="0"/>
+          <w:numId w:val="23"/>
+        </w:numPr>
+        <w:jc w:val="both"/>
+        <w:rPr>
+          <w:rFonts w:ascii="Times" w:hAnsi="Times"/>
+          <w:sz w:val="20"/>
+          <w:szCs w:val="20"/>
+          <w:lang w:val="en-US"/>
+        </w:rPr>
+      </w:pPr>
+      <w:r>
+        <w:rPr>
+          <w:rFonts w:ascii="Times" w:hAnsi="Times"/>
+          <w:sz w:val="20"/>
+          <w:szCs w:val="20"/>
+          <w:lang w:val="en-US"/>
+        </w:rPr>
+        <w:t xml:space="preserve">Kernel SVM tripod </w:t>
+      </w:r>
+      <w:hyperlink r:id="rId40" w:history="1">
+        <w:r>
+          <w:rPr>
+            <w:rStyle w:val="Hyperlink"/>
+            <w:rFonts w:ascii="Times" w:hAnsi="Times"/>
+            <w:sz w:val="20"/>
+            <w:szCs w:val="20"/>
+            <w:lang w:val="en-US"/>
+          </w:rPr>
+          <w:t>Link</w:t>
+        </w:r>
+      </w:hyperlink>
+    </w:p>
+    <w:p>
+      <w:pPr>
+        <w:pStyle w:val="ListParagraph"/>
+        <w:numPr>
+          <w:ilvl w:val="0"/>
+          <w:numId w:val="23"/>
+        </w:numPr>
+        <w:jc w:val="both"/>
+        <w:rPr>
+          <w:rFonts w:ascii="Times" w:hAnsi="Times"/>
+          <w:sz w:val="20"/>
+          <w:szCs w:val="20"/>
+          <w:lang w:val="en-US"/>
+        </w:rPr>
+      </w:pPr>
+      <w:r>
+        <w:rPr>
+          <w:rFonts w:ascii="Times" w:hAnsi="Times"/>
+          <w:sz w:val="20"/>
+          <w:szCs w:val="20"/>
+          <w:lang w:val="en-US"/>
+        </w:rPr>
         <w:t>Wikipedia-Linear and Polynomial Regression</w:t>
       </w:r>
     </w:p>
@@ -8817,15 +9853,7 @@
           <w:b/>
           <w:lang w:val="en-US"/>
         </w:rPr>
-        <w:t>DEFENDER</w:t>
-      </w:r>
-      <w:r>
-        <w:rPr>
-          <w:rFonts w:ascii="Times" w:hAnsi="Times"/>
-          <w:b/>
-          <w:lang w:val="en-US"/>
-        </w:rPr>
-        <w:t>:</w:t>
+        <w:t>DEFENDER:</w:t>
       </w:r>
     </w:p>
     <w:p>
@@ -8861,7 +9889,7 @@
                     <pic:cNvPicPr/>
                   </pic:nvPicPr>
                   <pic:blipFill>
-                    <a:blip r:embed="rId38">
+                    <a:blip r:embed="rId41">
                       <a:extLst>
                         <a:ext uri="{28A0092B-C50C-407E-A947-70E740481C1C}">
                           <a14:useLocalDpi xmlns:a14="http://schemas.microsoft.com/office/drawing/2010/main" val="0"/>
@@ -8919,15 +9947,7 @@
           <w:b/>
           <w:lang w:val="en-US"/>
         </w:rPr>
-        <w:t>FORWARD</w:t>
-      </w:r>
-      <w:r>
-        <w:rPr>
-          <w:rFonts w:ascii="Times" w:hAnsi="Times"/>
-          <w:b/>
-          <w:lang w:val="en-US"/>
-        </w:rPr>
-        <w:t>:</w:t>
+        <w:t>FORWARD:</w:t>
       </w:r>
     </w:p>
     <w:p>
@@ -8963,7 +9983,7 @@
                     <pic:cNvPicPr/>
                   </pic:nvPicPr>
                   <pic:blipFill>
-                    <a:blip r:embed="rId39">
+                    <a:blip r:embed="rId42">
                       <a:extLst>
                         <a:ext uri="{28A0092B-C50C-407E-A947-70E740481C1C}">
                           <a14:useLocalDpi xmlns:a14="http://schemas.microsoft.com/office/drawing/2010/main" val="0"/>
@@ -9020,15 +10040,7 @@
           <w:b/>
           <w:lang w:val="en-US"/>
         </w:rPr>
-        <w:t>MIDFIELDER</w:t>
-      </w:r>
-      <w:r>
-        <w:rPr>
-          <w:rFonts w:ascii="Times" w:hAnsi="Times"/>
-          <w:b/>
-          <w:lang w:val="en-US"/>
-        </w:rPr>
-        <w:t>:</w:t>
+        <w:t>MIDFIELDER:</w:t>
       </w:r>
     </w:p>
     <w:p>
@@ -9064,7 +10076,7 @@
                     <pic:cNvPicPr/>
                   </pic:nvPicPr>
                   <pic:blipFill>
-                    <a:blip r:embed="rId40">
+                    <a:blip r:embed="rId43">
                       <a:extLst>
                         <a:ext uri="{28A0092B-C50C-407E-A947-70E740481C1C}">
                           <a14:useLocalDpi xmlns:a14="http://schemas.microsoft.com/office/drawing/2010/main" val="0"/>
@@ -9122,15 +10134,7 @@
           <w:b/>
           <w:lang w:val="en-US"/>
         </w:rPr>
-        <w:t>GOALKEEPER</w:t>
-      </w:r>
-      <w:r>
-        <w:rPr>
-          <w:rFonts w:ascii="Times" w:hAnsi="Times"/>
-          <w:b/>
-          <w:lang w:val="en-US"/>
-        </w:rPr>
-        <w:t>:</w:t>
+        <w:t>GOALKEEPER:</w:t>
       </w:r>
     </w:p>
     <w:p>
@@ -9166,7 +10170,7 @@
                     <pic:cNvPicPr/>
                   </pic:nvPicPr>
                   <pic:blipFill>
-                    <a:blip r:embed="rId41">
+                    <a:blip r:embed="rId44">
                       <a:extLst>
                         <a:ext uri="{28A0092B-C50C-407E-A947-70E740481C1C}">
                           <a14:useLocalDpi xmlns:a14="http://schemas.microsoft.com/office/drawing/2010/main" val="0"/>
@@ -9235,13 +10239,210 @@
       </w:pPr>
     </w:p>
     <w:sectPr>
+      <w:headerReference w:type="even" r:id="rId45"/>
+      <w:headerReference w:type="default" r:id="rId46"/>
+      <w:footerReference w:type="even" r:id="rId47"/>
+      <w:footerReference w:type="default" r:id="rId48"/>
+      <w:headerReference w:type="first" r:id="rId49"/>
       <w:pgSz w:w="11900" w:h="16840"/>
       <w:pgMar w:top="720" w:right="720" w:bottom="720" w:left="720" w:header="708" w:footer="708" w:gutter="0"/>
       <w:cols w:space="708"/>
+      <w:titlePg/>
       <w:docGrid w:linePitch="360"/>
     </w:sectPr>
   </w:body>
 </w:document>
+</file>
+
+<file path=word/endnotes.xml><?xml version="1.0" encoding="utf-8"?>
+<w:endnotes xmlns:wpc="http://schemas.microsoft.com/office/word/2010/wordprocessingCanvas" xmlns:mo="http://schemas.microsoft.com/office/mac/office/2008/main" xmlns:mc="http://schemas.openxmlformats.org/markup-compatibility/2006" xmlns:mv="urn:schemas-microsoft-com:mac:vml" xmlns:o="urn:schemas-microsoft-com:office:office" xmlns:r="http://schemas.openxmlformats.org/officeDocument/2006/relationships" xmlns:m="http://schemas.openxmlformats.org/officeDocument/2006/math" xmlns:v="urn:schemas-microsoft-com:vml" xmlns:wp14="http://schemas.microsoft.com/office/word/2010/wordprocessingDrawing" xmlns:wp="http://schemas.openxmlformats.org/drawingml/2006/wordprocessingDrawing" xmlns:w10="urn:schemas-microsoft-com:office:word" xmlns:w="http://schemas.openxmlformats.org/wordprocessingml/2006/main" xmlns:w14="http://schemas.microsoft.com/office/word/2010/wordml" xmlns:w15="http://schemas.microsoft.com/office/word/2012/wordml" xmlns:wpg="http://schemas.microsoft.com/office/word/2010/wordprocessingGroup" xmlns:wpi="http://schemas.microsoft.com/office/word/2010/wordprocessingInk" xmlns:wne="http://schemas.microsoft.com/office/word/2006/wordml" xmlns:wps="http://schemas.microsoft.com/office/word/2010/wordprocessingShape" mc:Ignorable="w14 w15 wp14">
+  <w:endnote w:type="separator" w:id="-1">
+    <w:p>
+      <w:r>
+        <w:separator/>
+      </w:r>
+    </w:p>
+  </w:endnote>
+  <w:endnote w:type="continuationSeparator" w:id="0">
+    <w:p>
+      <w:r>
+        <w:continuationSeparator/>
+      </w:r>
+    </w:p>
+  </w:endnote>
+</w:endnotes>
+</file>
+
+<file path=word/footer1.xml><?xml version="1.0" encoding="utf-8"?>
+<w:ftr xmlns:wpc="http://schemas.microsoft.com/office/word/2010/wordprocessingCanvas" xmlns:mo="http://schemas.microsoft.com/office/mac/office/2008/main" xmlns:mc="http://schemas.openxmlformats.org/markup-compatibility/2006" xmlns:mv="urn:schemas-microsoft-com:mac:vml" xmlns:o="urn:schemas-microsoft-com:office:office" xmlns:r="http://schemas.openxmlformats.org/officeDocument/2006/relationships" xmlns:m="http://schemas.openxmlformats.org/officeDocument/2006/math" xmlns:v="urn:schemas-microsoft-com:vml" xmlns:wp14="http://schemas.microsoft.com/office/word/2010/wordprocessingDrawing" xmlns:wp="http://schemas.openxmlformats.org/drawingml/2006/wordprocessingDrawing" xmlns:w10="urn:schemas-microsoft-com:office:word" xmlns:w="http://schemas.openxmlformats.org/wordprocessingml/2006/main" xmlns:w14="http://schemas.microsoft.com/office/word/2010/wordml" xmlns:w15="http://schemas.microsoft.com/office/word/2012/wordml" xmlns:wpg="http://schemas.microsoft.com/office/word/2010/wordprocessingGroup" xmlns:wpi="http://schemas.microsoft.com/office/word/2010/wordprocessingInk" xmlns:wne="http://schemas.microsoft.com/office/word/2006/wordml" xmlns:wps="http://schemas.microsoft.com/office/word/2010/wordprocessingShape" mc:Ignorable="w14 w15 wp14">
+  <w:p>
+    <w:pPr>
+      <w:pStyle w:val="Footer"/>
+      <w:framePr w:wrap="none" w:vAnchor="text" w:hAnchor="margin" w:xAlign="right" w:y="1"/>
+      <w:rPr>
+        <w:rStyle w:val="PageNumber"/>
+      </w:rPr>
+    </w:pPr>
+    <w:r>
+      <w:rPr>
+        <w:rStyle w:val="PageNumber"/>
+      </w:rPr>
+      <w:fldChar w:fldCharType="begin"/>
+    </w:r>
+    <w:r>
+      <w:rPr>
+        <w:rStyle w:val="PageNumber"/>
+      </w:rPr>
+      <w:instrText xml:space="preserve">PAGE  </w:instrText>
+    </w:r>
+    <w:r>
+      <w:rPr>
+        <w:rStyle w:val="PageNumber"/>
+      </w:rPr>
+      <w:fldChar w:fldCharType="end"/>
+    </w:r>
+  </w:p>
+  <w:p>
+    <w:pPr>
+      <w:pStyle w:val="Footer"/>
+      <w:ind w:right="360"/>
+    </w:pPr>
+  </w:p>
+</w:ftr>
+</file>
+
+<file path=word/footer2.xml><?xml version="1.0" encoding="utf-8"?>
+<w:ftr xmlns:wpc="http://schemas.microsoft.com/office/word/2010/wordprocessingCanvas" xmlns:mo="http://schemas.microsoft.com/office/mac/office/2008/main" xmlns:mc="http://schemas.openxmlformats.org/markup-compatibility/2006" xmlns:mv="urn:schemas-microsoft-com:mac:vml" xmlns:o="urn:schemas-microsoft-com:office:office" xmlns:r="http://schemas.openxmlformats.org/officeDocument/2006/relationships" xmlns:m="http://schemas.openxmlformats.org/officeDocument/2006/math" xmlns:v="urn:schemas-microsoft-com:vml" xmlns:wp14="http://schemas.microsoft.com/office/word/2010/wordprocessingDrawing" xmlns:wp="http://schemas.openxmlformats.org/drawingml/2006/wordprocessingDrawing" xmlns:w10="urn:schemas-microsoft-com:office:word" xmlns:w="http://schemas.openxmlformats.org/wordprocessingml/2006/main" xmlns:w14="http://schemas.microsoft.com/office/word/2010/wordml" xmlns:w15="http://schemas.microsoft.com/office/word/2012/wordml" xmlns:wpg="http://schemas.microsoft.com/office/word/2010/wordprocessingGroup" xmlns:wpi="http://schemas.microsoft.com/office/word/2010/wordprocessingInk" xmlns:wne="http://schemas.microsoft.com/office/word/2006/wordml" xmlns:wps="http://schemas.microsoft.com/office/word/2010/wordprocessingShape" mc:Ignorable="w14 w15 wp14">
+  <w:p>
+    <w:pPr>
+      <w:pStyle w:val="Footer"/>
+      <w:framePr w:wrap="none" w:vAnchor="text" w:hAnchor="margin" w:xAlign="right" w:y="1"/>
+      <w:rPr>
+        <w:rStyle w:val="PageNumber"/>
+        <w:sz w:val="16"/>
+      </w:rPr>
+    </w:pPr>
+    <w:r>
+      <w:rPr>
+        <w:rStyle w:val="PageNumber"/>
+      </w:rPr>
+      <w:fldChar w:fldCharType="begin"/>
+    </w:r>
+    <w:r>
+      <w:rPr>
+        <w:rStyle w:val="PageNumber"/>
+      </w:rPr>
+      <w:instrText xml:space="preserve">PAGE  </w:instrText>
+    </w:r>
+    <w:r>
+      <w:rPr>
+        <w:rStyle w:val="PageNumber"/>
+      </w:rPr>
+      <w:fldChar w:fldCharType="separate"/>
+    </w:r>
+    <w:r>
+      <w:rPr>
+        <w:rStyle w:val="PageNumber"/>
+        <w:noProof/>
+      </w:rPr>
+      <w:t>2</w:t>
+    </w:r>
+    <w:r>
+      <w:rPr>
+        <w:rStyle w:val="PageNumber"/>
+      </w:rPr>
+      <w:fldChar w:fldCharType="end"/>
+    </w:r>
+  </w:p>
+  <w:p>
+    <w:pPr>
+      <w:pStyle w:val="Footer"/>
+      <w:ind w:right="360"/>
+    </w:pPr>
+  </w:p>
+</w:ftr>
+</file>
+
+<file path=word/footnotes.xml><?xml version="1.0" encoding="utf-8"?>
+<w:footnotes xmlns:wpc="http://schemas.microsoft.com/office/word/2010/wordprocessingCanvas" xmlns:mo="http://schemas.microsoft.com/office/mac/office/2008/main" xmlns:mc="http://schemas.openxmlformats.org/markup-compatibility/2006" xmlns:mv="urn:schemas-microsoft-com:mac:vml" xmlns:o="urn:schemas-microsoft-com:office:office" xmlns:r="http://schemas.openxmlformats.org/officeDocument/2006/relationships" xmlns:m="http://schemas.openxmlformats.org/officeDocument/2006/math" xmlns:v="urn:schemas-microsoft-com:vml" xmlns:wp14="http://schemas.microsoft.com/office/word/2010/wordprocessingDrawing" xmlns:wp="http://schemas.openxmlformats.org/drawingml/2006/wordprocessingDrawing" xmlns:w10="urn:schemas-microsoft-com:office:word" xmlns:w="http://schemas.openxmlformats.org/wordprocessingml/2006/main" xmlns:w14="http://schemas.microsoft.com/office/word/2010/wordml" xmlns:w15="http://schemas.microsoft.com/office/word/2012/wordml" xmlns:wpg="http://schemas.microsoft.com/office/word/2010/wordprocessingGroup" xmlns:wpi="http://schemas.microsoft.com/office/word/2010/wordprocessingInk" xmlns:wne="http://schemas.microsoft.com/office/word/2006/wordml" xmlns:wps="http://schemas.microsoft.com/office/word/2010/wordprocessingShape" mc:Ignorable="w14 w15 wp14">
+  <w:footnote w:type="separator" w:id="-1">
+    <w:p>
+      <w:r>
+        <w:separator/>
+      </w:r>
+    </w:p>
+  </w:footnote>
+  <w:footnote w:type="continuationSeparator" w:id="0">
+    <w:p>
+      <w:r>
+        <w:continuationSeparator/>
+      </w:r>
+    </w:p>
+  </w:footnote>
+</w:footnotes>
+</file>
+
+<file path=word/header1.xml><?xml version="1.0" encoding="utf-8"?>
+<w:hdr xmlns:wpc="http://schemas.microsoft.com/office/word/2010/wordprocessingCanvas" xmlns:mo="http://schemas.microsoft.com/office/mac/office/2008/main" xmlns:mc="http://schemas.openxmlformats.org/markup-compatibility/2006" xmlns:mv="urn:schemas-microsoft-com:mac:vml" xmlns:o="urn:schemas-microsoft-com:office:office" xmlns:r="http://schemas.openxmlformats.org/officeDocument/2006/relationships" xmlns:m="http://schemas.openxmlformats.org/officeDocument/2006/math" xmlns:v="urn:schemas-microsoft-com:vml" xmlns:wp14="http://schemas.microsoft.com/office/word/2010/wordprocessingDrawing" xmlns:wp="http://schemas.openxmlformats.org/drawingml/2006/wordprocessingDrawing" xmlns:w10="urn:schemas-microsoft-com:office:word" xmlns:w="http://schemas.openxmlformats.org/wordprocessingml/2006/main" xmlns:w14="http://schemas.microsoft.com/office/word/2010/wordml" xmlns:w15="http://schemas.microsoft.com/office/word/2012/wordml" xmlns:wpg="http://schemas.microsoft.com/office/word/2010/wordprocessingGroup" xmlns:wpi="http://schemas.microsoft.com/office/word/2010/wordprocessingInk" xmlns:wne="http://schemas.microsoft.com/office/word/2006/wordml" xmlns:wps="http://schemas.microsoft.com/office/word/2010/wordprocessingShape" mc:Ignorable="w14 w15 wp14">
+  <w:p>
+    <w:pPr>
+      <w:pStyle w:val="Header"/>
+      <w:framePr w:wrap="none" w:vAnchor="text" w:hAnchor="margin" w:xAlign="right" w:y="1"/>
+      <w:rPr>
+        <w:rStyle w:val="PageNumber"/>
+      </w:rPr>
+    </w:pPr>
+    <w:r>
+      <w:rPr>
+        <w:rStyle w:val="PageNumber"/>
+      </w:rPr>
+      <w:fldChar w:fldCharType="begin"/>
+    </w:r>
+    <w:r>
+      <w:rPr>
+        <w:rStyle w:val="PageNumber"/>
+      </w:rPr>
+      <w:instrText xml:space="preserve">PAGE  </w:instrText>
+    </w:r>
+    <w:r>
+      <w:rPr>
+        <w:rStyle w:val="PageNumber"/>
+      </w:rPr>
+      <w:fldChar w:fldCharType="end"/>
+    </w:r>
+  </w:p>
+  <w:p>
+    <w:pPr>
+      <w:pStyle w:val="Header"/>
+      <w:ind w:right="360"/>
+    </w:pPr>
+  </w:p>
+</w:hdr>
+</file>
+
+<file path=word/header2.xml><?xml version="1.0" encoding="utf-8"?>
+<w:hdr xmlns:wpc="http://schemas.microsoft.com/office/word/2010/wordprocessingCanvas" xmlns:mo="http://schemas.microsoft.com/office/mac/office/2008/main" xmlns:mc="http://schemas.openxmlformats.org/markup-compatibility/2006" xmlns:mv="urn:schemas-microsoft-com:mac:vml" xmlns:o="urn:schemas-microsoft-com:office:office" xmlns:r="http://schemas.openxmlformats.org/officeDocument/2006/relationships" xmlns:m="http://schemas.openxmlformats.org/officeDocument/2006/math" xmlns:v="urn:schemas-microsoft-com:vml" xmlns:wp14="http://schemas.microsoft.com/office/word/2010/wordprocessingDrawing" xmlns:wp="http://schemas.openxmlformats.org/drawingml/2006/wordprocessingDrawing" xmlns:w10="urn:schemas-microsoft-com:office:word" xmlns:w="http://schemas.openxmlformats.org/wordprocessingml/2006/main" xmlns:w14="http://schemas.microsoft.com/office/word/2010/wordml" xmlns:w15="http://schemas.microsoft.com/office/word/2012/wordml" xmlns:wpg="http://schemas.microsoft.com/office/word/2010/wordprocessingGroup" xmlns:wpi="http://schemas.microsoft.com/office/word/2010/wordprocessingInk" xmlns:wne="http://schemas.microsoft.com/office/word/2006/wordml" xmlns:wps="http://schemas.microsoft.com/office/word/2010/wordprocessingShape" mc:Ignorable="w14 w15 wp14">
+  <w:p>
+    <w:pPr>
+      <w:pStyle w:val="Header"/>
+      <w:ind w:right="360"/>
+      <w:rPr>
+        <w:sz w:val="15"/>
+      </w:rPr>
+    </w:pPr>
+  </w:p>
+</w:hdr>
+</file>
+
+<file path=word/header3.xml><?xml version="1.0" encoding="utf-8"?>
+<w:hdr xmlns:wpc="http://schemas.microsoft.com/office/word/2010/wordprocessingCanvas" xmlns:mo="http://schemas.microsoft.com/office/mac/office/2008/main" xmlns:mc="http://schemas.openxmlformats.org/markup-compatibility/2006" xmlns:mv="urn:schemas-microsoft-com:mac:vml" xmlns:o="urn:schemas-microsoft-com:office:office" xmlns:r="http://schemas.openxmlformats.org/officeDocument/2006/relationships" xmlns:m="http://schemas.openxmlformats.org/officeDocument/2006/math" xmlns:v="urn:schemas-microsoft-com:vml" xmlns:wp14="http://schemas.microsoft.com/office/word/2010/wordprocessingDrawing" xmlns:wp="http://schemas.openxmlformats.org/drawingml/2006/wordprocessingDrawing" xmlns:w10="urn:schemas-microsoft-com:office:word" xmlns:w="http://schemas.openxmlformats.org/wordprocessingml/2006/main" xmlns:w14="http://schemas.microsoft.com/office/word/2010/wordml" xmlns:w15="http://schemas.microsoft.com/office/word/2012/wordml" xmlns:wpg="http://schemas.microsoft.com/office/word/2010/wordprocessingGroup" xmlns:wpi="http://schemas.microsoft.com/office/word/2010/wordprocessingInk" xmlns:wne="http://schemas.microsoft.com/office/word/2006/wordml" xmlns:wps="http://schemas.microsoft.com/office/word/2010/wordprocessingShape" mc:Ignorable="w14 w15 wp14">
+  <w:p>
+    <w:pPr>
+      <w:pStyle w:val="Header"/>
+      <w:ind w:right="360"/>
+    </w:pPr>
+  </w:p>
+</w:hdr>
 </file>
 
 <file path=word/numbering.xml><?xml version="1.0" encoding="utf-8"?>
@@ -12463,6 +13664,7 @@
   <w:style w:type="character" w:default="1" w:styleId="DefaultParagraphFont">
     <w:name w:val="Default Paragraph Font"/>
     <w:uiPriority w:val="1"/>
+    <w:semiHidden/>
     <w:unhideWhenUsed/>
   </w:style>
   <w:style w:type="table" w:default="1" w:styleId="TableNormal">
@@ -12640,6 +13842,248 @@
       <w:sz w:val="32"/>
       <w:szCs w:val="32"/>
     </w:rPr>
+  </w:style>
+  <w:style w:type="paragraph" w:styleId="TOCHeading">
+    <w:name w:val="TOC Heading"/>
+    <w:basedOn w:val="Heading1"/>
+    <w:next w:val="Normal"/>
+    <w:uiPriority w:val="39"/>
+    <w:unhideWhenUsed/>
+    <w:qFormat/>
+    <w:rsid w:val="00F91D13"/>
+    <w:pPr>
+      <w:spacing w:before="480" w:line="276" w:lineRule="auto"/>
+      <w:outlineLvl w:val="9"/>
+    </w:pPr>
+    <w:rPr>
+      <w:b/>
+      <w:bCs/>
+      <w:sz w:val="28"/>
+      <w:szCs w:val="28"/>
+      <w:lang w:val="en-US"/>
+    </w:rPr>
+  </w:style>
+  <w:style w:type="paragraph" w:styleId="TOC1">
+    <w:name w:val="toc 1"/>
+    <w:basedOn w:val="Normal"/>
+    <w:next w:val="Normal"/>
+    <w:autoRedefine/>
+    <w:uiPriority w:val="39"/>
+    <w:semiHidden/>
+    <w:unhideWhenUsed/>
+    <w:rsid w:val="00F91D13"/>
+    <w:pPr>
+      <w:spacing w:before="120"/>
+    </w:pPr>
+    <w:rPr>
+      <w:rFonts w:asciiTheme="majorHAnsi" w:hAnsiTheme="majorHAnsi"/>
+      <w:b/>
+      <w:bCs/>
+      <w:color w:val="548DD4"/>
+    </w:rPr>
+  </w:style>
+  <w:style w:type="paragraph" w:styleId="TOC2">
+    <w:name w:val="toc 2"/>
+    <w:basedOn w:val="Normal"/>
+    <w:next w:val="Normal"/>
+    <w:autoRedefine/>
+    <w:uiPriority w:val="39"/>
+    <w:semiHidden/>
+    <w:unhideWhenUsed/>
+    <w:rsid w:val="00F91D13"/>
+    <w:rPr>
+      <w:sz w:val="22"/>
+      <w:szCs w:val="22"/>
+    </w:rPr>
+  </w:style>
+  <w:style w:type="paragraph" w:styleId="TOC3">
+    <w:name w:val="toc 3"/>
+    <w:basedOn w:val="Normal"/>
+    <w:next w:val="Normal"/>
+    <w:autoRedefine/>
+    <w:uiPriority w:val="39"/>
+    <w:semiHidden/>
+    <w:unhideWhenUsed/>
+    <w:rsid w:val="00F91D13"/>
+    <w:pPr>
+      <w:ind w:left="240"/>
+    </w:pPr>
+    <w:rPr>
+      <w:i/>
+      <w:iCs/>
+      <w:sz w:val="22"/>
+      <w:szCs w:val="22"/>
+    </w:rPr>
+  </w:style>
+  <w:style w:type="paragraph" w:styleId="TOC4">
+    <w:name w:val="toc 4"/>
+    <w:basedOn w:val="Normal"/>
+    <w:next w:val="Normal"/>
+    <w:autoRedefine/>
+    <w:uiPriority w:val="39"/>
+    <w:semiHidden/>
+    <w:unhideWhenUsed/>
+    <w:rsid w:val="00F91D13"/>
+    <w:pPr>
+      <w:pBdr>
+        <w:between w:val="double" w:sz="6" w:space="0" w:color="auto"/>
+      </w:pBdr>
+      <w:ind w:left="480"/>
+    </w:pPr>
+    <w:rPr>
+      <w:sz w:val="20"/>
+      <w:szCs w:val="20"/>
+    </w:rPr>
+  </w:style>
+  <w:style w:type="paragraph" w:styleId="TOC5">
+    <w:name w:val="toc 5"/>
+    <w:basedOn w:val="Normal"/>
+    <w:next w:val="Normal"/>
+    <w:autoRedefine/>
+    <w:uiPriority w:val="39"/>
+    <w:semiHidden/>
+    <w:unhideWhenUsed/>
+    <w:rsid w:val="00F91D13"/>
+    <w:pPr>
+      <w:pBdr>
+        <w:between w:val="double" w:sz="6" w:space="0" w:color="auto"/>
+      </w:pBdr>
+      <w:ind w:left="720"/>
+    </w:pPr>
+    <w:rPr>
+      <w:sz w:val="20"/>
+      <w:szCs w:val="20"/>
+    </w:rPr>
+  </w:style>
+  <w:style w:type="paragraph" w:styleId="TOC6">
+    <w:name w:val="toc 6"/>
+    <w:basedOn w:val="Normal"/>
+    <w:next w:val="Normal"/>
+    <w:autoRedefine/>
+    <w:uiPriority w:val="39"/>
+    <w:semiHidden/>
+    <w:unhideWhenUsed/>
+    <w:rsid w:val="00F91D13"/>
+    <w:pPr>
+      <w:pBdr>
+        <w:between w:val="double" w:sz="6" w:space="0" w:color="auto"/>
+      </w:pBdr>
+      <w:ind w:left="960"/>
+    </w:pPr>
+    <w:rPr>
+      <w:sz w:val="20"/>
+      <w:szCs w:val="20"/>
+    </w:rPr>
+  </w:style>
+  <w:style w:type="paragraph" w:styleId="TOC7">
+    <w:name w:val="toc 7"/>
+    <w:basedOn w:val="Normal"/>
+    <w:next w:val="Normal"/>
+    <w:autoRedefine/>
+    <w:uiPriority w:val="39"/>
+    <w:semiHidden/>
+    <w:unhideWhenUsed/>
+    <w:rsid w:val="00F91D13"/>
+    <w:pPr>
+      <w:pBdr>
+        <w:between w:val="double" w:sz="6" w:space="0" w:color="auto"/>
+      </w:pBdr>
+      <w:ind w:left="1200"/>
+    </w:pPr>
+    <w:rPr>
+      <w:sz w:val="20"/>
+      <w:szCs w:val="20"/>
+    </w:rPr>
+  </w:style>
+  <w:style w:type="paragraph" w:styleId="TOC8">
+    <w:name w:val="toc 8"/>
+    <w:basedOn w:val="Normal"/>
+    <w:next w:val="Normal"/>
+    <w:autoRedefine/>
+    <w:uiPriority w:val="39"/>
+    <w:semiHidden/>
+    <w:unhideWhenUsed/>
+    <w:rsid w:val="00F91D13"/>
+    <w:pPr>
+      <w:pBdr>
+        <w:between w:val="double" w:sz="6" w:space="0" w:color="auto"/>
+      </w:pBdr>
+      <w:ind w:left="1440"/>
+    </w:pPr>
+    <w:rPr>
+      <w:sz w:val="20"/>
+      <w:szCs w:val="20"/>
+    </w:rPr>
+  </w:style>
+  <w:style w:type="paragraph" w:styleId="TOC9">
+    <w:name w:val="toc 9"/>
+    <w:basedOn w:val="Normal"/>
+    <w:next w:val="Normal"/>
+    <w:autoRedefine/>
+    <w:uiPriority w:val="39"/>
+    <w:semiHidden/>
+    <w:unhideWhenUsed/>
+    <w:rsid w:val="00F91D13"/>
+    <w:pPr>
+      <w:pBdr>
+        <w:between w:val="double" w:sz="6" w:space="0" w:color="auto"/>
+      </w:pBdr>
+      <w:ind w:left="1680"/>
+    </w:pPr>
+    <w:rPr>
+      <w:sz w:val="20"/>
+      <w:szCs w:val="20"/>
+    </w:rPr>
+  </w:style>
+  <w:style w:type="paragraph" w:styleId="Header">
+    <w:name w:val="header"/>
+    <w:basedOn w:val="Normal"/>
+    <w:link w:val="HeaderChar"/>
+    <w:uiPriority w:val="99"/>
+    <w:unhideWhenUsed/>
+    <w:rsid w:val="00435771"/>
+    <w:pPr>
+      <w:tabs>
+        <w:tab w:val="center" w:pos="4513"/>
+        <w:tab w:val="right" w:pos="9026"/>
+      </w:tabs>
+    </w:pPr>
+  </w:style>
+  <w:style w:type="character" w:customStyle="1" w:styleId="HeaderChar">
+    <w:name w:val="Header Char"/>
+    <w:basedOn w:val="DefaultParagraphFont"/>
+    <w:link w:val="Header"/>
+    <w:uiPriority w:val="99"/>
+    <w:rsid w:val="00435771"/>
+  </w:style>
+  <w:style w:type="paragraph" w:styleId="Footer">
+    <w:name w:val="footer"/>
+    <w:basedOn w:val="Normal"/>
+    <w:link w:val="FooterChar"/>
+    <w:uiPriority w:val="99"/>
+    <w:unhideWhenUsed/>
+    <w:rsid w:val="00435771"/>
+    <w:pPr>
+      <w:tabs>
+        <w:tab w:val="center" w:pos="4513"/>
+        <w:tab w:val="right" w:pos="9026"/>
+      </w:tabs>
+    </w:pPr>
+  </w:style>
+  <w:style w:type="character" w:customStyle="1" w:styleId="FooterChar">
+    <w:name w:val="Footer Char"/>
+    <w:basedOn w:val="DefaultParagraphFont"/>
+    <w:link w:val="Footer"/>
+    <w:uiPriority w:val="99"/>
+    <w:rsid w:val="00435771"/>
+  </w:style>
+  <w:style w:type="character" w:styleId="PageNumber">
+    <w:name w:val="page number"/>
+    <w:basedOn w:val="DefaultParagraphFont"/>
+    <w:uiPriority w:val="99"/>
+    <w:semiHidden/>
+    <w:unhideWhenUsed/>
+    <w:rsid w:val="00435771"/>
   </w:style>
 </w:styles>
 </file>
@@ -14255,64 +15699,64 @@
     </dgm:pt>
   </dgm:ptLst>
   <dgm:cxnLst>
-    <dgm:cxn modelId="{D22F9B73-F6D3-2B4D-996B-475465FCBA07}" type="presOf" srcId="{9A12B47F-63A0-2C43-B969-685F0ECCD2F9}" destId="{C101C83D-7483-0740-A318-182D06BC8621}" srcOrd="1" destOrd="0" presId="urn:microsoft.com/office/officeart/2005/8/layout/process3"/>
-    <dgm:cxn modelId="{CA48C386-32C3-CE43-AAC2-FA15044E619B}" type="presOf" srcId="{0C17D84F-6F4C-BD47-A5E3-4FCF388E71C6}" destId="{52E5E4B3-30F9-B147-9319-1083D967F254}" srcOrd="0" destOrd="0" presId="urn:microsoft.com/office/officeart/2005/8/layout/process3"/>
+    <dgm:cxn modelId="{1079FC19-E3DA-FF4D-9DC0-9DFCFCDFF7E9}" type="presOf" srcId="{F4D6A4A9-9DAD-224C-8342-BB7A2DDF913A}" destId="{C23016CD-4CBC-FF40-9545-5F42E8BE0BDC}" srcOrd="0" destOrd="2" presId="urn:microsoft.com/office/officeart/2005/8/layout/process3"/>
+    <dgm:cxn modelId="{D99FBAAC-4567-A744-A2A7-82338BF4459C}" srcId="{320A4F65-E693-FF4B-ACFB-CFE42A375A6D}" destId="{1B0EB363-70D0-FC46-BF73-6DE0AFCBA4D2}" srcOrd="1" destOrd="0" parTransId="{2E6AB0BA-8139-C642-8BDA-9A1D35934D56}" sibTransId="{0C17D84F-6F4C-BD47-A5E3-4FCF388E71C6}"/>
+    <dgm:cxn modelId="{291DF946-1898-5F4E-8DDD-581F4645DFC5}" type="presOf" srcId="{7DFDC9D1-26DE-1D41-B1EF-309D7D3DD03B}" destId="{93BCB50A-3073-9C48-8EF6-1C01B23E9A22}" srcOrd="0" destOrd="2" presId="urn:microsoft.com/office/officeart/2005/8/layout/process3"/>
+    <dgm:cxn modelId="{3ACC832F-6032-0D46-B605-90D7DCAE5538}" type="presOf" srcId="{DC32A0A6-2159-A04E-AEC4-0732288299CC}" destId="{A6FE41C3-05BC-B04E-A14E-DFAD1FE62D5F}" srcOrd="0" destOrd="2" presId="urn:microsoft.com/office/officeart/2005/8/layout/process3"/>
+    <dgm:cxn modelId="{207818D0-DBC7-D548-B027-D19453433901}" type="presOf" srcId="{1A326651-0D97-594E-B4F1-D8AF6A3F6E8C}" destId="{A6FE41C3-05BC-B04E-A14E-DFAD1FE62D5F}" srcOrd="0" destOrd="1" presId="urn:microsoft.com/office/officeart/2005/8/layout/process3"/>
+    <dgm:cxn modelId="{A7C6E0F3-32D3-B049-A607-3562BC500037}" srcId="{1B0EB363-70D0-FC46-BF73-6DE0AFCBA4D2}" destId="{1A326651-0D97-594E-B4F1-D8AF6A3F6E8C}" srcOrd="1" destOrd="0" parTransId="{6B324F3E-A408-244E-B2EE-F1CE1775489C}" sibTransId="{7E3EBF2E-3A6A-814E-934C-1B7DAA612EF1}"/>
+    <dgm:cxn modelId="{AD74DAB5-5D8C-0747-A4DB-82AF35FCDD55}" type="presOf" srcId="{1B0EB363-70D0-FC46-BF73-6DE0AFCBA4D2}" destId="{7B642EDD-8F5F-344C-9902-E5C3ACD11684}" srcOrd="1" destOrd="0" presId="urn:microsoft.com/office/officeart/2005/8/layout/process3"/>
+    <dgm:cxn modelId="{BB7B82EB-ACC8-3C48-9C39-0C6B10660B5A}" type="presOf" srcId="{80F11061-8FDD-E44D-9C2B-35FB11B8B83F}" destId="{93BCB50A-3073-9C48-8EF6-1C01B23E9A22}" srcOrd="0" destOrd="3" presId="urn:microsoft.com/office/officeart/2005/8/layout/process3"/>
+    <dgm:cxn modelId="{77A63E8F-BDD9-8B45-9D67-0FBFF5B8FDE8}" type="presOf" srcId="{0C17D84F-6F4C-BD47-A5E3-4FCF388E71C6}" destId="{EF30059F-0033-4447-A904-0BB5C585D86C}" srcOrd="1" destOrd="0" presId="urn:microsoft.com/office/officeart/2005/8/layout/process3"/>
+    <dgm:cxn modelId="{897C1FBE-5CCC-3848-9947-A49E2225AC05}" srcId="{89671C1F-2273-F044-8259-CC329BCEB13F}" destId="{A9E8A82E-F87B-F441-A1A9-DD851F2F487F}" srcOrd="0" destOrd="0" parTransId="{E1F82063-1589-6147-AC7F-8C8461569D0C}" sibTransId="{8027A8EA-4FEC-6C4B-A3FB-AA98591B98D1}"/>
     <dgm:cxn modelId="{AEA60EAB-52A2-6649-9C0D-F87EA2FEF66D}" srcId="{1B0EB363-70D0-FC46-BF73-6DE0AFCBA4D2}" destId="{DC32A0A6-2159-A04E-AEC4-0732288299CC}" srcOrd="2" destOrd="0" parTransId="{0A0B9493-217F-0444-B8C3-AD0E20B0DB35}" sibTransId="{B496D7B4-24D8-6D49-B30E-34A51F9CC80F}"/>
-    <dgm:cxn modelId="{D99FBAAC-4567-A744-A2A7-82338BF4459C}" srcId="{320A4F65-E693-FF4B-ACFB-CFE42A375A6D}" destId="{1B0EB363-70D0-FC46-BF73-6DE0AFCBA4D2}" srcOrd="1" destOrd="0" parTransId="{2E6AB0BA-8139-C642-8BDA-9A1D35934D56}" sibTransId="{0C17D84F-6F4C-BD47-A5E3-4FCF388E71C6}"/>
-    <dgm:cxn modelId="{C62C61C2-4541-B842-A033-7718A17E493B}" type="presOf" srcId="{D28BC306-FA7E-3341-ABAE-0388FCED96B4}" destId="{C23016CD-4CBC-FF40-9545-5F42E8BE0BDC}" srcOrd="0" destOrd="1" presId="urn:microsoft.com/office/officeart/2005/8/layout/process3"/>
+    <dgm:cxn modelId="{983C85F1-21E4-3447-859F-CE21A4C0D9D0}" srcId="{FCC1E620-50EB-2A43-B721-EB42AEFD1394}" destId="{80F11061-8FDD-E44D-9C2B-35FB11B8B83F}" srcOrd="3" destOrd="0" parTransId="{0A4C86C4-0078-D147-8AB1-4CDA7380E909}" sibTransId="{E510C9AB-9C3D-CE4F-9BD6-8553C03EFE84}"/>
+    <dgm:cxn modelId="{D7D99724-BFFA-314B-BE45-A919FCB574C9}" type="presOf" srcId="{89671C1F-2273-F044-8259-CC329BCEB13F}" destId="{0E3A5F0D-81C5-A444-A5DD-DC0B82C9C193}" srcOrd="0" destOrd="0" presId="urn:microsoft.com/office/officeart/2005/8/layout/process3"/>
+    <dgm:cxn modelId="{9595B38E-1F3D-2941-8DC3-9A35C8DF0D5B}" type="presOf" srcId="{320A4F65-E693-FF4B-ACFB-CFE42A375A6D}" destId="{237AC355-3F25-E941-8ABC-13B6A3A23BF6}" srcOrd="0" destOrd="0" presId="urn:microsoft.com/office/officeart/2005/8/layout/process3"/>
+    <dgm:cxn modelId="{55AAC335-B04B-0A42-A57A-B73DDF38631C}" srcId="{89671C1F-2273-F044-8259-CC329BCEB13F}" destId="{F4D6A4A9-9DAD-224C-8342-BB7A2DDF913A}" srcOrd="2" destOrd="0" parTransId="{1CBF5B0E-CEF7-584A-8381-52EB0773FC13}" sibTransId="{F6A98E69-545B-6144-BCDE-82113FF4AA96}"/>
+    <dgm:cxn modelId="{05DEA469-0201-5E4D-9460-D183666BCF8F}" type="presOf" srcId="{06200CBC-A373-8341-99B6-15B450D649D4}" destId="{93BCB50A-3073-9C48-8EF6-1C01B23E9A22}" srcOrd="0" destOrd="1" presId="urn:microsoft.com/office/officeart/2005/8/layout/process3"/>
+    <dgm:cxn modelId="{AEF10853-3414-0B42-9491-A43B81F4587E}" type="presOf" srcId="{1B0EB363-70D0-FC46-BF73-6DE0AFCBA4D2}" destId="{C0E7A76E-C9CF-2F4C-9160-1F54A848ACEC}" srcOrd="0" destOrd="0" presId="urn:microsoft.com/office/officeart/2005/8/layout/process3"/>
+    <dgm:cxn modelId="{11360BF0-D131-C24E-9B65-4C77C3816710}" srcId="{FCC1E620-50EB-2A43-B721-EB42AEFD1394}" destId="{FD77DE0C-FC71-444F-807E-E4B0C38E0266}" srcOrd="0" destOrd="0" parTransId="{0DE076BF-7AF7-3343-8129-384F28C82795}" sibTransId="{FFE693A4-3FCF-604A-9107-8C382896E425}"/>
+    <dgm:cxn modelId="{26CD43B4-A380-3748-81DF-647531724D98}" type="presOf" srcId="{89671C1F-2273-F044-8259-CC329BCEB13F}" destId="{3BA8A627-F0CF-0B4D-960D-7BF7B770E872}" srcOrd="1" destOrd="0" presId="urn:microsoft.com/office/officeart/2005/8/layout/process3"/>
+    <dgm:cxn modelId="{FB20C746-49A3-8A41-990C-13F5F28FC48A}" type="presOf" srcId="{FD77DE0C-FC71-444F-807E-E4B0C38E0266}" destId="{93BCB50A-3073-9C48-8EF6-1C01B23E9A22}" srcOrd="0" destOrd="0" presId="urn:microsoft.com/office/officeart/2005/8/layout/process3"/>
+    <dgm:cxn modelId="{F7A41AD1-B4A1-E440-A952-AA384140D5A0}" type="presOf" srcId="{FCC1E620-50EB-2A43-B721-EB42AEFD1394}" destId="{C1323156-0093-764C-8E13-AA4BA3A3B2ED}" srcOrd="1" destOrd="0" presId="urn:microsoft.com/office/officeart/2005/8/layout/process3"/>
+    <dgm:cxn modelId="{2E870D36-215C-564E-B035-3081BBF1D2CD}" srcId="{89671C1F-2273-F044-8259-CC329BCEB13F}" destId="{D28BC306-FA7E-3341-ABAE-0388FCED96B4}" srcOrd="1" destOrd="0" parTransId="{C07623FB-A781-534D-8959-3E9E4E51FA94}" sibTransId="{7312BEF6-87C1-624B-9712-DA28E427C26E}"/>
+    <dgm:cxn modelId="{C1AA8599-E9AC-CF43-BA1B-C5AD92F1BD41}" type="presOf" srcId="{9A12B47F-63A0-2C43-B969-685F0ECCD2F9}" destId="{DCFC222B-A616-3A49-B652-A4FB3562832C}" srcOrd="0" destOrd="0" presId="urn:microsoft.com/office/officeart/2005/8/layout/process3"/>
+    <dgm:cxn modelId="{2B3BCEF7-D199-1440-A2CF-5B0D81FEB6E6}" srcId="{1B0EB363-70D0-FC46-BF73-6DE0AFCBA4D2}" destId="{F079CC5F-A6F3-1C43-9FC3-257E124EC916}" srcOrd="0" destOrd="0" parTransId="{DE2739E8-D0BF-714B-97B3-793675F16C46}" sibTransId="{DB181E94-9F9E-DC4D-88CB-737A06474E0F}"/>
+    <dgm:cxn modelId="{5CD94806-1BDD-4F4F-90D5-1F9F6DE9CCF7}" type="presOf" srcId="{2C3A59D5-7C31-854B-BEC4-477B4EDCFEB1}" destId="{93BCB50A-3073-9C48-8EF6-1C01B23E9A22}" srcOrd="0" destOrd="4" presId="urn:microsoft.com/office/officeart/2005/8/layout/process3"/>
+    <dgm:cxn modelId="{9FD8E13B-D49C-474D-BC4B-31046EE49FD6}" type="presOf" srcId="{A9E8A82E-F87B-F441-A1A9-DD851F2F487F}" destId="{C23016CD-4CBC-FF40-9545-5F42E8BE0BDC}" srcOrd="0" destOrd="0" presId="urn:microsoft.com/office/officeart/2005/8/layout/process3"/>
+    <dgm:cxn modelId="{63FAA824-F158-A043-AF06-77C20D0D83E1}" srcId="{FCC1E620-50EB-2A43-B721-EB42AEFD1394}" destId="{06200CBC-A373-8341-99B6-15B450D649D4}" srcOrd="1" destOrd="0" parTransId="{FEDA155F-3A46-0C4A-86EE-889D9034EBE7}" sibTransId="{89194629-A4B6-4342-BB66-76292E4965C0}"/>
+    <dgm:cxn modelId="{C2AE1776-05B8-7441-B12C-504E96844559}" type="presOf" srcId="{0C17D84F-6F4C-BD47-A5E3-4FCF388E71C6}" destId="{52E5E4B3-30F9-B147-9319-1083D967F254}" srcOrd="0" destOrd="0" presId="urn:microsoft.com/office/officeart/2005/8/layout/process3"/>
     <dgm:cxn modelId="{040C331E-8F32-CD4C-832E-426DE3C04E4F}" srcId="{FCC1E620-50EB-2A43-B721-EB42AEFD1394}" destId="{7DFDC9D1-26DE-1D41-B1EF-309D7D3DD03B}" srcOrd="2" destOrd="0" parTransId="{F8E5D01D-B1A5-E540-B4E2-69A558F5C8F3}" sibTransId="{887C0244-9B34-2C47-84A5-8777C3A0EB51}"/>
-    <dgm:cxn modelId="{2FBD4660-24DD-2447-880D-054EA46D977A}" type="presOf" srcId="{1B0EB363-70D0-FC46-BF73-6DE0AFCBA4D2}" destId="{7B642EDD-8F5F-344C-9902-E5C3ACD11684}" srcOrd="1" destOrd="0" presId="urn:microsoft.com/office/officeart/2005/8/layout/process3"/>
-    <dgm:cxn modelId="{11360BF0-D131-C24E-9B65-4C77C3816710}" srcId="{FCC1E620-50EB-2A43-B721-EB42AEFD1394}" destId="{FD77DE0C-FC71-444F-807E-E4B0C38E0266}" srcOrd="0" destOrd="0" parTransId="{0DE076BF-7AF7-3343-8129-384F28C82795}" sibTransId="{FFE693A4-3FCF-604A-9107-8C382896E425}"/>
+    <dgm:cxn modelId="{60C341A4-4CB2-F544-BDB8-C56D4CF9C786}" type="presOf" srcId="{FCC1E620-50EB-2A43-B721-EB42AEFD1394}" destId="{30242E98-94C6-BD48-9635-95CA1E0D1336}" srcOrd="0" destOrd="0" presId="urn:microsoft.com/office/officeart/2005/8/layout/process3"/>
+    <dgm:cxn modelId="{932CD3F1-8601-C34C-9EC3-913D5F9AA639}" type="presOf" srcId="{9A12B47F-63A0-2C43-B969-685F0ECCD2F9}" destId="{C101C83D-7483-0740-A318-182D06BC8621}" srcOrd="1" destOrd="0" presId="urn:microsoft.com/office/officeart/2005/8/layout/process3"/>
+    <dgm:cxn modelId="{00E7D4B5-5974-C045-9C92-08F7C4A6244B}" srcId="{FCC1E620-50EB-2A43-B721-EB42AEFD1394}" destId="{2C3A59D5-7C31-854B-BEC4-477B4EDCFEB1}" srcOrd="4" destOrd="0" parTransId="{8D462414-86BB-2F49-8C1D-8EFD16EE25D9}" sibTransId="{D648CF04-FBA2-804C-992F-893ECE253317}"/>
+    <dgm:cxn modelId="{3FCA38C6-7A53-3D4D-868B-70D7FA166EF5}" type="presOf" srcId="{F079CC5F-A6F3-1C43-9FC3-257E124EC916}" destId="{A6FE41C3-05BC-B04E-A14E-DFAD1FE62D5F}" srcOrd="0" destOrd="0" presId="urn:microsoft.com/office/officeart/2005/8/layout/process3"/>
+    <dgm:cxn modelId="{FE65C373-DEF4-CA42-9BD1-C9E5E06B447C}" srcId="{320A4F65-E693-FF4B-ACFB-CFE42A375A6D}" destId="{FCC1E620-50EB-2A43-B721-EB42AEFD1394}" srcOrd="2" destOrd="0" parTransId="{67B08291-516E-134F-B07F-D35E0322EE45}" sibTransId="{6FBE3F59-6945-CF47-A91F-C83F4EFA9530}"/>
+    <dgm:cxn modelId="{B6708169-2BCA-B945-BE21-07A621692880}" type="presOf" srcId="{D28BC306-FA7E-3341-ABAE-0388FCED96B4}" destId="{C23016CD-4CBC-FF40-9545-5F42E8BE0BDC}" srcOrd="0" destOrd="1" presId="urn:microsoft.com/office/officeart/2005/8/layout/process3"/>
     <dgm:cxn modelId="{65BC80E8-6E93-4945-BE9C-D6DD34633E63}" srcId="{320A4F65-E693-FF4B-ACFB-CFE42A375A6D}" destId="{89671C1F-2273-F044-8259-CC329BCEB13F}" srcOrd="0" destOrd="0" parTransId="{53EE2DEB-B9B1-284E-BCDB-78E24F12D218}" sibTransId="{9A12B47F-63A0-2C43-B969-685F0ECCD2F9}"/>
-    <dgm:cxn modelId="{EE76F5AF-B596-E945-B45B-0DF3691BAC77}" type="presOf" srcId="{80F11061-8FDD-E44D-9C2B-35FB11B8B83F}" destId="{93BCB50A-3073-9C48-8EF6-1C01B23E9A22}" srcOrd="0" destOrd="3" presId="urn:microsoft.com/office/officeart/2005/8/layout/process3"/>
-    <dgm:cxn modelId="{13F940F8-3FE2-DA44-8B4F-9C97853A6E54}" type="presOf" srcId="{89671C1F-2273-F044-8259-CC329BCEB13F}" destId="{0E3A5F0D-81C5-A444-A5DD-DC0B82C9C193}" srcOrd="0" destOrd="0" presId="urn:microsoft.com/office/officeart/2005/8/layout/process3"/>
-    <dgm:cxn modelId="{FE0012D2-D365-1F4A-9AC9-7459C089DF27}" type="presOf" srcId="{89671C1F-2273-F044-8259-CC329BCEB13F}" destId="{3BA8A627-F0CF-0B4D-960D-7BF7B770E872}" srcOrd="1" destOrd="0" presId="urn:microsoft.com/office/officeart/2005/8/layout/process3"/>
-    <dgm:cxn modelId="{D09DC715-0F68-824E-88E0-C58A7371AF19}" type="presOf" srcId="{F079CC5F-A6F3-1C43-9FC3-257E124EC916}" destId="{A6FE41C3-05BC-B04E-A14E-DFAD1FE62D5F}" srcOrd="0" destOrd="0" presId="urn:microsoft.com/office/officeart/2005/8/layout/process3"/>
-    <dgm:cxn modelId="{1D02F12E-F109-6744-9A6B-F383716F7113}" type="presOf" srcId="{1B0EB363-70D0-FC46-BF73-6DE0AFCBA4D2}" destId="{C0E7A76E-C9CF-2F4C-9160-1F54A848ACEC}" srcOrd="0" destOrd="0" presId="urn:microsoft.com/office/officeart/2005/8/layout/process3"/>
-    <dgm:cxn modelId="{34320B51-BFE6-4441-AE23-6DD381E7B10E}" type="presOf" srcId="{FCC1E620-50EB-2A43-B721-EB42AEFD1394}" destId="{30242E98-94C6-BD48-9635-95CA1E0D1336}" srcOrd="0" destOrd="0" presId="urn:microsoft.com/office/officeart/2005/8/layout/process3"/>
-    <dgm:cxn modelId="{55AAC335-B04B-0A42-A57A-B73DDF38631C}" srcId="{89671C1F-2273-F044-8259-CC329BCEB13F}" destId="{F4D6A4A9-9DAD-224C-8342-BB7A2DDF913A}" srcOrd="2" destOrd="0" parTransId="{1CBF5B0E-CEF7-584A-8381-52EB0773FC13}" sibTransId="{F6A98E69-545B-6144-BCDE-82113FF4AA96}"/>
-    <dgm:cxn modelId="{FE65C373-DEF4-CA42-9BD1-C9E5E06B447C}" srcId="{320A4F65-E693-FF4B-ACFB-CFE42A375A6D}" destId="{FCC1E620-50EB-2A43-B721-EB42AEFD1394}" srcOrd="2" destOrd="0" parTransId="{67B08291-516E-134F-B07F-D35E0322EE45}" sibTransId="{6FBE3F59-6945-CF47-A91F-C83F4EFA9530}"/>
-    <dgm:cxn modelId="{969A56A7-F0B9-6544-A7F5-38EA7CB362D5}" type="presOf" srcId="{FCC1E620-50EB-2A43-B721-EB42AEFD1394}" destId="{C1323156-0093-764C-8E13-AA4BA3A3B2ED}" srcOrd="1" destOrd="0" presId="urn:microsoft.com/office/officeart/2005/8/layout/process3"/>
-    <dgm:cxn modelId="{9080D996-6908-7C41-9D02-C8FA9D1B7662}" type="presOf" srcId="{06200CBC-A373-8341-99B6-15B450D649D4}" destId="{93BCB50A-3073-9C48-8EF6-1C01B23E9A22}" srcOrd="0" destOrd="1" presId="urn:microsoft.com/office/officeart/2005/8/layout/process3"/>
-    <dgm:cxn modelId="{897C1FBE-5CCC-3848-9947-A49E2225AC05}" srcId="{89671C1F-2273-F044-8259-CC329BCEB13F}" destId="{A9E8A82E-F87B-F441-A1A9-DD851F2F487F}" srcOrd="0" destOrd="0" parTransId="{E1F82063-1589-6147-AC7F-8C8461569D0C}" sibTransId="{8027A8EA-4FEC-6C4B-A3FB-AA98591B98D1}"/>
-    <dgm:cxn modelId="{983C85F1-21E4-3447-859F-CE21A4C0D9D0}" srcId="{FCC1E620-50EB-2A43-B721-EB42AEFD1394}" destId="{80F11061-8FDD-E44D-9C2B-35FB11B8B83F}" srcOrd="3" destOrd="0" parTransId="{0A4C86C4-0078-D147-8AB1-4CDA7380E909}" sibTransId="{E510C9AB-9C3D-CE4F-9BD6-8553C03EFE84}"/>
-    <dgm:cxn modelId="{63FAA824-F158-A043-AF06-77C20D0D83E1}" srcId="{FCC1E620-50EB-2A43-B721-EB42AEFD1394}" destId="{06200CBC-A373-8341-99B6-15B450D649D4}" srcOrd="1" destOrd="0" parTransId="{FEDA155F-3A46-0C4A-86EE-889D9034EBE7}" sibTransId="{89194629-A4B6-4342-BB66-76292E4965C0}"/>
-    <dgm:cxn modelId="{00E7D4B5-5974-C045-9C92-08F7C4A6244B}" srcId="{FCC1E620-50EB-2A43-B721-EB42AEFD1394}" destId="{2C3A59D5-7C31-854B-BEC4-477B4EDCFEB1}" srcOrd="4" destOrd="0" parTransId="{8D462414-86BB-2F49-8C1D-8EFD16EE25D9}" sibTransId="{D648CF04-FBA2-804C-992F-893ECE253317}"/>
-    <dgm:cxn modelId="{EE0E536A-4A40-5144-8B50-2CF79044E3E9}" type="presOf" srcId="{A9E8A82E-F87B-F441-A1A9-DD851F2F487F}" destId="{C23016CD-4CBC-FF40-9545-5F42E8BE0BDC}" srcOrd="0" destOrd="0" presId="urn:microsoft.com/office/officeart/2005/8/layout/process3"/>
-    <dgm:cxn modelId="{D71FB81C-C63D-474C-981F-C1AE1E551356}" type="presOf" srcId="{DC32A0A6-2159-A04E-AEC4-0732288299CC}" destId="{A6FE41C3-05BC-B04E-A14E-DFAD1FE62D5F}" srcOrd="0" destOrd="2" presId="urn:microsoft.com/office/officeart/2005/8/layout/process3"/>
-    <dgm:cxn modelId="{A6DE357A-839E-0340-B945-617A9C439281}" type="presOf" srcId="{1A326651-0D97-594E-B4F1-D8AF6A3F6E8C}" destId="{A6FE41C3-05BC-B04E-A14E-DFAD1FE62D5F}" srcOrd="0" destOrd="1" presId="urn:microsoft.com/office/officeart/2005/8/layout/process3"/>
-    <dgm:cxn modelId="{111913EE-51D4-C740-958F-7380E0E468DC}" type="presOf" srcId="{FD77DE0C-FC71-444F-807E-E4B0C38E0266}" destId="{93BCB50A-3073-9C48-8EF6-1C01B23E9A22}" srcOrd="0" destOrd="0" presId="urn:microsoft.com/office/officeart/2005/8/layout/process3"/>
-    <dgm:cxn modelId="{31E1876C-2549-914D-AF49-8073DA05E881}" type="presOf" srcId="{7DFDC9D1-26DE-1D41-B1EF-309D7D3DD03B}" destId="{93BCB50A-3073-9C48-8EF6-1C01B23E9A22}" srcOrd="0" destOrd="2" presId="urn:microsoft.com/office/officeart/2005/8/layout/process3"/>
-    <dgm:cxn modelId="{2B3BCEF7-D199-1440-A2CF-5B0D81FEB6E6}" srcId="{1B0EB363-70D0-FC46-BF73-6DE0AFCBA4D2}" destId="{F079CC5F-A6F3-1C43-9FC3-257E124EC916}" srcOrd="0" destOrd="0" parTransId="{DE2739E8-D0BF-714B-97B3-793675F16C46}" sibTransId="{DB181E94-9F9E-DC4D-88CB-737A06474E0F}"/>
-    <dgm:cxn modelId="{A7C6E0F3-32D3-B049-A607-3562BC500037}" srcId="{1B0EB363-70D0-FC46-BF73-6DE0AFCBA4D2}" destId="{1A326651-0D97-594E-B4F1-D8AF6A3F6E8C}" srcOrd="1" destOrd="0" parTransId="{6B324F3E-A408-244E-B2EE-F1CE1775489C}" sibTransId="{7E3EBF2E-3A6A-814E-934C-1B7DAA612EF1}"/>
-    <dgm:cxn modelId="{2AEE6F15-49F7-6A47-A8A4-C9B0C6F61F6F}" type="presOf" srcId="{2C3A59D5-7C31-854B-BEC4-477B4EDCFEB1}" destId="{93BCB50A-3073-9C48-8EF6-1C01B23E9A22}" srcOrd="0" destOrd="4" presId="urn:microsoft.com/office/officeart/2005/8/layout/process3"/>
-    <dgm:cxn modelId="{2E870D36-215C-564E-B035-3081BBF1D2CD}" srcId="{89671C1F-2273-F044-8259-CC329BCEB13F}" destId="{D28BC306-FA7E-3341-ABAE-0388FCED96B4}" srcOrd="1" destOrd="0" parTransId="{C07623FB-A781-534D-8959-3E9E4E51FA94}" sibTransId="{7312BEF6-87C1-624B-9712-DA28E427C26E}"/>
-    <dgm:cxn modelId="{F23AC2E9-DACF-894B-AA74-F55559348104}" type="presOf" srcId="{F4D6A4A9-9DAD-224C-8342-BB7A2DDF913A}" destId="{C23016CD-4CBC-FF40-9545-5F42E8BE0BDC}" srcOrd="0" destOrd="2" presId="urn:microsoft.com/office/officeart/2005/8/layout/process3"/>
-    <dgm:cxn modelId="{FAB9388D-A01C-5B4C-938F-34CD607F013E}" type="presOf" srcId="{0C17D84F-6F4C-BD47-A5E3-4FCF388E71C6}" destId="{EF30059F-0033-4447-A904-0BB5C585D86C}" srcOrd="1" destOrd="0" presId="urn:microsoft.com/office/officeart/2005/8/layout/process3"/>
-    <dgm:cxn modelId="{E6AEBE2E-0AD5-404B-85A6-F529BCCD6D6E}" type="presOf" srcId="{320A4F65-E693-FF4B-ACFB-CFE42A375A6D}" destId="{237AC355-3F25-E941-8ABC-13B6A3A23BF6}" srcOrd="0" destOrd="0" presId="urn:microsoft.com/office/officeart/2005/8/layout/process3"/>
-    <dgm:cxn modelId="{6E425EAB-D4E6-9C4A-B8E0-FE5824CBE6BD}" type="presOf" srcId="{9A12B47F-63A0-2C43-B969-685F0ECCD2F9}" destId="{DCFC222B-A616-3A49-B652-A4FB3562832C}" srcOrd="0" destOrd="0" presId="urn:microsoft.com/office/officeart/2005/8/layout/process3"/>
-    <dgm:cxn modelId="{1611965D-BC2C-D04B-9200-57C75990615C}" type="presParOf" srcId="{237AC355-3F25-E941-8ABC-13B6A3A23BF6}" destId="{2531492F-4A44-DF4F-9087-FA4DCA434F5F}" srcOrd="0" destOrd="0" presId="urn:microsoft.com/office/officeart/2005/8/layout/process3"/>
-    <dgm:cxn modelId="{9BF15331-69A5-6A4C-B0F6-FCDA1F80D03B}" type="presParOf" srcId="{2531492F-4A44-DF4F-9087-FA4DCA434F5F}" destId="{0E3A5F0D-81C5-A444-A5DD-DC0B82C9C193}" srcOrd="0" destOrd="0" presId="urn:microsoft.com/office/officeart/2005/8/layout/process3"/>
-    <dgm:cxn modelId="{105607FE-4219-0D46-AEB6-AD6549E07CDB}" type="presParOf" srcId="{2531492F-4A44-DF4F-9087-FA4DCA434F5F}" destId="{3BA8A627-F0CF-0B4D-960D-7BF7B770E872}" srcOrd="1" destOrd="0" presId="urn:microsoft.com/office/officeart/2005/8/layout/process3"/>
-    <dgm:cxn modelId="{8AA31A1C-DFC4-3E4E-9BAC-D3FFDC1B3DC9}" type="presParOf" srcId="{2531492F-4A44-DF4F-9087-FA4DCA434F5F}" destId="{C23016CD-4CBC-FF40-9545-5F42E8BE0BDC}" srcOrd="2" destOrd="0" presId="urn:microsoft.com/office/officeart/2005/8/layout/process3"/>
-    <dgm:cxn modelId="{1AB7E987-406C-4243-B7B3-DE0A7AE5531A}" type="presParOf" srcId="{237AC355-3F25-E941-8ABC-13B6A3A23BF6}" destId="{DCFC222B-A616-3A49-B652-A4FB3562832C}" srcOrd="1" destOrd="0" presId="urn:microsoft.com/office/officeart/2005/8/layout/process3"/>
-    <dgm:cxn modelId="{8A4EC8B3-21C4-8D4E-9F47-5806E7E922EF}" type="presParOf" srcId="{DCFC222B-A616-3A49-B652-A4FB3562832C}" destId="{C101C83D-7483-0740-A318-182D06BC8621}" srcOrd="0" destOrd="0" presId="urn:microsoft.com/office/officeart/2005/8/layout/process3"/>
-    <dgm:cxn modelId="{7081A93E-3521-5148-8F05-FA9849F946A9}" type="presParOf" srcId="{237AC355-3F25-E941-8ABC-13B6A3A23BF6}" destId="{ABCD2720-7406-3541-8658-DD85C1CF2E93}" srcOrd="2" destOrd="0" presId="urn:microsoft.com/office/officeart/2005/8/layout/process3"/>
-    <dgm:cxn modelId="{2D55729B-D4D1-2445-8A97-BB08BB585BE2}" type="presParOf" srcId="{ABCD2720-7406-3541-8658-DD85C1CF2E93}" destId="{C0E7A76E-C9CF-2F4C-9160-1F54A848ACEC}" srcOrd="0" destOrd="0" presId="urn:microsoft.com/office/officeart/2005/8/layout/process3"/>
-    <dgm:cxn modelId="{9AD34368-BBA7-E041-AB09-E8A6154E9DF2}" type="presParOf" srcId="{ABCD2720-7406-3541-8658-DD85C1CF2E93}" destId="{7B642EDD-8F5F-344C-9902-E5C3ACD11684}" srcOrd="1" destOrd="0" presId="urn:microsoft.com/office/officeart/2005/8/layout/process3"/>
-    <dgm:cxn modelId="{3BFE7337-EE6F-9243-8B54-7CD00D38697F}" type="presParOf" srcId="{ABCD2720-7406-3541-8658-DD85C1CF2E93}" destId="{A6FE41C3-05BC-B04E-A14E-DFAD1FE62D5F}" srcOrd="2" destOrd="0" presId="urn:microsoft.com/office/officeart/2005/8/layout/process3"/>
-    <dgm:cxn modelId="{80709580-C087-1A4C-A2A5-E264084DD0C0}" type="presParOf" srcId="{237AC355-3F25-E941-8ABC-13B6A3A23BF6}" destId="{52E5E4B3-30F9-B147-9319-1083D967F254}" srcOrd="3" destOrd="0" presId="urn:microsoft.com/office/officeart/2005/8/layout/process3"/>
-    <dgm:cxn modelId="{70D62173-E92A-174E-8E65-EB5148BF69BF}" type="presParOf" srcId="{52E5E4B3-30F9-B147-9319-1083D967F254}" destId="{EF30059F-0033-4447-A904-0BB5C585D86C}" srcOrd="0" destOrd="0" presId="urn:microsoft.com/office/officeart/2005/8/layout/process3"/>
-    <dgm:cxn modelId="{B56DDCF1-B1DF-9643-91E8-396088519631}" type="presParOf" srcId="{237AC355-3F25-E941-8ABC-13B6A3A23BF6}" destId="{1D2D0599-585B-E44C-8829-CA7D6B8D3D3A}" srcOrd="4" destOrd="0" presId="urn:microsoft.com/office/officeart/2005/8/layout/process3"/>
-    <dgm:cxn modelId="{AB56B24A-3F51-0D41-94B1-75B4502C7EDB}" type="presParOf" srcId="{1D2D0599-585B-E44C-8829-CA7D6B8D3D3A}" destId="{30242E98-94C6-BD48-9635-95CA1E0D1336}" srcOrd="0" destOrd="0" presId="urn:microsoft.com/office/officeart/2005/8/layout/process3"/>
-    <dgm:cxn modelId="{D9D361CC-D398-B34C-999F-9E31CE2DFB1C}" type="presParOf" srcId="{1D2D0599-585B-E44C-8829-CA7D6B8D3D3A}" destId="{C1323156-0093-764C-8E13-AA4BA3A3B2ED}" srcOrd="1" destOrd="0" presId="urn:microsoft.com/office/officeart/2005/8/layout/process3"/>
-    <dgm:cxn modelId="{17CDDB8F-861F-E14A-A2D3-6B6D57DF9317}" type="presParOf" srcId="{1D2D0599-585B-E44C-8829-CA7D6B8D3D3A}" destId="{93BCB50A-3073-9C48-8EF6-1C01B23E9A22}" srcOrd="2" destOrd="0" presId="urn:microsoft.com/office/officeart/2005/8/layout/process3"/>
+    <dgm:cxn modelId="{E4EE0756-3913-5441-A468-5C325E3C45C1}" type="presParOf" srcId="{237AC355-3F25-E941-8ABC-13B6A3A23BF6}" destId="{2531492F-4A44-DF4F-9087-FA4DCA434F5F}" srcOrd="0" destOrd="0" presId="urn:microsoft.com/office/officeart/2005/8/layout/process3"/>
+    <dgm:cxn modelId="{CA6B186B-9471-E940-BAA4-17700BF90EFA}" type="presParOf" srcId="{2531492F-4A44-DF4F-9087-FA4DCA434F5F}" destId="{0E3A5F0D-81C5-A444-A5DD-DC0B82C9C193}" srcOrd="0" destOrd="0" presId="urn:microsoft.com/office/officeart/2005/8/layout/process3"/>
+    <dgm:cxn modelId="{A5D27A39-6CB3-4B44-92D8-3E2899E8D793}" type="presParOf" srcId="{2531492F-4A44-DF4F-9087-FA4DCA434F5F}" destId="{3BA8A627-F0CF-0B4D-960D-7BF7B770E872}" srcOrd="1" destOrd="0" presId="urn:microsoft.com/office/officeart/2005/8/layout/process3"/>
+    <dgm:cxn modelId="{33BF7889-2838-B340-8D92-687DFC2F6AD2}" type="presParOf" srcId="{2531492F-4A44-DF4F-9087-FA4DCA434F5F}" destId="{C23016CD-4CBC-FF40-9545-5F42E8BE0BDC}" srcOrd="2" destOrd="0" presId="urn:microsoft.com/office/officeart/2005/8/layout/process3"/>
+    <dgm:cxn modelId="{D2DFF229-A296-DC4D-994C-5D84CBD209ED}" type="presParOf" srcId="{237AC355-3F25-E941-8ABC-13B6A3A23BF6}" destId="{DCFC222B-A616-3A49-B652-A4FB3562832C}" srcOrd="1" destOrd="0" presId="urn:microsoft.com/office/officeart/2005/8/layout/process3"/>
+    <dgm:cxn modelId="{FFE37F1C-B972-264C-94D0-D9A567383CC6}" type="presParOf" srcId="{DCFC222B-A616-3A49-B652-A4FB3562832C}" destId="{C101C83D-7483-0740-A318-182D06BC8621}" srcOrd="0" destOrd="0" presId="urn:microsoft.com/office/officeart/2005/8/layout/process3"/>
+    <dgm:cxn modelId="{A7A250C4-E891-CE4D-B55B-3FC1F6AD1B51}" type="presParOf" srcId="{237AC355-3F25-E941-8ABC-13B6A3A23BF6}" destId="{ABCD2720-7406-3541-8658-DD85C1CF2E93}" srcOrd="2" destOrd="0" presId="urn:microsoft.com/office/officeart/2005/8/layout/process3"/>
+    <dgm:cxn modelId="{DE122D02-8C56-9741-9772-711B2DA80534}" type="presParOf" srcId="{ABCD2720-7406-3541-8658-DD85C1CF2E93}" destId="{C0E7A76E-C9CF-2F4C-9160-1F54A848ACEC}" srcOrd="0" destOrd="0" presId="urn:microsoft.com/office/officeart/2005/8/layout/process3"/>
+    <dgm:cxn modelId="{69931E7A-D21E-3240-AF89-DBD48A7DF490}" type="presParOf" srcId="{ABCD2720-7406-3541-8658-DD85C1CF2E93}" destId="{7B642EDD-8F5F-344C-9902-E5C3ACD11684}" srcOrd="1" destOrd="0" presId="urn:microsoft.com/office/officeart/2005/8/layout/process3"/>
+    <dgm:cxn modelId="{68D81528-E207-F34C-BE67-3B8308A6BD06}" type="presParOf" srcId="{ABCD2720-7406-3541-8658-DD85C1CF2E93}" destId="{A6FE41C3-05BC-B04E-A14E-DFAD1FE62D5F}" srcOrd="2" destOrd="0" presId="urn:microsoft.com/office/officeart/2005/8/layout/process3"/>
+    <dgm:cxn modelId="{BB5C577C-A109-984F-A6A1-47319C950C30}" type="presParOf" srcId="{237AC355-3F25-E941-8ABC-13B6A3A23BF6}" destId="{52E5E4B3-30F9-B147-9319-1083D967F254}" srcOrd="3" destOrd="0" presId="urn:microsoft.com/office/officeart/2005/8/layout/process3"/>
+    <dgm:cxn modelId="{3C6E872E-71CC-6544-8CE6-DE2AF8468B48}" type="presParOf" srcId="{52E5E4B3-30F9-B147-9319-1083D967F254}" destId="{EF30059F-0033-4447-A904-0BB5C585D86C}" srcOrd="0" destOrd="0" presId="urn:microsoft.com/office/officeart/2005/8/layout/process3"/>
+    <dgm:cxn modelId="{543658E4-B7C0-9C40-8FE6-3C98069DFC7B}" type="presParOf" srcId="{237AC355-3F25-E941-8ABC-13B6A3A23BF6}" destId="{1D2D0599-585B-E44C-8829-CA7D6B8D3D3A}" srcOrd="4" destOrd="0" presId="urn:microsoft.com/office/officeart/2005/8/layout/process3"/>
+    <dgm:cxn modelId="{1A6E45AD-E6D7-C34D-B9CE-521D34FF90F0}" type="presParOf" srcId="{1D2D0599-585B-E44C-8829-CA7D6B8D3D3A}" destId="{30242E98-94C6-BD48-9635-95CA1E0D1336}" srcOrd="0" destOrd="0" presId="urn:microsoft.com/office/officeart/2005/8/layout/process3"/>
+    <dgm:cxn modelId="{1142A100-4B40-3846-8F45-24EF2B890735}" type="presParOf" srcId="{1D2D0599-585B-E44C-8829-CA7D6B8D3D3A}" destId="{C1323156-0093-764C-8E13-AA4BA3A3B2ED}" srcOrd="1" destOrd="0" presId="urn:microsoft.com/office/officeart/2005/8/layout/process3"/>
+    <dgm:cxn modelId="{D97F9E16-99D7-2746-B819-0E80550255B5}" type="presParOf" srcId="{1D2D0599-585B-E44C-8829-CA7D6B8D3D3A}" destId="{93BCB50A-3073-9C48-8EF6-1C01B23E9A22}" srcOrd="2" destOrd="0" presId="urn:microsoft.com/office/officeart/2005/8/layout/process3"/>
   </dgm:cxnLst>
   <dgm:bg/>
   <dgm:whole/>
   <dgm:extLst>
     <a:ext uri="http://schemas.microsoft.com/office/drawing/2008/diagram">
-      <dsp:dataModelExt xmlns:dsp="http://schemas.microsoft.com/office/drawing/2008/diagram" relId="rId17" minVer="http://schemas.openxmlformats.org/drawingml/2006/diagram"/>
+      <dsp:dataModelExt xmlns:dsp="http://schemas.microsoft.com/office/drawing/2008/diagram" relId="rId20" minVer="http://schemas.openxmlformats.org/drawingml/2006/diagram"/>
     </a:ext>
   </dgm:extLst>
 </dgm:dataModel>
@@ -16892,4 +18336,16 @@
     </a:ext>
   </a:extLst>
 </a:theme>
+</file>
+
+<file path=customXml/item1.xml><?xml version="1.0" encoding="utf-8"?>
+<b:Sources xmlns:b="http://schemas.openxmlformats.org/officeDocument/2006/bibliography" xmlns="http://schemas.openxmlformats.org/officeDocument/2006/bibliography" SelectedStyle="/APASixthEditionOfficeOnline.xsl" StyleName="APA"/>
+</file>
+
+<file path=customXml/itemProps1.xml><?xml version="1.0" encoding="utf-8"?>
+<ds:datastoreItem xmlns:ds="http://schemas.openxmlformats.org/officeDocument/2006/customXml" ds:itemID="{C1889ED5-EDA2-1648-966E-F7F492E214C8}">
+  <ds:schemaRefs>
+    <ds:schemaRef ds:uri="http://schemas.openxmlformats.org/officeDocument/2006/bibliography"/>
+  </ds:schemaRefs>
+</ds:datastoreItem>
 </file>
</xml_diff>

<commit_message>
add link to ipynb, slide and report
</commit_message>
<xml_diff>
--- a/Capstone_Final_Report/capstone_project_final_report_soccer.docx
+++ b/Capstone_Final_Report/capstone_project_final_report_soccer.docx
@@ -336,6 +336,113 @@
         <w:jc w:val="both"/>
         <w:rPr>
           <w:rFonts w:ascii="Times" w:hAnsi="Times"/>
+          <w:i/>
+        </w:rPr>
+      </w:pPr>
+      <w:hyperlink r:id="rId9" w:history="1">
+        <w:r>
+          <w:rPr>
+            <w:rStyle w:val="Hyperlink"/>
+            <w:rFonts w:ascii="Times" w:hAnsi="Times"/>
+            <w:i/>
+            <w:iCs/>
+            <w:lang w:val="en-US"/>
+          </w:rPr>
+          <w:t>Link to Project Code (ipynb)</w:t>
+        </w:r>
+      </w:hyperlink>
+    </w:p>
+    <w:p>
+      <w:pPr>
+        <w:jc w:val="both"/>
+        <w:rPr>
+          <w:rStyle w:val="Hyperlink"/>
+          <w:rFonts w:ascii="Times" w:hAnsi="Times"/>
+          <w:i/>
+        </w:rPr>
+      </w:pPr>
+      <w:r>
+        <w:rPr>
+          <w:rFonts w:ascii="Times" w:hAnsi="Times"/>
+          <w:i/>
+          <w:iCs/>
+          <w:lang w:val="en-US"/>
+        </w:rPr>
+        <w:fldChar w:fldCharType="begin"/>
+      </w:r>
+      <w:r>
+        <w:rPr>
+          <w:rFonts w:ascii="Times" w:hAnsi="Times"/>
+          <w:i/>
+          <w:iCs/>
+          <w:lang w:val="en-US"/>
+        </w:rPr>
+        <w:instrText xml:space="preserve"> HYPERLINK "https://github.com/ruhama-ahale/soccer_project/blob/master/Capstone_Final_Report/capstone_project_slide_soccer.pdf" </w:instrText>
+      </w:r>
+      <w:r>
+        <w:rPr>
+          <w:rFonts w:ascii="Times" w:hAnsi="Times"/>
+          <w:i/>
+          <w:iCs/>
+          <w:lang w:val="en-US"/>
+        </w:rPr>
+      </w:r>
+      <w:r>
+        <w:rPr>
+          <w:rFonts w:ascii="Times" w:hAnsi="Times"/>
+          <w:i/>
+          <w:iCs/>
+          <w:lang w:val="en-US"/>
+        </w:rPr>
+        <w:fldChar w:fldCharType="separate"/>
+      </w:r>
+      <w:r>
+        <w:rPr>
+          <w:rStyle w:val="Hyperlink"/>
+          <w:rFonts w:ascii="Times" w:hAnsi="Times"/>
+          <w:i/>
+          <w:iCs/>
+          <w:lang w:val="en-US"/>
+        </w:rPr>
+        <w:t xml:space="preserve">Link to </w:t>
+      </w:r>
+      <w:r>
+        <w:rPr>
+          <w:rStyle w:val="Hyperlink"/>
+          <w:rFonts w:ascii="Times" w:hAnsi="Times"/>
+          <w:i/>
+          <w:iCs/>
+          <w:lang w:val="en-US"/>
+        </w:rPr>
+        <w:t>Project Deck (pdf)</w:t>
+      </w:r>
+    </w:p>
+    <w:p>
+      <w:pPr>
+        <w:jc w:val="both"/>
+        <w:rPr>
+          <w:rFonts w:ascii="Times" w:hAnsi="Times"/>
+          <w:i/>
+          <w:lang w:val="en-US"/>
+        </w:rPr>
+      </w:pPr>
+      <w:r>
+        <w:rPr>
+          <w:rFonts w:ascii="Times" w:hAnsi="Times"/>
+          <w:i/>
+          <w:iCs/>
+          <w:lang w:val="en-US"/>
+        </w:rPr>
+        <w:fldChar w:fldCharType="end"/>
+      </w:r>
+      <w:bookmarkStart w:id="0" w:name="_GoBack"/>
+      <w:bookmarkEnd w:id="0"/>
+    </w:p>
+    <w:p>
+      <w:pPr>
+        <w:jc w:val="both"/>
+        <w:rPr>
+          <w:rFonts w:ascii="Times" w:hAnsi="Times"/>
           <w:lang w:val="en-US"/>
         </w:rPr>
       </w:pPr>
@@ -595,6 +702,15 @@
     </w:p>
     <w:sdt>
       <w:sdtPr>
+        <w:rPr>
+          <w:rFonts w:asciiTheme="minorHAnsi" w:eastAsiaTheme="minorHAnsi" w:hAnsiTheme="minorHAnsi" w:cstheme="minorBidi"/>
+          <w:b w:val="0"/>
+          <w:bCs w:val="0"/>
+          <w:color w:val="auto"/>
+          <w:sz w:val="24"/>
+          <w:szCs w:val="24"/>
+          <w:lang w:val="en-GB"/>
+        </w:rPr>
         <w:id w:val="1901409573"/>
         <w:docPartObj>
           <w:docPartGallery w:val="Table of Contents"/>
@@ -603,14 +719,7 @@
       </w:sdtPr>
       <w:sdtEndPr>
         <w:rPr>
-          <w:rFonts w:asciiTheme="minorHAnsi" w:eastAsiaTheme="minorHAnsi" w:hAnsiTheme="minorHAnsi" w:cstheme="minorBidi"/>
-          <w:b w:val="0"/>
-          <w:bCs w:val="0"/>
           <w:noProof/>
-          <w:color w:val="auto"/>
-          <w:sz w:val="24"/>
-          <w:szCs w:val="24"/>
-          <w:lang w:val="en-GB"/>
         </w:rPr>
       </w:sdtEndPr>
       <w:sdtContent>
@@ -2802,8 +2911,6 @@
         </w:rPr>
         <w:t>6</w:t>
       </w:r>
-      <w:bookmarkStart w:id="0" w:name="_GoBack"/>
-      <w:bookmarkEnd w:id="0"/>
     </w:p>
     <w:p>
       <w:pPr>
@@ -3076,37 +3183,6 @@
           <w:lang w:val="en-US"/>
         </w:rPr>
         <w:t>[</w:t>
-      </w:r>
-      <w:hyperlink r:id="rId9" w:history="1">
-        <w:r>
-          <w:rPr>
-            <w:rStyle w:val="Hyperlink"/>
-            <w:rFonts w:ascii="Times" w:hAnsi="Times"/>
-            <w:lang w:val="en-US"/>
-          </w:rPr>
-          <w:t>here</w:t>
-        </w:r>
-      </w:hyperlink>
-      <w:r>
-        <w:rPr>
-          <w:rFonts w:ascii="Times" w:hAnsi="Times"/>
-          <w:lang w:val="en-US"/>
-        </w:rPr>
-        <w:t>]</w:t>
-      </w:r>
-      <w:r>
-        <w:rPr>
-          <w:rFonts w:ascii="Times" w:hAnsi="Times"/>
-          <w:lang w:val="en-US"/>
-        </w:rPr>
-        <w:t xml:space="preserve">, the player ratings are calculated by FIFA based on player attribute stats as well as other factors such as the league the player is associated with, the specific circumstances which resulted in an attribute score and various other factors. </w:t>
-      </w:r>
-      <w:r>
-        <w:rPr>
-          <w:rFonts w:ascii="Times" w:hAnsi="Times"/>
-          <w:lang w:val="en-US"/>
-        </w:rPr>
-        <w:t>The code used for this study is available [</w:t>
       </w:r>
       <w:hyperlink r:id="rId10" w:history="1">
         <w:r>
@@ -3125,6 +3201,37 @@
         </w:rPr>
         <w:t>]</w:t>
       </w:r>
+      <w:r>
+        <w:rPr>
+          <w:rFonts w:ascii="Times" w:hAnsi="Times"/>
+          <w:lang w:val="en-US"/>
+        </w:rPr>
+        <w:t xml:space="preserve">, the player ratings are calculated by FIFA based on player attribute stats as well as other factors such as the league the player is associated with, the specific circumstances which resulted in an attribute score and various other factors. </w:t>
+      </w:r>
+      <w:r>
+        <w:rPr>
+          <w:rFonts w:ascii="Times" w:hAnsi="Times"/>
+          <w:lang w:val="en-US"/>
+        </w:rPr>
+        <w:t>The code used for this study is available [</w:t>
+      </w:r>
+      <w:hyperlink r:id="rId11" w:history="1">
+        <w:r>
+          <w:rPr>
+            <w:rStyle w:val="Hyperlink"/>
+            <w:rFonts w:ascii="Times" w:hAnsi="Times"/>
+            <w:lang w:val="en-US"/>
+          </w:rPr>
+          <w:t>here</w:t>
+        </w:r>
+      </w:hyperlink>
+      <w:r>
+        <w:rPr>
+          <w:rFonts w:ascii="Times" w:hAnsi="Times"/>
+          <w:lang w:val="en-US"/>
+        </w:rPr>
+        <w:t>]</w:t>
+      </w:r>
     </w:p>
     <w:p>
       <w:pPr>
@@ -3264,7 +3371,7 @@
           <w:lang w:val="en-US"/>
         </w:rPr>
       </w:pPr>
-      <w:hyperlink r:id="rId11" w:history="1">
+      <w:hyperlink r:id="rId12" w:history="1">
         <w:r>
           <w:rPr>
             <w:rStyle w:val="Hyperlink"/>
@@ -3298,7 +3405,7 @@
           <w:lang w:val="en-US"/>
         </w:rPr>
       </w:pPr>
-      <w:hyperlink r:id="rId12" w:history="1">
+      <w:hyperlink r:id="rId13" w:history="1">
         <w:r>
           <w:rPr>
             <w:rStyle w:val="Hyperlink"/>
@@ -3336,7 +3443,7 @@
         </w:rPr>
         <w:t>It is curated by Hugomathien and made available on Kaggle [</w:t>
       </w:r>
-      <w:hyperlink r:id="rId13" w:history="1">
+      <w:hyperlink r:id="rId14" w:history="1">
         <w:r>
           <w:rPr>
             <w:rStyle w:val="Hyperlink"/>
@@ -3631,7 +3738,7 @@
         </w:rPr>
         <w:t>. [</w:t>
       </w:r>
-      <w:hyperlink r:id="rId14" w:history="1">
+      <w:hyperlink r:id="rId15" w:history="1">
         <w:r>
           <w:rPr>
             <w:rStyle w:val="Hyperlink"/>
@@ -3716,7 +3823,7 @@
                     <pic:cNvPicPr/>
                   </pic:nvPicPr>
                   <pic:blipFill>
-                    <a:blip r:embed="rId15">
+                    <a:blip r:embed="rId16">
                       <a:extLst>
                         <a:ext uri="{28A0092B-C50C-407E-A947-70E740481C1C}">
                           <a14:useLocalDpi xmlns:a14="http://schemas.microsoft.com/office/drawing/2010/main" val="0"/>
@@ -4076,7 +4183,7 @@
             <wp:cNvGraphicFramePr/>
             <a:graphic xmlns:a="http://schemas.openxmlformats.org/drawingml/2006/main">
               <a:graphicData uri="http://schemas.openxmlformats.org/drawingml/2006/diagram">
-                <dgm:relIds xmlns:dgm="http://schemas.openxmlformats.org/drawingml/2006/diagram" xmlns:r="http://schemas.openxmlformats.org/officeDocument/2006/relationships" r:dm="rId16" r:lo="rId17" r:qs="rId18" r:cs="rId19"/>
+                <dgm:relIds xmlns:dgm="http://schemas.openxmlformats.org/drawingml/2006/diagram" xmlns:r="http://schemas.openxmlformats.org/officeDocument/2006/relationships" r:dm="rId17" r:lo="rId18" r:qs="rId19" r:cs="rId20"/>
               </a:graphicData>
             </a:graphic>
           </wp:inline>
@@ -4262,7 +4369,7 @@
                     <pic:cNvPicPr/>
                   </pic:nvPicPr>
                   <pic:blipFill>
-                    <a:blip r:embed="rId21">
+                    <a:blip r:embed="rId22">
                       <a:extLst>
                         <a:ext uri="{28A0092B-C50C-407E-A947-70E740481C1C}">
                           <a14:useLocalDpi xmlns:a14="http://schemas.microsoft.com/office/drawing/2010/main" val="0"/>
@@ -4460,7 +4567,7 @@
                     <pic:cNvPicPr/>
                   </pic:nvPicPr>
                   <pic:blipFill>
-                    <a:blip r:embed="rId22">
+                    <a:blip r:embed="rId23">
                       <a:extLst>
                         <a:ext uri="{28A0092B-C50C-407E-A947-70E740481C1C}">
                           <a14:useLocalDpi xmlns:a14="http://schemas.microsoft.com/office/drawing/2010/main" val="0"/>
@@ -4714,7 +4821,7 @@
                     <pic:cNvPicPr/>
                   </pic:nvPicPr>
                   <pic:blipFill>
-                    <a:blip r:embed="rId23">
+                    <a:blip r:embed="rId24">
                       <a:extLst>
                         <a:ext uri="{28A0092B-C50C-407E-A947-70E740481C1C}">
                           <a14:useLocalDpi xmlns:a14="http://schemas.microsoft.com/office/drawing/2010/main" val="0"/>
@@ -5065,7 +5172,7 @@
                     <pic:cNvPicPr/>
                   </pic:nvPicPr>
                   <pic:blipFill>
-                    <a:blip r:embed="rId24">
+                    <a:blip r:embed="rId25">
                       <a:extLst>
                         <a:ext uri="{28A0092B-C50C-407E-A947-70E740481C1C}">
                           <a14:useLocalDpi xmlns:a14="http://schemas.microsoft.com/office/drawing/2010/main" val="0"/>
@@ -5214,7 +5321,7 @@
                     <pic:cNvPicPr/>
                   </pic:nvPicPr>
                   <pic:blipFill>
-                    <a:blip r:embed="rId25">
+                    <a:blip r:embed="rId26">
                       <a:extLst>
                         <a:ext uri="{28A0092B-C50C-407E-A947-70E740481C1C}">
                           <a14:useLocalDpi xmlns:a14="http://schemas.microsoft.com/office/drawing/2010/main" val="0"/>
@@ -5304,7 +5411,7 @@
                     <pic:cNvPicPr/>
                   </pic:nvPicPr>
                   <pic:blipFill>
-                    <a:blip r:embed="rId26">
+                    <a:blip r:embed="rId27">
                       <a:extLst>
                         <a:ext uri="{28A0092B-C50C-407E-A947-70E740481C1C}">
                           <a14:useLocalDpi xmlns:a14="http://schemas.microsoft.com/office/drawing/2010/main" val="0"/>
@@ -5699,7 +5806,7 @@
                     <pic:cNvPicPr/>
                   </pic:nvPicPr>
                   <pic:blipFill>
-                    <a:blip r:embed="rId27">
+                    <a:blip r:embed="rId28">
                       <a:extLst>
                         <a:ext uri="{28A0092B-C50C-407E-A947-70E740481C1C}">
                           <a14:useLocalDpi xmlns:a14="http://schemas.microsoft.com/office/drawing/2010/main" val="0"/>
@@ -6650,7 +6757,7 @@
                     <pic:cNvPicPr/>
                   </pic:nvPicPr>
                   <pic:blipFill>
-                    <a:blip r:embed="rId28">
+                    <a:blip r:embed="rId29">
                       <a:extLst>
                         <a:ext uri="{28A0092B-C50C-407E-A947-70E740481C1C}">
                           <a14:useLocalDpi xmlns:a14="http://schemas.microsoft.com/office/drawing/2010/main" val="0"/>
@@ -6937,7 +7044,7 @@
                     <pic:cNvPicPr/>
                   </pic:nvPicPr>
                   <pic:blipFill>
-                    <a:blip r:embed="rId29">
+                    <a:blip r:embed="rId30">
                       <a:extLst>
                         <a:ext uri="{28A0092B-C50C-407E-A947-70E740481C1C}">
                           <a14:useLocalDpi xmlns:a14="http://schemas.microsoft.com/office/drawing/2010/main" val="0"/>
@@ -7286,7 +7393,7 @@
                     <pic:cNvPicPr/>
                   </pic:nvPicPr>
                   <pic:blipFill>
-                    <a:blip r:embed="rId30">
+                    <a:blip r:embed="rId31">
                       <a:extLst>
                         <a:ext uri="{28A0092B-C50C-407E-A947-70E740481C1C}">
                           <a14:useLocalDpi xmlns:a14="http://schemas.microsoft.com/office/drawing/2010/main" val="0"/>
@@ -7467,7 +7574,7 @@
                     <pic:cNvPicPr/>
                   </pic:nvPicPr>
                   <pic:blipFill>
-                    <a:blip r:embed="rId31">
+                    <a:blip r:embed="rId32">
                       <a:extLst>
                         <a:ext uri="{28A0092B-C50C-407E-A947-70E740481C1C}">
                           <a14:useLocalDpi xmlns:a14="http://schemas.microsoft.com/office/drawing/2010/main" val="0"/>
@@ -7934,7 +8041,7 @@
                     <pic:cNvPicPr/>
                   </pic:nvPicPr>
                   <pic:blipFill>
-                    <a:blip r:embed="rId32">
+                    <a:blip r:embed="rId33">
                       <a:extLst>
                         <a:ext uri="{28A0092B-C50C-407E-A947-70E740481C1C}">
                           <a14:useLocalDpi xmlns:a14="http://schemas.microsoft.com/office/drawing/2010/main" val="0"/>
@@ -8114,7 +8221,7 @@
                     <pic:cNvPicPr/>
                   </pic:nvPicPr>
                   <pic:blipFill>
-                    <a:blip r:embed="rId33">
+                    <a:blip r:embed="rId34">
                       <a:extLst>
                         <a:ext uri="{28A0092B-C50C-407E-A947-70E740481C1C}">
                           <a14:useLocalDpi xmlns:a14="http://schemas.microsoft.com/office/drawing/2010/main" val="0"/>
@@ -8311,7 +8418,7 @@
                     <pic:cNvPicPr/>
                   </pic:nvPicPr>
                   <pic:blipFill>
-                    <a:blip r:embed="rId34">
+                    <a:blip r:embed="rId35">
                       <a:extLst>
                         <a:ext uri="{28A0092B-C50C-407E-A947-70E740481C1C}">
                           <a14:useLocalDpi xmlns:a14="http://schemas.microsoft.com/office/drawing/2010/main" val="0"/>
@@ -8498,7 +8605,7 @@
                     <pic:cNvPicPr/>
                   </pic:nvPicPr>
                   <pic:blipFill>
-                    <a:blip r:embed="rId35">
+                    <a:blip r:embed="rId36">
                       <a:extLst>
                         <a:ext uri="{28A0092B-C50C-407E-A947-70E740481C1C}">
                           <a14:useLocalDpi xmlns:a14="http://schemas.microsoft.com/office/drawing/2010/main" val="0"/>
@@ -9573,43 +9680,6 @@
         </w:rPr>
         <w:t xml:space="preserve">NCSS Ridge Regression: </w:t>
       </w:r>
-      <w:hyperlink r:id="rId36" w:history="1">
-        <w:r>
-          <w:rPr>
-            <w:rStyle w:val="Hyperlink"/>
-            <w:rFonts w:ascii="Times" w:hAnsi="Times"/>
-            <w:sz w:val="20"/>
-            <w:szCs w:val="20"/>
-            <w:lang w:val="en-US"/>
-          </w:rPr>
-          <w:t>Link</w:t>
-        </w:r>
-      </w:hyperlink>
-    </w:p>
-    <w:p>
-      <w:pPr>
-        <w:pStyle w:val="ListParagraph"/>
-        <w:numPr>
-          <w:ilvl w:val="0"/>
-          <w:numId w:val="23"/>
-        </w:numPr>
-        <w:jc w:val="both"/>
-        <w:rPr>
-          <w:rFonts w:ascii="Times" w:hAnsi="Times"/>
-          <w:sz w:val="20"/>
-          <w:szCs w:val="20"/>
-          <w:lang w:val="en-US"/>
-        </w:rPr>
-      </w:pPr>
-      <w:r>
-        <w:rPr>
-          <w:rFonts w:ascii="Times" w:hAnsi="Times"/>
-          <w:sz w:val="20"/>
-          <w:szCs w:val="20"/>
-          <w:lang w:val="en-US"/>
-        </w:rPr>
-        <w:t xml:space="preserve">Statistics solutions- Assumptions of Multiple Linear Regression </w:t>
-      </w:r>
       <w:hyperlink r:id="rId37" w:history="1">
         <w:r>
           <w:rPr>
@@ -9645,7 +9715,7 @@
           <w:szCs w:val="20"/>
           <w:lang w:val="en-US"/>
         </w:rPr>
-        <w:t xml:space="preserve">Hamelg Blogspot – Python for data analysis ANOVA </w:t>
+        <w:t xml:space="preserve">Statistics solutions- Assumptions of Multiple Linear Regression </w:t>
       </w:r>
       <w:hyperlink r:id="rId38" w:history="1">
         <w:r>
@@ -9682,7 +9752,7 @@
           <w:szCs w:val="20"/>
           <w:lang w:val="en-US"/>
         </w:rPr>
-        <w:t xml:space="preserve">VG 24/7 Article </w:t>
+        <w:t xml:space="preserve">Hamelg Blogspot – Python for data analysis ANOVA </w:t>
       </w:r>
       <w:hyperlink r:id="rId39" w:history="1">
         <w:r>
@@ -9719,9 +9789,46 @@
           <w:szCs w:val="20"/>
           <w:lang w:val="en-US"/>
         </w:rPr>
+        <w:t xml:space="preserve">VG 24/7 Article </w:t>
+      </w:r>
+      <w:hyperlink r:id="rId40" w:history="1">
+        <w:r>
+          <w:rPr>
+            <w:rStyle w:val="Hyperlink"/>
+            <w:rFonts w:ascii="Times" w:hAnsi="Times"/>
+            <w:sz w:val="20"/>
+            <w:szCs w:val="20"/>
+            <w:lang w:val="en-US"/>
+          </w:rPr>
+          <w:t>Link</w:t>
+        </w:r>
+      </w:hyperlink>
+    </w:p>
+    <w:p>
+      <w:pPr>
+        <w:pStyle w:val="ListParagraph"/>
+        <w:numPr>
+          <w:ilvl w:val="0"/>
+          <w:numId w:val="23"/>
+        </w:numPr>
+        <w:jc w:val="both"/>
+        <w:rPr>
+          <w:rFonts w:ascii="Times" w:hAnsi="Times"/>
+          <w:sz w:val="20"/>
+          <w:szCs w:val="20"/>
+          <w:lang w:val="en-US"/>
+        </w:rPr>
+      </w:pPr>
+      <w:r>
+        <w:rPr>
+          <w:rFonts w:ascii="Times" w:hAnsi="Times"/>
+          <w:sz w:val="20"/>
+          <w:szCs w:val="20"/>
+          <w:lang w:val="en-US"/>
+        </w:rPr>
         <w:t xml:space="preserve">Kernel SVM tripod </w:t>
       </w:r>
-      <w:hyperlink r:id="rId40" w:history="1">
+      <w:hyperlink r:id="rId41" w:history="1">
         <w:r>
           <w:rPr>
             <w:rStyle w:val="Hyperlink"/>
@@ -9889,7 +9996,7 @@
                     <pic:cNvPicPr/>
                   </pic:nvPicPr>
                   <pic:blipFill>
-                    <a:blip r:embed="rId41">
+                    <a:blip r:embed="rId42">
                       <a:extLst>
                         <a:ext uri="{28A0092B-C50C-407E-A947-70E740481C1C}">
                           <a14:useLocalDpi xmlns:a14="http://schemas.microsoft.com/office/drawing/2010/main" val="0"/>
@@ -9983,7 +10090,7 @@
                     <pic:cNvPicPr/>
                   </pic:nvPicPr>
                   <pic:blipFill>
-                    <a:blip r:embed="rId42">
+                    <a:blip r:embed="rId43">
                       <a:extLst>
                         <a:ext uri="{28A0092B-C50C-407E-A947-70E740481C1C}">
                           <a14:useLocalDpi xmlns:a14="http://schemas.microsoft.com/office/drawing/2010/main" val="0"/>
@@ -10076,7 +10183,7 @@
                     <pic:cNvPicPr/>
                   </pic:nvPicPr>
                   <pic:blipFill>
-                    <a:blip r:embed="rId43">
+                    <a:blip r:embed="rId44">
                       <a:extLst>
                         <a:ext uri="{28A0092B-C50C-407E-A947-70E740481C1C}">
                           <a14:useLocalDpi xmlns:a14="http://schemas.microsoft.com/office/drawing/2010/main" val="0"/>
@@ -10170,7 +10277,7 @@
                     <pic:cNvPicPr/>
                   </pic:nvPicPr>
                   <pic:blipFill>
-                    <a:blip r:embed="rId44">
+                    <a:blip r:embed="rId45">
                       <a:extLst>
                         <a:ext uri="{28A0092B-C50C-407E-A947-70E740481C1C}">
                           <a14:useLocalDpi xmlns:a14="http://schemas.microsoft.com/office/drawing/2010/main" val="0"/>
@@ -10239,11 +10346,11 @@
       </w:pPr>
     </w:p>
     <w:sectPr>
-      <w:headerReference w:type="even" r:id="rId45"/>
-      <w:headerReference w:type="default" r:id="rId46"/>
-      <w:footerReference w:type="even" r:id="rId47"/>
-      <w:footerReference w:type="default" r:id="rId48"/>
-      <w:headerReference w:type="first" r:id="rId49"/>
+      <w:headerReference w:type="even" r:id="rId46"/>
+      <w:headerReference w:type="default" r:id="rId47"/>
+      <w:footerReference w:type="even" r:id="rId48"/>
+      <w:footerReference w:type="default" r:id="rId49"/>
+      <w:headerReference w:type="first" r:id="rId50"/>
       <w:pgSz w:w="11900" w:h="16840"/>
       <w:pgMar w:top="720" w:right="720" w:bottom="720" w:left="720" w:header="708" w:footer="708" w:gutter="0"/>
       <w:cols w:space="708"/>
@@ -15699,64 +15806,64 @@
     </dgm:pt>
   </dgm:ptLst>
   <dgm:cxnLst>
-    <dgm:cxn modelId="{1079FC19-E3DA-FF4D-9DC0-9DFCFCDFF7E9}" type="presOf" srcId="{F4D6A4A9-9DAD-224C-8342-BB7A2DDF913A}" destId="{C23016CD-4CBC-FF40-9545-5F42E8BE0BDC}" srcOrd="0" destOrd="2" presId="urn:microsoft.com/office/officeart/2005/8/layout/process3"/>
+    <dgm:cxn modelId="{069C3A14-F40B-284E-B8D2-4220B6A0208A}" type="presOf" srcId="{9A12B47F-63A0-2C43-B969-685F0ECCD2F9}" destId="{DCFC222B-A616-3A49-B652-A4FB3562832C}" srcOrd="0" destOrd="0" presId="urn:microsoft.com/office/officeart/2005/8/layout/process3"/>
+    <dgm:cxn modelId="{D97DE1FA-1C83-4D48-97FE-27730A7C50FA}" type="presOf" srcId="{1B0EB363-70D0-FC46-BF73-6DE0AFCBA4D2}" destId="{C0E7A76E-C9CF-2F4C-9160-1F54A848ACEC}" srcOrd="0" destOrd="0" presId="urn:microsoft.com/office/officeart/2005/8/layout/process3"/>
     <dgm:cxn modelId="{D99FBAAC-4567-A744-A2A7-82338BF4459C}" srcId="{320A4F65-E693-FF4B-ACFB-CFE42A375A6D}" destId="{1B0EB363-70D0-FC46-BF73-6DE0AFCBA4D2}" srcOrd="1" destOrd="0" parTransId="{2E6AB0BA-8139-C642-8BDA-9A1D35934D56}" sibTransId="{0C17D84F-6F4C-BD47-A5E3-4FCF388E71C6}"/>
-    <dgm:cxn modelId="{291DF946-1898-5F4E-8DDD-581F4645DFC5}" type="presOf" srcId="{7DFDC9D1-26DE-1D41-B1EF-309D7D3DD03B}" destId="{93BCB50A-3073-9C48-8EF6-1C01B23E9A22}" srcOrd="0" destOrd="2" presId="urn:microsoft.com/office/officeart/2005/8/layout/process3"/>
-    <dgm:cxn modelId="{3ACC832F-6032-0D46-B605-90D7DCAE5538}" type="presOf" srcId="{DC32A0A6-2159-A04E-AEC4-0732288299CC}" destId="{A6FE41C3-05BC-B04E-A14E-DFAD1FE62D5F}" srcOrd="0" destOrd="2" presId="urn:microsoft.com/office/officeart/2005/8/layout/process3"/>
-    <dgm:cxn modelId="{207818D0-DBC7-D548-B027-D19453433901}" type="presOf" srcId="{1A326651-0D97-594E-B4F1-D8AF6A3F6E8C}" destId="{A6FE41C3-05BC-B04E-A14E-DFAD1FE62D5F}" srcOrd="0" destOrd="1" presId="urn:microsoft.com/office/officeart/2005/8/layout/process3"/>
     <dgm:cxn modelId="{A7C6E0F3-32D3-B049-A607-3562BC500037}" srcId="{1B0EB363-70D0-FC46-BF73-6DE0AFCBA4D2}" destId="{1A326651-0D97-594E-B4F1-D8AF6A3F6E8C}" srcOrd="1" destOrd="0" parTransId="{6B324F3E-A408-244E-B2EE-F1CE1775489C}" sibTransId="{7E3EBF2E-3A6A-814E-934C-1B7DAA612EF1}"/>
-    <dgm:cxn modelId="{AD74DAB5-5D8C-0747-A4DB-82AF35FCDD55}" type="presOf" srcId="{1B0EB363-70D0-FC46-BF73-6DE0AFCBA4D2}" destId="{7B642EDD-8F5F-344C-9902-E5C3ACD11684}" srcOrd="1" destOrd="0" presId="urn:microsoft.com/office/officeart/2005/8/layout/process3"/>
-    <dgm:cxn modelId="{BB7B82EB-ACC8-3C48-9C39-0C6B10660B5A}" type="presOf" srcId="{80F11061-8FDD-E44D-9C2B-35FB11B8B83F}" destId="{93BCB50A-3073-9C48-8EF6-1C01B23E9A22}" srcOrd="0" destOrd="3" presId="urn:microsoft.com/office/officeart/2005/8/layout/process3"/>
-    <dgm:cxn modelId="{77A63E8F-BDD9-8B45-9D67-0FBFF5B8FDE8}" type="presOf" srcId="{0C17D84F-6F4C-BD47-A5E3-4FCF388E71C6}" destId="{EF30059F-0033-4447-A904-0BB5C585D86C}" srcOrd="1" destOrd="0" presId="urn:microsoft.com/office/officeart/2005/8/layout/process3"/>
+    <dgm:cxn modelId="{53911A51-F2E5-2E4E-8682-705CC2B3D2A1}" type="presOf" srcId="{DC32A0A6-2159-A04E-AEC4-0732288299CC}" destId="{A6FE41C3-05BC-B04E-A14E-DFAD1FE62D5F}" srcOrd="0" destOrd="2" presId="urn:microsoft.com/office/officeart/2005/8/layout/process3"/>
     <dgm:cxn modelId="{897C1FBE-5CCC-3848-9947-A49E2225AC05}" srcId="{89671C1F-2273-F044-8259-CC329BCEB13F}" destId="{A9E8A82E-F87B-F441-A1A9-DD851F2F487F}" srcOrd="0" destOrd="0" parTransId="{E1F82063-1589-6147-AC7F-8C8461569D0C}" sibTransId="{8027A8EA-4FEC-6C4B-A3FB-AA98591B98D1}"/>
+    <dgm:cxn modelId="{71D72A36-ED82-4B43-A8B6-54882E69A285}" type="presOf" srcId="{FCC1E620-50EB-2A43-B721-EB42AEFD1394}" destId="{C1323156-0093-764C-8E13-AA4BA3A3B2ED}" srcOrd="1" destOrd="0" presId="urn:microsoft.com/office/officeart/2005/8/layout/process3"/>
     <dgm:cxn modelId="{AEA60EAB-52A2-6649-9C0D-F87EA2FEF66D}" srcId="{1B0EB363-70D0-FC46-BF73-6DE0AFCBA4D2}" destId="{DC32A0A6-2159-A04E-AEC4-0732288299CC}" srcOrd="2" destOrd="0" parTransId="{0A0B9493-217F-0444-B8C3-AD0E20B0DB35}" sibTransId="{B496D7B4-24D8-6D49-B30E-34A51F9CC80F}"/>
     <dgm:cxn modelId="{983C85F1-21E4-3447-859F-CE21A4C0D9D0}" srcId="{FCC1E620-50EB-2A43-B721-EB42AEFD1394}" destId="{80F11061-8FDD-E44D-9C2B-35FB11B8B83F}" srcOrd="3" destOrd="0" parTransId="{0A4C86C4-0078-D147-8AB1-4CDA7380E909}" sibTransId="{E510C9AB-9C3D-CE4F-9BD6-8553C03EFE84}"/>
-    <dgm:cxn modelId="{D7D99724-BFFA-314B-BE45-A919FCB574C9}" type="presOf" srcId="{89671C1F-2273-F044-8259-CC329BCEB13F}" destId="{0E3A5F0D-81C5-A444-A5DD-DC0B82C9C193}" srcOrd="0" destOrd="0" presId="urn:microsoft.com/office/officeart/2005/8/layout/process3"/>
-    <dgm:cxn modelId="{9595B38E-1F3D-2941-8DC3-9A35C8DF0D5B}" type="presOf" srcId="{320A4F65-E693-FF4B-ACFB-CFE42A375A6D}" destId="{237AC355-3F25-E941-8ABC-13B6A3A23BF6}" srcOrd="0" destOrd="0" presId="urn:microsoft.com/office/officeart/2005/8/layout/process3"/>
+    <dgm:cxn modelId="{A38F93BC-7E2A-C240-914B-DBA0CEA1117A}" type="presOf" srcId="{2C3A59D5-7C31-854B-BEC4-477B4EDCFEB1}" destId="{93BCB50A-3073-9C48-8EF6-1C01B23E9A22}" srcOrd="0" destOrd="4" presId="urn:microsoft.com/office/officeart/2005/8/layout/process3"/>
+    <dgm:cxn modelId="{4BD4C20F-9C19-664C-923C-01C29EA2B88F}" type="presOf" srcId="{0C17D84F-6F4C-BD47-A5E3-4FCF388E71C6}" destId="{52E5E4B3-30F9-B147-9319-1083D967F254}" srcOrd="0" destOrd="0" presId="urn:microsoft.com/office/officeart/2005/8/layout/process3"/>
+    <dgm:cxn modelId="{CE4EAA28-E687-8C4D-B1E4-8324423263F7}" type="presOf" srcId="{80F11061-8FDD-E44D-9C2B-35FB11B8B83F}" destId="{93BCB50A-3073-9C48-8EF6-1C01B23E9A22}" srcOrd="0" destOrd="3" presId="urn:microsoft.com/office/officeart/2005/8/layout/process3"/>
     <dgm:cxn modelId="{55AAC335-B04B-0A42-A57A-B73DDF38631C}" srcId="{89671C1F-2273-F044-8259-CC329BCEB13F}" destId="{F4D6A4A9-9DAD-224C-8342-BB7A2DDF913A}" srcOrd="2" destOrd="0" parTransId="{1CBF5B0E-CEF7-584A-8381-52EB0773FC13}" sibTransId="{F6A98E69-545B-6144-BCDE-82113FF4AA96}"/>
-    <dgm:cxn modelId="{05DEA469-0201-5E4D-9460-D183666BCF8F}" type="presOf" srcId="{06200CBC-A373-8341-99B6-15B450D649D4}" destId="{93BCB50A-3073-9C48-8EF6-1C01B23E9A22}" srcOrd="0" destOrd="1" presId="urn:microsoft.com/office/officeart/2005/8/layout/process3"/>
-    <dgm:cxn modelId="{AEF10853-3414-0B42-9491-A43B81F4587E}" type="presOf" srcId="{1B0EB363-70D0-FC46-BF73-6DE0AFCBA4D2}" destId="{C0E7A76E-C9CF-2F4C-9160-1F54A848ACEC}" srcOrd="0" destOrd="0" presId="urn:microsoft.com/office/officeart/2005/8/layout/process3"/>
+    <dgm:cxn modelId="{BE069718-E810-B14C-A592-1BA733A1BEAB}" type="presOf" srcId="{A9E8A82E-F87B-F441-A1A9-DD851F2F487F}" destId="{C23016CD-4CBC-FF40-9545-5F42E8BE0BDC}" srcOrd="0" destOrd="0" presId="urn:microsoft.com/office/officeart/2005/8/layout/process3"/>
     <dgm:cxn modelId="{11360BF0-D131-C24E-9B65-4C77C3816710}" srcId="{FCC1E620-50EB-2A43-B721-EB42AEFD1394}" destId="{FD77DE0C-FC71-444F-807E-E4B0C38E0266}" srcOrd="0" destOrd="0" parTransId="{0DE076BF-7AF7-3343-8129-384F28C82795}" sibTransId="{FFE693A4-3FCF-604A-9107-8C382896E425}"/>
-    <dgm:cxn modelId="{26CD43B4-A380-3748-81DF-647531724D98}" type="presOf" srcId="{89671C1F-2273-F044-8259-CC329BCEB13F}" destId="{3BA8A627-F0CF-0B4D-960D-7BF7B770E872}" srcOrd="1" destOrd="0" presId="urn:microsoft.com/office/officeart/2005/8/layout/process3"/>
-    <dgm:cxn modelId="{FB20C746-49A3-8A41-990C-13F5F28FC48A}" type="presOf" srcId="{FD77DE0C-FC71-444F-807E-E4B0C38E0266}" destId="{93BCB50A-3073-9C48-8EF6-1C01B23E9A22}" srcOrd="0" destOrd="0" presId="urn:microsoft.com/office/officeart/2005/8/layout/process3"/>
-    <dgm:cxn modelId="{F7A41AD1-B4A1-E440-A952-AA384140D5A0}" type="presOf" srcId="{FCC1E620-50EB-2A43-B721-EB42AEFD1394}" destId="{C1323156-0093-764C-8E13-AA4BA3A3B2ED}" srcOrd="1" destOrd="0" presId="urn:microsoft.com/office/officeart/2005/8/layout/process3"/>
+    <dgm:cxn modelId="{4F6E236B-B304-0C47-977B-4F03DC77B011}" type="presOf" srcId="{7DFDC9D1-26DE-1D41-B1EF-309D7D3DD03B}" destId="{93BCB50A-3073-9C48-8EF6-1C01B23E9A22}" srcOrd="0" destOrd="2" presId="urn:microsoft.com/office/officeart/2005/8/layout/process3"/>
+    <dgm:cxn modelId="{5DB6B223-5611-494E-996E-3C446E349B95}" type="presOf" srcId="{1B0EB363-70D0-FC46-BF73-6DE0AFCBA4D2}" destId="{7B642EDD-8F5F-344C-9902-E5C3ACD11684}" srcOrd="1" destOrd="0" presId="urn:microsoft.com/office/officeart/2005/8/layout/process3"/>
     <dgm:cxn modelId="{2E870D36-215C-564E-B035-3081BBF1D2CD}" srcId="{89671C1F-2273-F044-8259-CC329BCEB13F}" destId="{D28BC306-FA7E-3341-ABAE-0388FCED96B4}" srcOrd="1" destOrd="0" parTransId="{C07623FB-A781-534D-8959-3E9E4E51FA94}" sibTransId="{7312BEF6-87C1-624B-9712-DA28E427C26E}"/>
-    <dgm:cxn modelId="{C1AA8599-E9AC-CF43-BA1B-C5AD92F1BD41}" type="presOf" srcId="{9A12B47F-63A0-2C43-B969-685F0ECCD2F9}" destId="{DCFC222B-A616-3A49-B652-A4FB3562832C}" srcOrd="0" destOrd="0" presId="urn:microsoft.com/office/officeart/2005/8/layout/process3"/>
+    <dgm:cxn modelId="{04FC2058-32C5-0745-96C2-EBFA3CA7F51C}" type="presOf" srcId="{1A326651-0D97-594E-B4F1-D8AF6A3F6E8C}" destId="{A6FE41C3-05BC-B04E-A14E-DFAD1FE62D5F}" srcOrd="0" destOrd="1" presId="urn:microsoft.com/office/officeart/2005/8/layout/process3"/>
     <dgm:cxn modelId="{2B3BCEF7-D199-1440-A2CF-5B0D81FEB6E6}" srcId="{1B0EB363-70D0-FC46-BF73-6DE0AFCBA4D2}" destId="{F079CC5F-A6F3-1C43-9FC3-257E124EC916}" srcOrd="0" destOrd="0" parTransId="{DE2739E8-D0BF-714B-97B3-793675F16C46}" sibTransId="{DB181E94-9F9E-DC4D-88CB-737A06474E0F}"/>
-    <dgm:cxn modelId="{5CD94806-1BDD-4F4F-90D5-1F9F6DE9CCF7}" type="presOf" srcId="{2C3A59D5-7C31-854B-BEC4-477B4EDCFEB1}" destId="{93BCB50A-3073-9C48-8EF6-1C01B23E9A22}" srcOrd="0" destOrd="4" presId="urn:microsoft.com/office/officeart/2005/8/layout/process3"/>
-    <dgm:cxn modelId="{9FD8E13B-D49C-474D-BC4B-31046EE49FD6}" type="presOf" srcId="{A9E8A82E-F87B-F441-A1A9-DD851F2F487F}" destId="{C23016CD-4CBC-FF40-9545-5F42E8BE0BDC}" srcOrd="0" destOrd="0" presId="urn:microsoft.com/office/officeart/2005/8/layout/process3"/>
+    <dgm:cxn modelId="{2A8775A6-FEE9-E247-BDD2-A010ED29AD7F}" type="presOf" srcId="{89671C1F-2273-F044-8259-CC329BCEB13F}" destId="{3BA8A627-F0CF-0B4D-960D-7BF7B770E872}" srcOrd="1" destOrd="0" presId="urn:microsoft.com/office/officeart/2005/8/layout/process3"/>
+    <dgm:cxn modelId="{FC746239-7701-B149-A33A-275A04E07C03}" type="presOf" srcId="{D28BC306-FA7E-3341-ABAE-0388FCED96B4}" destId="{C23016CD-4CBC-FF40-9545-5F42E8BE0BDC}" srcOrd="0" destOrd="1" presId="urn:microsoft.com/office/officeart/2005/8/layout/process3"/>
     <dgm:cxn modelId="{63FAA824-F158-A043-AF06-77C20D0D83E1}" srcId="{FCC1E620-50EB-2A43-B721-EB42AEFD1394}" destId="{06200CBC-A373-8341-99B6-15B450D649D4}" srcOrd="1" destOrd="0" parTransId="{FEDA155F-3A46-0C4A-86EE-889D9034EBE7}" sibTransId="{89194629-A4B6-4342-BB66-76292E4965C0}"/>
-    <dgm:cxn modelId="{C2AE1776-05B8-7441-B12C-504E96844559}" type="presOf" srcId="{0C17D84F-6F4C-BD47-A5E3-4FCF388E71C6}" destId="{52E5E4B3-30F9-B147-9319-1083D967F254}" srcOrd="0" destOrd="0" presId="urn:microsoft.com/office/officeart/2005/8/layout/process3"/>
     <dgm:cxn modelId="{040C331E-8F32-CD4C-832E-426DE3C04E4F}" srcId="{FCC1E620-50EB-2A43-B721-EB42AEFD1394}" destId="{7DFDC9D1-26DE-1D41-B1EF-309D7D3DD03B}" srcOrd="2" destOrd="0" parTransId="{F8E5D01D-B1A5-E540-B4E2-69A558F5C8F3}" sibTransId="{887C0244-9B34-2C47-84A5-8777C3A0EB51}"/>
-    <dgm:cxn modelId="{60C341A4-4CB2-F544-BDB8-C56D4CF9C786}" type="presOf" srcId="{FCC1E620-50EB-2A43-B721-EB42AEFD1394}" destId="{30242E98-94C6-BD48-9635-95CA1E0D1336}" srcOrd="0" destOrd="0" presId="urn:microsoft.com/office/officeart/2005/8/layout/process3"/>
-    <dgm:cxn modelId="{932CD3F1-8601-C34C-9EC3-913D5F9AA639}" type="presOf" srcId="{9A12B47F-63A0-2C43-B969-685F0ECCD2F9}" destId="{C101C83D-7483-0740-A318-182D06BC8621}" srcOrd="1" destOrd="0" presId="urn:microsoft.com/office/officeart/2005/8/layout/process3"/>
+    <dgm:cxn modelId="{82B3CD2C-612B-854C-B627-01502AB662F5}" type="presOf" srcId="{89671C1F-2273-F044-8259-CC329BCEB13F}" destId="{0E3A5F0D-81C5-A444-A5DD-DC0B82C9C193}" srcOrd="0" destOrd="0" presId="urn:microsoft.com/office/officeart/2005/8/layout/process3"/>
     <dgm:cxn modelId="{00E7D4B5-5974-C045-9C92-08F7C4A6244B}" srcId="{FCC1E620-50EB-2A43-B721-EB42AEFD1394}" destId="{2C3A59D5-7C31-854B-BEC4-477B4EDCFEB1}" srcOrd="4" destOrd="0" parTransId="{8D462414-86BB-2F49-8C1D-8EFD16EE25D9}" sibTransId="{D648CF04-FBA2-804C-992F-893ECE253317}"/>
-    <dgm:cxn modelId="{3FCA38C6-7A53-3D4D-868B-70D7FA166EF5}" type="presOf" srcId="{F079CC5F-A6F3-1C43-9FC3-257E124EC916}" destId="{A6FE41C3-05BC-B04E-A14E-DFAD1FE62D5F}" srcOrd="0" destOrd="0" presId="urn:microsoft.com/office/officeart/2005/8/layout/process3"/>
     <dgm:cxn modelId="{FE65C373-DEF4-CA42-9BD1-C9E5E06B447C}" srcId="{320A4F65-E693-FF4B-ACFB-CFE42A375A6D}" destId="{FCC1E620-50EB-2A43-B721-EB42AEFD1394}" srcOrd="2" destOrd="0" parTransId="{67B08291-516E-134F-B07F-D35E0322EE45}" sibTransId="{6FBE3F59-6945-CF47-A91F-C83F4EFA9530}"/>
-    <dgm:cxn modelId="{B6708169-2BCA-B945-BE21-07A621692880}" type="presOf" srcId="{D28BC306-FA7E-3341-ABAE-0388FCED96B4}" destId="{C23016CD-4CBC-FF40-9545-5F42E8BE0BDC}" srcOrd="0" destOrd="1" presId="urn:microsoft.com/office/officeart/2005/8/layout/process3"/>
+    <dgm:cxn modelId="{F065520D-7065-114D-93E1-E3213DDDF571}" type="presOf" srcId="{FCC1E620-50EB-2A43-B721-EB42AEFD1394}" destId="{30242E98-94C6-BD48-9635-95CA1E0D1336}" srcOrd="0" destOrd="0" presId="urn:microsoft.com/office/officeart/2005/8/layout/process3"/>
+    <dgm:cxn modelId="{FFA5FE01-E2A0-0A43-AE12-E442E3A3D63E}" type="presOf" srcId="{F4D6A4A9-9DAD-224C-8342-BB7A2DDF913A}" destId="{C23016CD-4CBC-FF40-9545-5F42E8BE0BDC}" srcOrd="0" destOrd="2" presId="urn:microsoft.com/office/officeart/2005/8/layout/process3"/>
+    <dgm:cxn modelId="{A75CB8E0-7B4B-9D46-AC8C-8485DA341076}" type="presOf" srcId="{06200CBC-A373-8341-99B6-15B450D649D4}" destId="{93BCB50A-3073-9C48-8EF6-1C01B23E9A22}" srcOrd="0" destOrd="1" presId="urn:microsoft.com/office/officeart/2005/8/layout/process3"/>
     <dgm:cxn modelId="{65BC80E8-6E93-4945-BE9C-D6DD34633E63}" srcId="{320A4F65-E693-FF4B-ACFB-CFE42A375A6D}" destId="{89671C1F-2273-F044-8259-CC329BCEB13F}" srcOrd="0" destOrd="0" parTransId="{53EE2DEB-B9B1-284E-BCDB-78E24F12D218}" sibTransId="{9A12B47F-63A0-2C43-B969-685F0ECCD2F9}"/>
-    <dgm:cxn modelId="{E4EE0756-3913-5441-A468-5C325E3C45C1}" type="presParOf" srcId="{237AC355-3F25-E941-8ABC-13B6A3A23BF6}" destId="{2531492F-4A44-DF4F-9087-FA4DCA434F5F}" srcOrd="0" destOrd="0" presId="urn:microsoft.com/office/officeart/2005/8/layout/process3"/>
-    <dgm:cxn modelId="{CA6B186B-9471-E940-BAA4-17700BF90EFA}" type="presParOf" srcId="{2531492F-4A44-DF4F-9087-FA4DCA434F5F}" destId="{0E3A5F0D-81C5-A444-A5DD-DC0B82C9C193}" srcOrd="0" destOrd="0" presId="urn:microsoft.com/office/officeart/2005/8/layout/process3"/>
-    <dgm:cxn modelId="{A5D27A39-6CB3-4B44-92D8-3E2899E8D793}" type="presParOf" srcId="{2531492F-4A44-DF4F-9087-FA4DCA434F5F}" destId="{3BA8A627-F0CF-0B4D-960D-7BF7B770E872}" srcOrd="1" destOrd="0" presId="urn:microsoft.com/office/officeart/2005/8/layout/process3"/>
-    <dgm:cxn modelId="{33BF7889-2838-B340-8D92-687DFC2F6AD2}" type="presParOf" srcId="{2531492F-4A44-DF4F-9087-FA4DCA434F5F}" destId="{C23016CD-4CBC-FF40-9545-5F42E8BE0BDC}" srcOrd="2" destOrd="0" presId="urn:microsoft.com/office/officeart/2005/8/layout/process3"/>
-    <dgm:cxn modelId="{D2DFF229-A296-DC4D-994C-5D84CBD209ED}" type="presParOf" srcId="{237AC355-3F25-E941-8ABC-13B6A3A23BF6}" destId="{DCFC222B-A616-3A49-B652-A4FB3562832C}" srcOrd="1" destOrd="0" presId="urn:microsoft.com/office/officeart/2005/8/layout/process3"/>
-    <dgm:cxn modelId="{FFE37F1C-B972-264C-94D0-D9A567383CC6}" type="presParOf" srcId="{DCFC222B-A616-3A49-B652-A4FB3562832C}" destId="{C101C83D-7483-0740-A318-182D06BC8621}" srcOrd="0" destOrd="0" presId="urn:microsoft.com/office/officeart/2005/8/layout/process3"/>
-    <dgm:cxn modelId="{A7A250C4-E891-CE4D-B55B-3FC1F6AD1B51}" type="presParOf" srcId="{237AC355-3F25-E941-8ABC-13B6A3A23BF6}" destId="{ABCD2720-7406-3541-8658-DD85C1CF2E93}" srcOrd="2" destOrd="0" presId="urn:microsoft.com/office/officeart/2005/8/layout/process3"/>
-    <dgm:cxn modelId="{DE122D02-8C56-9741-9772-711B2DA80534}" type="presParOf" srcId="{ABCD2720-7406-3541-8658-DD85C1CF2E93}" destId="{C0E7A76E-C9CF-2F4C-9160-1F54A848ACEC}" srcOrd="0" destOrd="0" presId="urn:microsoft.com/office/officeart/2005/8/layout/process3"/>
-    <dgm:cxn modelId="{69931E7A-D21E-3240-AF89-DBD48A7DF490}" type="presParOf" srcId="{ABCD2720-7406-3541-8658-DD85C1CF2E93}" destId="{7B642EDD-8F5F-344C-9902-E5C3ACD11684}" srcOrd="1" destOrd="0" presId="urn:microsoft.com/office/officeart/2005/8/layout/process3"/>
-    <dgm:cxn modelId="{68D81528-E207-F34C-BE67-3B8308A6BD06}" type="presParOf" srcId="{ABCD2720-7406-3541-8658-DD85C1CF2E93}" destId="{A6FE41C3-05BC-B04E-A14E-DFAD1FE62D5F}" srcOrd="2" destOrd="0" presId="urn:microsoft.com/office/officeart/2005/8/layout/process3"/>
-    <dgm:cxn modelId="{BB5C577C-A109-984F-A6A1-47319C950C30}" type="presParOf" srcId="{237AC355-3F25-E941-8ABC-13B6A3A23BF6}" destId="{52E5E4B3-30F9-B147-9319-1083D967F254}" srcOrd="3" destOrd="0" presId="urn:microsoft.com/office/officeart/2005/8/layout/process3"/>
-    <dgm:cxn modelId="{3C6E872E-71CC-6544-8CE6-DE2AF8468B48}" type="presParOf" srcId="{52E5E4B3-30F9-B147-9319-1083D967F254}" destId="{EF30059F-0033-4447-A904-0BB5C585D86C}" srcOrd="0" destOrd="0" presId="urn:microsoft.com/office/officeart/2005/8/layout/process3"/>
-    <dgm:cxn modelId="{543658E4-B7C0-9C40-8FE6-3C98069DFC7B}" type="presParOf" srcId="{237AC355-3F25-E941-8ABC-13B6A3A23BF6}" destId="{1D2D0599-585B-E44C-8829-CA7D6B8D3D3A}" srcOrd="4" destOrd="0" presId="urn:microsoft.com/office/officeart/2005/8/layout/process3"/>
-    <dgm:cxn modelId="{1A6E45AD-E6D7-C34D-B9CE-521D34FF90F0}" type="presParOf" srcId="{1D2D0599-585B-E44C-8829-CA7D6B8D3D3A}" destId="{30242E98-94C6-BD48-9635-95CA1E0D1336}" srcOrd="0" destOrd="0" presId="urn:microsoft.com/office/officeart/2005/8/layout/process3"/>
-    <dgm:cxn modelId="{1142A100-4B40-3846-8F45-24EF2B890735}" type="presParOf" srcId="{1D2D0599-585B-E44C-8829-CA7D6B8D3D3A}" destId="{C1323156-0093-764C-8E13-AA4BA3A3B2ED}" srcOrd="1" destOrd="0" presId="urn:microsoft.com/office/officeart/2005/8/layout/process3"/>
-    <dgm:cxn modelId="{D97F9E16-99D7-2746-B819-0E80550255B5}" type="presParOf" srcId="{1D2D0599-585B-E44C-8829-CA7D6B8D3D3A}" destId="{93BCB50A-3073-9C48-8EF6-1C01B23E9A22}" srcOrd="2" destOrd="0" presId="urn:microsoft.com/office/officeart/2005/8/layout/process3"/>
+    <dgm:cxn modelId="{3EC00C85-D5EE-444E-BCF0-8068A1F74B69}" type="presOf" srcId="{F079CC5F-A6F3-1C43-9FC3-257E124EC916}" destId="{A6FE41C3-05BC-B04E-A14E-DFAD1FE62D5F}" srcOrd="0" destOrd="0" presId="urn:microsoft.com/office/officeart/2005/8/layout/process3"/>
+    <dgm:cxn modelId="{3224E29C-C760-1F47-A81D-00C1462F58FF}" type="presOf" srcId="{9A12B47F-63A0-2C43-B969-685F0ECCD2F9}" destId="{C101C83D-7483-0740-A318-182D06BC8621}" srcOrd="1" destOrd="0" presId="urn:microsoft.com/office/officeart/2005/8/layout/process3"/>
+    <dgm:cxn modelId="{FDA8439E-56B1-764B-97B8-8C1001DDB78F}" type="presOf" srcId="{320A4F65-E693-FF4B-ACFB-CFE42A375A6D}" destId="{237AC355-3F25-E941-8ABC-13B6A3A23BF6}" srcOrd="0" destOrd="0" presId="urn:microsoft.com/office/officeart/2005/8/layout/process3"/>
+    <dgm:cxn modelId="{9AA66D77-C5CF-4043-870D-49433B40DB03}" type="presOf" srcId="{FD77DE0C-FC71-444F-807E-E4B0C38E0266}" destId="{93BCB50A-3073-9C48-8EF6-1C01B23E9A22}" srcOrd="0" destOrd="0" presId="urn:microsoft.com/office/officeart/2005/8/layout/process3"/>
+    <dgm:cxn modelId="{1C7B9DF7-72FB-3E48-BDBE-539616918A51}" type="presOf" srcId="{0C17D84F-6F4C-BD47-A5E3-4FCF388E71C6}" destId="{EF30059F-0033-4447-A904-0BB5C585D86C}" srcOrd="1" destOrd="0" presId="urn:microsoft.com/office/officeart/2005/8/layout/process3"/>
+    <dgm:cxn modelId="{5B4671F2-4B94-D24C-8BC6-EA6B8A69EFA3}" type="presParOf" srcId="{237AC355-3F25-E941-8ABC-13B6A3A23BF6}" destId="{2531492F-4A44-DF4F-9087-FA4DCA434F5F}" srcOrd="0" destOrd="0" presId="urn:microsoft.com/office/officeart/2005/8/layout/process3"/>
+    <dgm:cxn modelId="{DDA2B041-55ED-8F41-A458-1A3264B08477}" type="presParOf" srcId="{2531492F-4A44-DF4F-9087-FA4DCA434F5F}" destId="{0E3A5F0D-81C5-A444-A5DD-DC0B82C9C193}" srcOrd="0" destOrd="0" presId="urn:microsoft.com/office/officeart/2005/8/layout/process3"/>
+    <dgm:cxn modelId="{EBC33BBB-B038-E045-ACBA-DC96B3895DC8}" type="presParOf" srcId="{2531492F-4A44-DF4F-9087-FA4DCA434F5F}" destId="{3BA8A627-F0CF-0B4D-960D-7BF7B770E872}" srcOrd="1" destOrd="0" presId="urn:microsoft.com/office/officeart/2005/8/layout/process3"/>
+    <dgm:cxn modelId="{F1B0FFBB-4306-0141-9E1E-3DA2130B71B0}" type="presParOf" srcId="{2531492F-4A44-DF4F-9087-FA4DCA434F5F}" destId="{C23016CD-4CBC-FF40-9545-5F42E8BE0BDC}" srcOrd="2" destOrd="0" presId="urn:microsoft.com/office/officeart/2005/8/layout/process3"/>
+    <dgm:cxn modelId="{1620A9C0-843B-E849-A1CC-DC5356F0C38B}" type="presParOf" srcId="{237AC355-3F25-E941-8ABC-13B6A3A23BF6}" destId="{DCFC222B-A616-3A49-B652-A4FB3562832C}" srcOrd="1" destOrd="0" presId="urn:microsoft.com/office/officeart/2005/8/layout/process3"/>
+    <dgm:cxn modelId="{AE99B748-4B75-3A47-9243-A8D129BD47BC}" type="presParOf" srcId="{DCFC222B-A616-3A49-B652-A4FB3562832C}" destId="{C101C83D-7483-0740-A318-182D06BC8621}" srcOrd="0" destOrd="0" presId="urn:microsoft.com/office/officeart/2005/8/layout/process3"/>
+    <dgm:cxn modelId="{F7FDF07A-1A45-8143-B3F4-610678098F05}" type="presParOf" srcId="{237AC355-3F25-E941-8ABC-13B6A3A23BF6}" destId="{ABCD2720-7406-3541-8658-DD85C1CF2E93}" srcOrd="2" destOrd="0" presId="urn:microsoft.com/office/officeart/2005/8/layout/process3"/>
+    <dgm:cxn modelId="{9FEFD8EA-EEC7-3B4D-84D3-F3535A75E436}" type="presParOf" srcId="{ABCD2720-7406-3541-8658-DD85C1CF2E93}" destId="{C0E7A76E-C9CF-2F4C-9160-1F54A848ACEC}" srcOrd="0" destOrd="0" presId="urn:microsoft.com/office/officeart/2005/8/layout/process3"/>
+    <dgm:cxn modelId="{D363D364-10D8-AC42-9007-69FADFE81A11}" type="presParOf" srcId="{ABCD2720-7406-3541-8658-DD85C1CF2E93}" destId="{7B642EDD-8F5F-344C-9902-E5C3ACD11684}" srcOrd="1" destOrd="0" presId="urn:microsoft.com/office/officeart/2005/8/layout/process3"/>
+    <dgm:cxn modelId="{0D99291F-093A-4942-8856-556D3ECD5F13}" type="presParOf" srcId="{ABCD2720-7406-3541-8658-DD85C1CF2E93}" destId="{A6FE41C3-05BC-B04E-A14E-DFAD1FE62D5F}" srcOrd="2" destOrd="0" presId="urn:microsoft.com/office/officeart/2005/8/layout/process3"/>
+    <dgm:cxn modelId="{C1500FC5-E04D-6245-8997-052F138B81ED}" type="presParOf" srcId="{237AC355-3F25-E941-8ABC-13B6A3A23BF6}" destId="{52E5E4B3-30F9-B147-9319-1083D967F254}" srcOrd="3" destOrd="0" presId="urn:microsoft.com/office/officeart/2005/8/layout/process3"/>
+    <dgm:cxn modelId="{8F4F2355-57F7-0447-8245-991BD03D94A1}" type="presParOf" srcId="{52E5E4B3-30F9-B147-9319-1083D967F254}" destId="{EF30059F-0033-4447-A904-0BB5C585D86C}" srcOrd="0" destOrd="0" presId="urn:microsoft.com/office/officeart/2005/8/layout/process3"/>
+    <dgm:cxn modelId="{5709D310-B557-AD4F-AE78-2208079C8524}" type="presParOf" srcId="{237AC355-3F25-E941-8ABC-13B6A3A23BF6}" destId="{1D2D0599-585B-E44C-8829-CA7D6B8D3D3A}" srcOrd="4" destOrd="0" presId="urn:microsoft.com/office/officeart/2005/8/layout/process3"/>
+    <dgm:cxn modelId="{C36E3F1E-9FA8-8142-B095-2E5EEFCDD74B}" type="presParOf" srcId="{1D2D0599-585B-E44C-8829-CA7D6B8D3D3A}" destId="{30242E98-94C6-BD48-9635-95CA1E0D1336}" srcOrd="0" destOrd="0" presId="urn:microsoft.com/office/officeart/2005/8/layout/process3"/>
+    <dgm:cxn modelId="{912838E5-31EA-AE45-BBDB-069BC184C753}" type="presParOf" srcId="{1D2D0599-585B-E44C-8829-CA7D6B8D3D3A}" destId="{C1323156-0093-764C-8E13-AA4BA3A3B2ED}" srcOrd="1" destOrd="0" presId="urn:microsoft.com/office/officeart/2005/8/layout/process3"/>
+    <dgm:cxn modelId="{B6282119-5345-4D44-B5C5-B42064FB5606}" type="presParOf" srcId="{1D2D0599-585B-E44C-8829-CA7D6B8D3D3A}" destId="{93BCB50A-3073-9C48-8EF6-1C01B23E9A22}" srcOrd="2" destOrd="0" presId="urn:microsoft.com/office/officeart/2005/8/layout/process3"/>
   </dgm:cxnLst>
   <dgm:bg/>
   <dgm:whole/>
   <dgm:extLst>
     <a:ext uri="http://schemas.microsoft.com/office/drawing/2008/diagram">
-      <dsp:dataModelExt xmlns:dsp="http://schemas.microsoft.com/office/drawing/2008/diagram" relId="rId20" minVer="http://schemas.openxmlformats.org/drawingml/2006/diagram"/>
+      <dsp:dataModelExt xmlns:dsp="http://schemas.microsoft.com/office/drawing/2008/diagram" relId="rId21" minVer="http://schemas.openxmlformats.org/drawingml/2006/diagram"/>
     </a:ext>
   </dgm:extLst>
 </dgm:dataModel>
@@ -18343,7 +18450,7 @@
 </file>
 
 <file path=customXml/itemProps1.xml><?xml version="1.0" encoding="utf-8"?>
-<ds:datastoreItem xmlns:ds="http://schemas.openxmlformats.org/officeDocument/2006/customXml" ds:itemID="{C1889ED5-EDA2-1648-966E-F7F492E214C8}">
+<ds:datastoreItem xmlns:ds="http://schemas.openxmlformats.org/officeDocument/2006/customXml" ds:itemID="{9F5A430E-9A67-0F46-A7D3-F03F580FDDAF}">
   <ds:schemaRefs>
     <ds:schemaRef ds:uri="http://schemas.openxmlformats.org/officeDocument/2006/bibliography"/>
   </ds:schemaRefs>

</xml_diff>